<commit_message>
Rețele neuronale artificiale + in/si/intre
</commit_message>
<xml_diff>
--- a/Writing/Lucrare de licență.docx
+++ b/Writing/Lucrare de licență.docx
@@ -156,7 +156,21 @@
           <w:sz w:val="48"/>
           <w:szCs w:val="48"/>
         </w:rPr>
-        <w:t xml:space="preserve"> in jocuri folosind rețele neuronale recurente</w:t>
+        <w:t xml:space="preserve"> </w:t>
+      </w:r>
+      <w:r>
+        <w:rPr>
+          <w:sz w:val="48"/>
+          <w:szCs w:val="48"/>
+        </w:rPr>
+        <w:t>î</w:t>
+      </w:r>
+      <w:r>
+        <w:rPr>
+          <w:sz w:val="48"/>
+          <w:szCs w:val="48"/>
+        </w:rPr>
+        <w:t>n jocuri folosind rețele neuronale recurente</w:t>
       </w:r>
     </w:p>
     <w:p>
@@ -361,7 +375,7 @@
         <w:pStyle w:val="Heading1"/>
         <w:spacing w:line="360" w:lineRule="auto"/>
       </w:pPr>
-      <w:bookmarkStart w:id="0" w:name="_Toc516875233"/>
+      <w:bookmarkStart w:id="0" w:name="_Toc517018176"/>
       <w:r>
         <w:lastRenderedPageBreak/>
         <w:t>1. Abstract</w:t>
@@ -417,7 +431,23 @@
           <w:sz w:val="24"/>
           <w:szCs w:val="24"/>
         </w:rPr>
-        <w:t xml:space="preserve"> in </w:t>
+        <w:t xml:space="preserve"> </w:t>
+      </w:r>
+      <w:r>
+        <w:rPr>
+          <w:bCs/>
+          <w:sz w:val="24"/>
+          <w:szCs w:val="24"/>
+        </w:rPr>
+        <w:t>î</w:t>
+      </w:r>
+      <w:r>
+        <w:rPr>
+          <w:bCs/>
+          <w:sz w:val="24"/>
+          <w:szCs w:val="24"/>
+        </w:rPr>
+        <w:t xml:space="preserve">n </w:t>
       </w:r>
       <w:r>
         <w:rPr>
@@ -441,7 +471,23 @@
           <w:sz w:val="24"/>
           <w:szCs w:val="24"/>
         </w:rPr>
-        <w:t xml:space="preserve">Focusul va cădea asupra folosirii unei paradigme relativ noi in contrast cu metodele bazate pe construcție, căutare sau rezolvare. Algoritmul va folosi abordări din cadrul domeniului de </w:t>
+        <w:t xml:space="preserve">Focusul va cădea asupra folosirii unei paradigme relativ noi </w:t>
+      </w:r>
+      <w:r>
+        <w:rPr>
+          <w:bCs/>
+          <w:sz w:val="24"/>
+          <w:szCs w:val="24"/>
+        </w:rPr>
+        <w:t>î</w:t>
+      </w:r>
+      <w:r>
+        <w:rPr>
+          <w:bCs/>
+          <w:sz w:val="24"/>
+          <w:szCs w:val="24"/>
+        </w:rPr>
+        <w:t xml:space="preserve">n contrast cu metodele bazate pe construcție, căutare sau rezolvare. Algoritmul va folosi abordări din cadrul domeniului de </w:t>
       </w:r>
       <w:r>
         <w:rPr>
@@ -496,7 +542,23 @@
           <w:szCs w:val="24"/>
         </w:rPr>
         <w:tab/>
-        <w:t xml:space="preserve">Procesul constă in crearea modelelor </w:t>
+        <w:t xml:space="preserve">Procesul constă </w:t>
+      </w:r>
+      <w:r>
+        <w:rPr>
+          <w:bCs/>
+          <w:sz w:val="24"/>
+          <w:szCs w:val="24"/>
+        </w:rPr>
+        <w:t>î</w:t>
+      </w:r>
+      <w:r>
+        <w:rPr>
+          <w:bCs/>
+          <w:sz w:val="24"/>
+          <w:szCs w:val="24"/>
+        </w:rPr>
+        <w:t xml:space="preserve">n crearea modelelor </w:t>
       </w:r>
       <w:r>
         <w:rPr>
@@ -529,7 +591,7 @@
         </w:rPr>
         <w:br w:type="page"/>
       </w:r>
-      <w:bookmarkStart w:id="1" w:name="_Toc516875234"/>
+      <w:bookmarkStart w:id="1" w:name="_Toc517018177"/>
       <w:r>
         <w:lastRenderedPageBreak/>
         <w:t xml:space="preserve">2. </w:t>
@@ -548,6 +610,7 @@
         <w:rPr>
           <w:rFonts w:asciiTheme="minorHAnsi" w:eastAsiaTheme="minorEastAsia" w:hAnsiTheme="minorHAnsi" w:cstheme="minorBidi"/>
           <w:b w:val="0"/>
+          <w:noProof/>
           <w:sz w:val="22"/>
           <w:lang w:eastAsia="ro-RO" w:bidi="he-IL"/>
         </w:rPr>
@@ -579,50 +642,58 @@
         </w:rPr>
         <w:fldChar w:fldCharType="separate"/>
       </w:r>
-      <w:hyperlink w:anchor="_Toc516875233" w:history="1">
+      <w:hyperlink w:anchor="_Toc517018176" w:history="1">
         <w:r>
           <w:rPr>
             <w:rStyle w:val="Hyperlink"/>
+            <w:noProof/>
           </w:rPr>
           <w:t>1. Abstract</w:t>
         </w:r>
         <w:r>
           <w:rPr>
+            <w:noProof/>
             <w:webHidden/>
           </w:rPr>
           <w:tab/>
         </w:r>
         <w:r>
           <w:rPr>
+            <w:noProof/>
             <w:webHidden/>
           </w:rPr>
           <w:fldChar w:fldCharType="begin"/>
         </w:r>
         <w:r>
           <w:rPr>
+            <w:noProof/>
             <w:webHidden/>
           </w:rPr>
-          <w:instrText xml:space="preserve"> PAGEREF _Toc516875233 \h </w:instrText>
+          <w:instrText xml:space="preserve"> PAGEREF _Toc517018176 \h </w:instrText>
         </w:r>
         <w:r>
           <w:rPr>
+            <w:noProof/>
             <w:webHidden/>
           </w:rPr>
         </w:r>
         <w:r>
           <w:rPr>
+            <w:noProof/>
             <w:webHidden/>
           </w:rPr>
           <w:fldChar w:fldCharType="separate"/>
         </w:r>
         <w:r>
           <w:rPr>
+            <w:noProof/>
             <w:webHidden/>
           </w:rPr>
           <w:t>2</w:t>
         </w:r>
         <w:r>
           <w:rPr>
+            <w:noProof/>
             <w:webHidden/>
           </w:rPr>
           <w:fldChar w:fldCharType="end"/>
@@ -638,54 +709,63 @@
         <w:rPr>
           <w:rFonts w:asciiTheme="minorHAnsi" w:eastAsiaTheme="minorEastAsia" w:hAnsiTheme="minorHAnsi" w:cstheme="minorBidi"/>
           <w:b w:val="0"/>
+          <w:noProof/>
           <w:sz w:val="22"/>
           <w:lang w:eastAsia="ro-RO" w:bidi="he-IL"/>
         </w:rPr>
       </w:pPr>
-      <w:hyperlink w:anchor="_Toc516875234" w:history="1">
+      <w:hyperlink w:anchor="_Toc517018177" w:history="1">
         <w:r>
           <w:rPr>
             <w:rStyle w:val="Hyperlink"/>
+            <w:noProof/>
           </w:rPr>
           <w:t>2. Cuprins</w:t>
         </w:r>
         <w:r>
           <w:rPr>
+            <w:noProof/>
             <w:webHidden/>
           </w:rPr>
           <w:tab/>
         </w:r>
         <w:r>
           <w:rPr>
+            <w:noProof/>
             <w:webHidden/>
           </w:rPr>
           <w:fldChar w:fldCharType="begin"/>
         </w:r>
         <w:r>
           <w:rPr>
+            <w:noProof/>
             <w:webHidden/>
           </w:rPr>
-          <w:instrText xml:space="preserve"> PAGEREF _Toc516875234 \h </w:instrText>
+          <w:instrText xml:space="preserve"> PAGEREF _Toc517018177 \h </w:instrText>
         </w:r>
         <w:r>
           <w:rPr>
+            <w:noProof/>
             <w:webHidden/>
           </w:rPr>
         </w:r>
         <w:r>
           <w:rPr>
+            <w:noProof/>
             <w:webHidden/>
           </w:rPr>
           <w:fldChar w:fldCharType="separate"/>
         </w:r>
         <w:r>
           <w:rPr>
+            <w:noProof/>
             <w:webHidden/>
           </w:rPr>
           <w:t>3</w:t>
         </w:r>
         <w:r>
           <w:rPr>
+            <w:noProof/>
             <w:webHidden/>
           </w:rPr>
           <w:fldChar w:fldCharType="end"/>
@@ -701,54 +781,63 @@
         <w:rPr>
           <w:rFonts w:asciiTheme="minorHAnsi" w:eastAsiaTheme="minorEastAsia" w:hAnsiTheme="minorHAnsi" w:cstheme="minorBidi"/>
           <w:b w:val="0"/>
+          <w:noProof/>
           <w:sz w:val="22"/>
           <w:lang w:eastAsia="ro-RO" w:bidi="he-IL"/>
         </w:rPr>
       </w:pPr>
-      <w:hyperlink w:anchor="_Toc516875235" w:history="1">
+      <w:hyperlink w:anchor="_Toc517018178" w:history="1">
         <w:r>
           <w:rPr>
             <w:rStyle w:val="Hyperlink"/>
+            <w:noProof/>
           </w:rPr>
           <w:t>3. Introducere</w:t>
         </w:r>
         <w:r>
           <w:rPr>
+            <w:noProof/>
             <w:webHidden/>
           </w:rPr>
           <w:tab/>
         </w:r>
         <w:r>
           <w:rPr>
+            <w:noProof/>
             <w:webHidden/>
           </w:rPr>
           <w:fldChar w:fldCharType="begin"/>
         </w:r>
         <w:r>
           <w:rPr>
+            <w:noProof/>
             <w:webHidden/>
           </w:rPr>
-          <w:instrText xml:space="preserve"> PAGEREF _Toc516875235 \h </w:instrText>
+          <w:instrText xml:space="preserve"> PAGEREF _Toc517018178 \h </w:instrText>
         </w:r>
         <w:r>
           <w:rPr>
+            <w:noProof/>
             <w:webHidden/>
           </w:rPr>
         </w:r>
         <w:r>
           <w:rPr>
+            <w:noProof/>
             <w:webHidden/>
           </w:rPr>
           <w:fldChar w:fldCharType="separate"/>
         </w:r>
         <w:r>
           <w:rPr>
+            <w:noProof/>
             <w:webHidden/>
           </w:rPr>
           <w:t>4</w:t>
         </w:r>
         <w:r>
           <w:rPr>
+            <w:noProof/>
             <w:webHidden/>
           </w:rPr>
           <w:fldChar w:fldCharType="end"/>
@@ -764,54 +853,63 @@
         <w:rPr>
           <w:rFonts w:asciiTheme="minorHAnsi" w:eastAsiaTheme="minorEastAsia" w:hAnsiTheme="minorHAnsi" w:cstheme="minorBidi"/>
           <w:b w:val="0"/>
+          <w:noProof/>
           <w:sz w:val="22"/>
           <w:lang w:eastAsia="ro-RO" w:bidi="he-IL"/>
         </w:rPr>
       </w:pPr>
-      <w:hyperlink w:anchor="_Toc516875236" w:history="1">
+      <w:hyperlink w:anchor="_Toc517018179" w:history="1">
         <w:r>
           <w:rPr>
             <w:rStyle w:val="Hyperlink"/>
+            <w:noProof/>
           </w:rPr>
           <w:t>4. Specificarea problemei</w:t>
         </w:r>
         <w:r>
           <w:rPr>
+            <w:noProof/>
             <w:webHidden/>
           </w:rPr>
           <w:tab/>
         </w:r>
         <w:r>
           <w:rPr>
+            <w:noProof/>
             <w:webHidden/>
           </w:rPr>
           <w:fldChar w:fldCharType="begin"/>
         </w:r>
         <w:r>
           <w:rPr>
+            <w:noProof/>
             <w:webHidden/>
           </w:rPr>
-          <w:instrText xml:space="preserve"> PAGEREF _Toc516875236 \h </w:instrText>
+          <w:instrText xml:space="preserve"> PAGEREF _Toc517018179 \h </w:instrText>
         </w:r>
         <w:r>
           <w:rPr>
+            <w:noProof/>
             <w:webHidden/>
           </w:rPr>
         </w:r>
         <w:r>
           <w:rPr>
+            <w:noProof/>
             <w:webHidden/>
           </w:rPr>
           <w:fldChar w:fldCharType="separate"/>
         </w:r>
         <w:r>
           <w:rPr>
+            <w:noProof/>
             <w:webHidden/>
           </w:rPr>
           <w:t>5</w:t>
         </w:r>
         <w:r>
           <w:rPr>
+            <w:noProof/>
             <w:webHidden/>
           </w:rPr>
           <w:fldChar w:fldCharType="end"/>
@@ -827,54 +925,63 @@
         <w:rPr>
           <w:rFonts w:asciiTheme="minorHAnsi" w:eastAsiaTheme="minorEastAsia" w:hAnsiTheme="minorHAnsi" w:cstheme="minorBidi"/>
           <w:b w:val="0"/>
+          <w:noProof/>
           <w:sz w:val="22"/>
           <w:lang w:eastAsia="ro-RO" w:bidi="he-IL"/>
         </w:rPr>
       </w:pPr>
-      <w:hyperlink w:anchor="_Toc516875237" w:history="1">
+      <w:hyperlink w:anchor="_Toc517018180" w:history="1">
         <w:r>
           <w:rPr>
             <w:rStyle w:val="Hyperlink"/>
+            <w:noProof/>
           </w:rPr>
           <w:t>5. Generare procedurală de conținut</w:t>
         </w:r>
         <w:r>
           <w:rPr>
+            <w:noProof/>
             <w:webHidden/>
           </w:rPr>
           <w:tab/>
         </w:r>
         <w:r>
           <w:rPr>
+            <w:noProof/>
             <w:webHidden/>
           </w:rPr>
           <w:fldChar w:fldCharType="begin"/>
         </w:r>
         <w:r>
           <w:rPr>
+            <w:noProof/>
             <w:webHidden/>
           </w:rPr>
-          <w:instrText xml:space="preserve"> PAGEREF _Toc516875237 \h </w:instrText>
+          <w:instrText xml:space="preserve"> PAGEREF _Toc517018180 \h </w:instrText>
         </w:r>
         <w:r>
           <w:rPr>
+            <w:noProof/>
             <w:webHidden/>
           </w:rPr>
         </w:r>
         <w:r>
           <w:rPr>
+            <w:noProof/>
             <w:webHidden/>
           </w:rPr>
           <w:fldChar w:fldCharType="separate"/>
         </w:r>
         <w:r>
           <w:rPr>
+            <w:noProof/>
             <w:webHidden/>
           </w:rPr>
           <w:t>6</w:t>
         </w:r>
         <w:r>
           <w:rPr>
+            <w:noProof/>
             <w:webHidden/>
           </w:rPr>
           <w:fldChar w:fldCharType="end"/>
@@ -889,54 +996,63 @@
         </w:tabs>
         <w:rPr>
           <w:rFonts w:asciiTheme="minorHAnsi" w:eastAsiaTheme="minorEastAsia" w:hAnsiTheme="minorHAnsi" w:cstheme="minorBidi"/>
+          <w:noProof/>
           <w:sz w:val="22"/>
           <w:lang w:eastAsia="ro-RO" w:bidi="he-IL"/>
         </w:rPr>
       </w:pPr>
-      <w:hyperlink w:anchor="_Toc516875238" w:history="1">
+      <w:hyperlink w:anchor="_Toc517018181" w:history="1">
         <w:r>
           <w:rPr>
             <w:rStyle w:val="Hyperlink"/>
+            <w:noProof/>
           </w:rPr>
           <w:t>5.1. Generarea procedurală de conținut în jocurile video</w:t>
         </w:r>
         <w:r>
           <w:rPr>
+            <w:noProof/>
             <w:webHidden/>
           </w:rPr>
           <w:tab/>
         </w:r>
         <w:r>
           <w:rPr>
+            <w:noProof/>
             <w:webHidden/>
           </w:rPr>
           <w:fldChar w:fldCharType="begin"/>
         </w:r>
         <w:r>
           <w:rPr>
+            <w:noProof/>
             <w:webHidden/>
           </w:rPr>
-          <w:instrText xml:space="preserve"> PAGEREF _Toc516875238 \h </w:instrText>
+          <w:instrText xml:space="preserve"> PAGEREF _Toc517018181 \h </w:instrText>
         </w:r>
         <w:r>
           <w:rPr>
+            <w:noProof/>
             <w:webHidden/>
           </w:rPr>
         </w:r>
         <w:r>
           <w:rPr>
+            <w:noProof/>
             <w:webHidden/>
           </w:rPr>
           <w:fldChar w:fldCharType="separate"/>
         </w:r>
         <w:r>
           <w:rPr>
+            <w:noProof/>
             <w:webHidden/>
           </w:rPr>
           <w:t>7</w:t>
         </w:r>
         <w:r>
           <w:rPr>
+            <w:noProof/>
             <w:webHidden/>
           </w:rPr>
           <w:fldChar w:fldCharType="end"/>
@@ -951,54 +1067,63 @@
         </w:tabs>
         <w:rPr>
           <w:rFonts w:asciiTheme="minorHAnsi" w:eastAsiaTheme="minorEastAsia" w:hAnsiTheme="minorHAnsi" w:cstheme="minorBidi"/>
+          <w:noProof/>
           <w:sz w:val="22"/>
           <w:lang w:eastAsia="ro-RO" w:bidi="he-IL"/>
         </w:rPr>
       </w:pPr>
-      <w:hyperlink w:anchor="_Toc516875239" w:history="1">
+      <w:hyperlink w:anchor="_Toc517018182" w:history="1">
         <w:r>
           <w:rPr>
             <w:rStyle w:val="Hyperlink"/>
+            <w:noProof/>
           </w:rPr>
           <w:t>5.2. Cazuri de utilizare pentru PCG</w:t>
         </w:r>
         <w:r>
           <w:rPr>
+            <w:noProof/>
             <w:webHidden/>
           </w:rPr>
           <w:tab/>
         </w:r>
         <w:r>
           <w:rPr>
+            <w:noProof/>
             <w:webHidden/>
           </w:rPr>
           <w:fldChar w:fldCharType="begin"/>
         </w:r>
         <w:r>
           <w:rPr>
+            <w:noProof/>
             <w:webHidden/>
           </w:rPr>
-          <w:instrText xml:space="preserve"> PAGEREF _Toc516875239 \h </w:instrText>
+          <w:instrText xml:space="preserve"> PAGEREF _Toc517018182 \h </w:instrText>
         </w:r>
         <w:r>
           <w:rPr>
+            <w:noProof/>
             <w:webHidden/>
           </w:rPr>
         </w:r>
         <w:r>
           <w:rPr>
+            <w:noProof/>
             <w:webHidden/>
           </w:rPr>
           <w:fldChar w:fldCharType="separate"/>
         </w:r>
         <w:r>
           <w:rPr>
+            <w:noProof/>
             <w:webHidden/>
           </w:rPr>
           <w:t>9</w:t>
         </w:r>
         <w:r>
           <w:rPr>
+            <w:noProof/>
             <w:webHidden/>
           </w:rPr>
           <w:fldChar w:fldCharType="end"/>
@@ -1014,54 +1139,63 @@
         <w:rPr>
           <w:rFonts w:asciiTheme="minorHAnsi" w:eastAsiaTheme="minorEastAsia" w:hAnsiTheme="minorHAnsi" w:cstheme="minorBidi"/>
           <w:b w:val="0"/>
+          <w:noProof/>
           <w:sz w:val="22"/>
           <w:lang w:eastAsia="ro-RO" w:bidi="he-IL"/>
         </w:rPr>
       </w:pPr>
-      <w:hyperlink w:anchor="_Toc516875240" w:history="1">
+      <w:hyperlink w:anchor="_Toc517018183" w:history="1">
         <w:r>
           <w:rPr>
             <w:rStyle w:val="Hyperlink"/>
+            <w:noProof/>
           </w:rPr>
           <w:t>6. Inteligența artificială</w:t>
         </w:r>
         <w:r>
           <w:rPr>
+            <w:noProof/>
             <w:webHidden/>
           </w:rPr>
           <w:tab/>
         </w:r>
         <w:r>
           <w:rPr>
+            <w:noProof/>
             <w:webHidden/>
           </w:rPr>
           <w:fldChar w:fldCharType="begin"/>
         </w:r>
         <w:r>
           <w:rPr>
+            <w:noProof/>
             <w:webHidden/>
           </w:rPr>
-          <w:instrText xml:space="preserve"> PAGEREF _Toc516875240 \h </w:instrText>
+          <w:instrText xml:space="preserve"> PAGEREF _Toc517018183 \h </w:instrText>
         </w:r>
         <w:r>
           <w:rPr>
+            <w:noProof/>
             <w:webHidden/>
           </w:rPr>
         </w:r>
         <w:r>
           <w:rPr>
+            <w:noProof/>
             <w:webHidden/>
           </w:rPr>
           <w:fldChar w:fldCharType="separate"/>
         </w:r>
         <w:r>
           <w:rPr>
+            <w:noProof/>
             <w:webHidden/>
           </w:rPr>
           <w:t>11</w:t>
         </w:r>
         <w:r>
           <w:rPr>
+            <w:noProof/>
             <w:webHidden/>
           </w:rPr>
           <w:fldChar w:fldCharType="end"/>
@@ -1076,54 +1210,63 @@
         </w:tabs>
         <w:rPr>
           <w:rFonts w:asciiTheme="minorHAnsi" w:eastAsiaTheme="minorEastAsia" w:hAnsiTheme="minorHAnsi" w:cstheme="minorBidi"/>
+          <w:noProof/>
           <w:sz w:val="22"/>
           <w:lang w:eastAsia="ro-RO" w:bidi="he-IL"/>
         </w:rPr>
       </w:pPr>
-      <w:hyperlink w:anchor="_Toc516875241" w:history="1">
+      <w:hyperlink w:anchor="_Toc517018184" w:history="1">
         <w:r>
           <w:rPr>
             <w:rStyle w:val="Hyperlink"/>
+            <w:noProof/>
           </w:rPr>
           <w:t>6.1. Machine Learning</w:t>
         </w:r>
         <w:r>
           <w:rPr>
+            <w:noProof/>
             <w:webHidden/>
           </w:rPr>
           <w:tab/>
         </w:r>
         <w:r>
           <w:rPr>
+            <w:noProof/>
             <w:webHidden/>
           </w:rPr>
           <w:fldChar w:fldCharType="begin"/>
         </w:r>
         <w:r>
           <w:rPr>
+            <w:noProof/>
             <w:webHidden/>
           </w:rPr>
-          <w:instrText xml:space="preserve"> PAGEREF _Toc516875241 \h </w:instrText>
+          <w:instrText xml:space="preserve"> PAGEREF _Toc517018184 \h </w:instrText>
         </w:r>
         <w:r>
           <w:rPr>
+            <w:noProof/>
             <w:webHidden/>
           </w:rPr>
         </w:r>
         <w:r>
           <w:rPr>
+            <w:noProof/>
             <w:webHidden/>
           </w:rPr>
           <w:fldChar w:fldCharType="separate"/>
         </w:r>
         <w:r>
           <w:rPr>
+            <w:noProof/>
             <w:webHidden/>
           </w:rPr>
           <w:t>12</w:t>
         </w:r>
         <w:r>
           <w:rPr>
+            <w:noProof/>
             <w:webHidden/>
           </w:rPr>
           <w:fldChar w:fldCharType="end"/>
@@ -1138,54 +1281,63 @@
         </w:tabs>
         <w:rPr>
           <w:rFonts w:asciiTheme="minorHAnsi" w:eastAsiaTheme="minorEastAsia" w:hAnsiTheme="minorHAnsi" w:cstheme="minorBidi"/>
+          <w:noProof/>
           <w:sz w:val="22"/>
           <w:lang w:eastAsia="ro-RO" w:bidi="he-IL"/>
         </w:rPr>
       </w:pPr>
-      <w:hyperlink w:anchor="_Toc516875242" w:history="1">
+      <w:hyperlink w:anchor="_Toc517018185" w:history="1">
         <w:r>
           <w:rPr>
             <w:rStyle w:val="Hyperlink"/>
+            <w:noProof/>
           </w:rPr>
           <w:t>6.2. Rețele neuronale artificiale</w:t>
         </w:r>
         <w:r>
           <w:rPr>
+            <w:noProof/>
             <w:webHidden/>
           </w:rPr>
           <w:tab/>
         </w:r>
         <w:r>
           <w:rPr>
+            <w:noProof/>
             <w:webHidden/>
           </w:rPr>
           <w:fldChar w:fldCharType="begin"/>
         </w:r>
         <w:r>
           <w:rPr>
+            <w:noProof/>
             <w:webHidden/>
           </w:rPr>
-          <w:instrText xml:space="preserve"> PAGEREF _Toc516875242 \h </w:instrText>
+          <w:instrText xml:space="preserve"> PAGEREF _Toc517018185 \h </w:instrText>
         </w:r>
         <w:r>
           <w:rPr>
+            <w:noProof/>
             <w:webHidden/>
           </w:rPr>
         </w:r>
         <w:r>
           <w:rPr>
+            <w:noProof/>
             <w:webHidden/>
           </w:rPr>
           <w:fldChar w:fldCharType="separate"/>
         </w:r>
         <w:r>
           <w:rPr>
+            <w:noProof/>
             <w:webHidden/>
           </w:rPr>
           <w:t>13</w:t>
         </w:r>
         <w:r>
           <w:rPr>
+            <w:noProof/>
             <w:webHidden/>
           </w:rPr>
           <w:fldChar w:fldCharType="end"/>
@@ -1200,54 +1352,63 @@
         </w:tabs>
         <w:rPr>
           <w:rFonts w:asciiTheme="minorHAnsi" w:eastAsiaTheme="minorEastAsia" w:hAnsiTheme="minorHAnsi" w:cstheme="minorBidi"/>
+          <w:noProof/>
           <w:sz w:val="22"/>
           <w:lang w:eastAsia="ro-RO" w:bidi="he-IL"/>
         </w:rPr>
       </w:pPr>
-      <w:hyperlink w:anchor="_Toc516875243" w:history="1">
+      <w:hyperlink w:anchor="_Toc517018186" w:history="1">
         <w:r>
           <w:rPr>
             <w:rStyle w:val="Hyperlink"/>
+            <w:noProof/>
           </w:rPr>
           <w:t>6.3. Rețele neuronale recursive</w:t>
         </w:r>
         <w:r>
           <w:rPr>
+            <w:noProof/>
             <w:webHidden/>
           </w:rPr>
           <w:tab/>
         </w:r>
         <w:r>
           <w:rPr>
+            <w:noProof/>
             <w:webHidden/>
           </w:rPr>
           <w:fldChar w:fldCharType="begin"/>
         </w:r>
         <w:r>
           <w:rPr>
+            <w:noProof/>
             <w:webHidden/>
           </w:rPr>
-          <w:instrText xml:space="preserve"> PAGEREF _Toc516875243 \h </w:instrText>
+          <w:instrText xml:space="preserve"> PAGEREF _Toc517018186 \h </w:instrText>
         </w:r>
         <w:r>
           <w:rPr>
+            <w:noProof/>
             <w:webHidden/>
           </w:rPr>
         </w:r>
         <w:r>
           <w:rPr>
+            <w:noProof/>
             <w:webHidden/>
           </w:rPr>
           <w:fldChar w:fldCharType="separate"/>
         </w:r>
         <w:r>
           <w:rPr>
+            <w:noProof/>
             <w:webHidden/>
           </w:rPr>
           <w:t>14</w:t>
         </w:r>
         <w:r>
           <w:rPr>
+            <w:noProof/>
             <w:webHidden/>
           </w:rPr>
           <w:fldChar w:fldCharType="end"/>
@@ -1262,54 +1423,63 @@
         </w:tabs>
         <w:rPr>
           <w:rFonts w:asciiTheme="minorHAnsi" w:eastAsiaTheme="minorEastAsia" w:hAnsiTheme="minorHAnsi" w:cstheme="minorBidi"/>
+          <w:noProof/>
           <w:sz w:val="22"/>
           <w:lang w:eastAsia="ro-RO" w:bidi="he-IL"/>
         </w:rPr>
       </w:pPr>
-      <w:hyperlink w:anchor="_Toc516875244" w:history="1">
+      <w:hyperlink w:anchor="_Toc517018187" w:history="1">
         <w:r>
           <w:rPr>
             <w:rStyle w:val="Hyperlink"/>
+            <w:noProof/>
           </w:rPr>
           <w:t>6.4. LSTM</w:t>
         </w:r>
         <w:r>
           <w:rPr>
+            <w:noProof/>
             <w:webHidden/>
           </w:rPr>
           <w:tab/>
         </w:r>
         <w:r>
           <w:rPr>
+            <w:noProof/>
             <w:webHidden/>
           </w:rPr>
           <w:fldChar w:fldCharType="begin"/>
         </w:r>
         <w:r>
           <w:rPr>
+            <w:noProof/>
             <w:webHidden/>
           </w:rPr>
-          <w:instrText xml:space="preserve"> PAGEREF _Toc516875244 \h </w:instrText>
+          <w:instrText xml:space="preserve"> PAGEREF _Toc517018187 \h </w:instrText>
         </w:r>
         <w:r>
           <w:rPr>
+            <w:noProof/>
             <w:webHidden/>
           </w:rPr>
         </w:r>
         <w:r>
           <w:rPr>
+            <w:noProof/>
             <w:webHidden/>
           </w:rPr>
           <w:fldChar w:fldCharType="separate"/>
         </w:r>
         <w:r>
           <w:rPr>
+            <w:noProof/>
             <w:webHidden/>
           </w:rPr>
           <w:t>15</w:t>
         </w:r>
         <w:r>
           <w:rPr>
+            <w:noProof/>
             <w:webHidden/>
           </w:rPr>
           <w:fldChar w:fldCharType="end"/>
@@ -1325,54 +1495,63 @@
         <w:rPr>
           <w:rFonts w:asciiTheme="minorHAnsi" w:eastAsiaTheme="minorEastAsia" w:hAnsiTheme="minorHAnsi" w:cstheme="minorBidi"/>
           <w:b w:val="0"/>
+          <w:noProof/>
           <w:sz w:val="22"/>
           <w:lang w:eastAsia="ro-RO" w:bidi="he-IL"/>
         </w:rPr>
       </w:pPr>
-      <w:hyperlink w:anchor="_Toc516875245" w:history="1">
+      <w:hyperlink w:anchor="_Toc517018188" w:history="1">
         <w:r>
           <w:rPr>
             <w:rStyle w:val="Hyperlink"/>
+            <w:noProof/>
           </w:rPr>
           <w:t>11. Bibliografie</w:t>
         </w:r>
         <w:r>
           <w:rPr>
+            <w:noProof/>
             <w:webHidden/>
           </w:rPr>
           <w:tab/>
         </w:r>
         <w:r>
           <w:rPr>
+            <w:noProof/>
             <w:webHidden/>
           </w:rPr>
           <w:fldChar w:fldCharType="begin"/>
         </w:r>
         <w:r>
           <w:rPr>
+            <w:noProof/>
             <w:webHidden/>
           </w:rPr>
-          <w:instrText xml:space="preserve"> PAGEREF _Toc516875245 \h </w:instrText>
+          <w:instrText xml:space="preserve"> PAGEREF _Toc517018188 \h </w:instrText>
         </w:r>
         <w:r>
           <w:rPr>
+            <w:noProof/>
             <w:webHidden/>
           </w:rPr>
         </w:r>
         <w:r>
           <w:rPr>
+            <w:noProof/>
             <w:webHidden/>
           </w:rPr>
           <w:fldChar w:fldCharType="separate"/>
         </w:r>
         <w:r>
           <w:rPr>
+            <w:noProof/>
             <w:webHidden/>
           </w:rPr>
           <w:t>18</w:t>
         </w:r>
         <w:r>
           <w:rPr>
+            <w:noProof/>
             <w:webHidden/>
           </w:rPr>
           <w:fldChar w:fldCharType="end"/>
@@ -1407,7 +1586,7 @@
         </w:rPr>
         <w:br w:type="page"/>
       </w:r>
-      <w:bookmarkStart w:id="2" w:name="_Toc516875235"/>
+      <w:bookmarkStart w:id="2" w:name="_Toc517018178"/>
       <w:r>
         <w:lastRenderedPageBreak/>
         <w:t>3</w:t>
@@ -1431,7 +1610,7 @@
       <w:r>
         <w:br w:type="page"/>
       </w:r>
-      <w:bookmarkStart w:id="3" w:name="_Toc516875236"/>
+      <w:bookmarkStart w:id="3" w:name="_Toc517018179"/>
       <w:r>
         <w:lastRenderedPageBreak/>
         <w:t xml:space="preserve">4. </w:t>
@@ -1454,7 +1633,7 @@
       <w:r>
         <w:br w:type="page"/>
       </w:r>
-      <w:bookmarkStart w:id="4" w:name="_Toc516875237"/>
+      <w:bookmarkStart w:id="4" w:name="_Toc517018180"/>
       <w:r>
         <w:lastRenderedPageBreak/>
         <w:t xml:space="preserve">5. </w:t>
@@ -1629,7 +1808,7 @@
       <w:r>
         <w:br w:type="page"/>
       </w:r>
-      <w:bookmarkStart w:id="5" w:name="_Toc516875238"/>
+      <w:bookmarkStart w:id="5" w:name="_Toc517018181"/>
       <w:r>
         <w:lastRenderedPageBreak/>
         <w:t>5.1</w:t>
@@ -1853,7 +2032,6 @@
           <w:id w:val="-646669314"/>
           <w:citation/>
         </w:sdtPr>
-        <w:sdtEndPr/>
         <w:sdtContent>
           <w:r>
             <w:rPr>
@@ -1881,6 +2059,7 @@
           </w:r>
           <w:r>
             <w:rPr>
+              <w:noProof/>
               <w:sz w:val="24"/>
               <w:szCs w:val="24"/>
             </w:rPr>
@@ -1942,7 +2121,6 @@
           <w:id w:val="246628025"/>
           <w:citation/>
         </w:sdtPr>
-        <w:sdtEndPr/>
         <w:sdtContent>
           <w:r>
             <w:rPr>
@@ -1971,6 +2149,7 @@
           <w:r>
             <w:rPr>
               <w:bCs/>
+              <w:noProof/>
               <w:sz w:val="24"/>
               <w:szCs w:val="24"/>
             </w:rPr>
@@ -1978,6 +2157,7 @@
           </w:r>
           <w:r>
             <w:rPr>
+              <w:noProof/>
               <w:sz w:val="24"/>
               <w:szCs w:val="24"/>
             </w:rPr>
@@ -2011,7 +2191,6 @@
           <w:id w:val="-1222443078"/>
           <w:citation/>
         </w:sdtPr>
-        <w:sdtEndPr/>
         <w:sdtContent>
           <w:r>
             <w:rPr>
@@ -2040,6 +2219,7 @@
           <w:r>
             <w:rPr>
               <w:bCs/>
+              <w:noProof/>
               <w:sz w:val="24"/>
               <w:szCs w:val="24"/>
             </w:rPr>
@@ -2047,6 +2227,7 @@
           </w:r>
           <w:r>
             <w:rPr>
+              <w:noProof/>
               <w:sz w:val="24"/>
               <w:szCs w:val="24"/>
             </w:rPr>
@@ -2162,7 +2343,23 @@
           <w:sz w:val="24"/>
           <w:szCs w:val="24"/>
         </w:rPr>
-        <w:t xml:space="preserve">trebuiesc precizate diferențele cheie intre generarea procedurală de conținut </w:t>
+        <w:t xml:space="preserve">trebuiesc precizate diferențele cheie </w:t>
+      </w:r>
+      <w:r>
+        <w:rPr>
+          <w:bCs/>
+          <w:sz w:val="24"/>
+          <w:szCs w:val="24"/>
+        </w:rPr>
+        <w:t>î</w:t>
+      </w:r>
+      <w:r>
+        <w:rPr>
+          <w:bCs/>
+          <w:sz w:val="24"/>
+          <w:szCs w:val="24"/>
+        </w:rPr>
+        <w:t xml:space="preserve">ntre generarea procedurală de conținut </w:t>
       </w:r>
       <w:r>
         <w:rPr>
@@ -2367,7 +2564,6 @@
           <w:id w:val="527074041"/>
           <w:citation/>
         </w:sdtPr>
-        <w:sdtEndPr/>
         <w:sdtContent>
           <w:r>
             <w:rPr>
@@ -2401,6 +2597,7 @@
           </w:r>
           <w:r>
             <w:rPr>
+              <w:noProof/>
               <w:sz w:val="24"/>
               <w:szCs w:val="24"/>
             </w:rPr>
@@ -2437,6 +2634,9 @@
         <w:t xml:space="preserve"> Un nivel ce conține o structură sau un număr de inamici ce </w:t>
       </w:r>
       <w:r>
+        <w:rPr>
+          <w:noProof/>
+        </w:rPr>
         <w:lastRenderedPageBreak/>
         <mc:AlternateContent>
           <mc:Choice Requires="wps">
@@ -2671,6 +2871,7 @@
       <w:r>
         <w:rPr>
           <w:bCs/>
+          <w:noProof/>
           <w:sz w:val="24"/>
           <w:szCs w:val="24"/>
         </w:rPr>
@@ -2807,7 +3008,14 @@
           <w:i/>
           <w:iCs/>
         </w:rPr>
-        <w:t>Figura 1</w:t>
+        <w:t xml:space="preserve">Figura </w:t>
+      </w:r>
+      <w:r>
+        <w:rPr>
+          <w:i/>
+          <w:iCs/>
+        </w:rPr>
+        <w:t>1</w:t>
       </w:r>
       <w:r>
         <w:rPr>
@@ -2877,7 +3085,23 @@
           <w:sz w:val="24"/>
           <w:szCs w:val="24"/>
         </w:rPr>
-        <w:t xml:space="preserve"> un joc in cadrul căruia este simulată construcția și managementul unei fortărețe. Grafica jocului este bazată pe text, jocul neavând un sfârșit sau un obiectiv principal ce trebuie îndeplinit. Un atu important al acestui joc îl constituie modul în care lumea este generata. Procesul implică generarea procedurală a elementelor de bază precum circuitul de drenare, temperatura, distribu</w:t>
+        <w:t xml:space="preserve"> un joc </w:t>
+      </w:r>
+      <w:r>
+        <w:rPr>
+          <w:bCs/>
+          <w:sz w:val="24"/>
+          <w:szCs w:val="24"/>
+        </w:rPr>
+        <w:t>î</w:t>
+      </w:r>
+      <w:r>
+        <w:rPr>
+          <w:bCs/>
+          <w:sz w:val="24"/>
+          <w:szCs w:val="24"/>
+        </w:rPr>
+        <w:t>n cadrul căruia este simulată construcția și managementul unei fortărețe. Grafica jocului este bazată pe text, jocul neavând un sfârșit sau un obiectiv principal ce trebuie îndeplinit. Un atu important al acestui joc îl constituie modul în care lumea este generata. Procesul implică generarea procedurală a elementelor de bază precum circuitul de drenare, temperatura, distribu</w:t>
       </w:r>
       <w:r>
         <w:rPr>
@@ -2931,7 +3155,14 @@
           <w:i/>
           <w:iCs/>
         </w:rPr>
-        <w:t>Figura 2</w:t>
+        <w:t xml:space="preserve">Figura </w:t>
+      </w:r>
+      <w:r>
+        <w:rPr>
+          <w:i/>
+          <w:iCs/>
+        </w:rPr>
+        <w:t>2</w:t>
       </w:r>
       <w:r>
         <w:rPr>
@@ -2969,7 +3200,6 @@
           <w:id w:val="2086260320"/>
           <w:citation/>
         </w:sdtPr>
-        <w:sdtEndPr/>
         <w:sdtContent>
           <w:r>
             <w:rPr>
@@ -3003,16 +3233,7 @@
           </w:r>
           <w:r>
             <w:rPr>
-              <w:bCs/>
-              <w:i/>
-              <w:iCs/>
-              <w:sz w:val="24"/>
-              <w:szCs w:val="24"/>
-            </w:rPr>
-            <w:t xml:space="preserve"> </w:t>
-          </w:r>
-          <w:r>
-            <w:rPr>
+              <w:noProof/>
               <w:sz w:val="24"/>
               <w:szCs w:val="24"/>
             </w:rPr>
@@ -3048,6 +3269,7 @@
       <w:r>
         <w:rPr>
           <w:bCs/>
+          <w:noProof/>
           <w:sz w:val="24"/>
           <w:szCs w:val="24"/>
         </w:rPr>
@@ -3155,6 +3377,7 @@
         <w:rPr>
           <w:i w:val="0"/>
           <w:iCs w:val="0"/>
+          <w:noProof/>
           <w:sz w:val="20"/>
           <w:szCs w:val="20"/>
         </w:rPr>
@@ -3188,7 +3411,7 @@
           <w:rStyle w:val="BookTitle"/>
         </w:rPr>
       </w:pPr>
-      <w:bookmarkStart w:id="11" w:name="_Toc516875239"/>
+      <w:bookmarkStart w:id="11" w:name="_Toc517018182"/>
       <w:r>
         <w:lastRenderedPageBreak/>
         <w:t>5.2. Cazuri de utilizare pentru PCG</w:t>
@@ -3209,6 +3432,7 @@
       <w:r>
         <w:rPr>
           <w:bCs/>
+          <w:noProof/>
           <w:sz w:val="24"/>
           <w:szCs w:val="24"/>
         </w:rPr>
@@ -3322,6 +3546,9 @@
         </w:rPr>
       </w:pPr>
       <w:r>
+        <w:rPr>
+          <w:noProof/>
+        </w:rPr>
         <mc:AlternateContent>
           <mc:Choice Requires="wps">
             <w:drawing>
@@ -3593,7 +3820,6 @@
           <w:id w:val="922378863"/>
           <w:citation/>
         </w:sdtPr>
-        <w:sdtEndPr/>
         <w:sdtContent>
           <w:r>
             <w:rPr>
@@ -3630,6 +3856,7 @@
               <w:bCs/>
               <w:i/>
               <w:iCs/>
+              <w:noProof/>
               <w:sz w:val="24"/>
               <w:szCs w:val="24"/>
             </w:rPr>
@@ -3637,6 +3864,7 @@
           </w:r>
           <w:r>
             <w:rPr>
+              <w:noProof/>
               <w:sz w:val="24"/>
               <w:szCs w:val="24"/>
             </w:rPr>
@@ -3740,7 +3968,14 @@
           <w:i/>
           <w:iCs/>
         </w:rPr>
-        <w:t>Figura 3</w:t>
+        <w:t xml:space="preserve">Figura </w:t>
+      </w:r>
+      <w:r>
+        <w:rPr>
+          <w:i/>
+          <w:iCs/>
+        </w:rPr>
+        <w:t>3</w:t>
       </w:r>
       <w:r>
         <w:rPr>
@@ -4060,7 +4295,23 @@
           <w:sz w:val="24"/>
           <w:szCs w:val="24"/>
         </w:rPr>
-        <w:t xml:space="preserve">Principala diferență intre </w:t>
+        <w:t xml:space="preserve">Principala diferență </w:t>
+      </w:r>
+      <w:r>
+        <w:rPr>
+          <w:bCs/>
+          <w:sz w:val="24"/>
+          <w:szCs w:val="24"/>
+        </w:rPr>
+        <w:t>î</w:t>
+      </w:r>
+      <w:r>
+        <w:rPr>
+          <w:bCs/>
+          <w:sz w:val="24"/>
+          <w:szCs w:val="24"/>
+        </w:rPr>
+        <w:t xml:space="preserve">ntre </w:t>
       </w:r>
       <w:r>
         <w:rPr>
@@ -4130,7 +4381,14 @@
           <w:i/>
           <w:iCs/>
         </w:rPr>
-        <w:t>Figura 4</w:t>
+        <w:t xml:space="preserve">Figura </w:t>
+      </w:r>
+      <w:r>
+        <w:rPr>
+          <w:i/>
+          <w:iCs/>
+        </w:rPr>
+        <w:t>4</w:t>
       </w:r>
       <w:r>
         <w:rPr>
@@ -4158,7 +4416,6 @@
           <w:id w:val="1077560484"/>
           <w:citation/>
         </w:sdtPr>
-        <w:sdtEndPr/>
         <w:sdtContent>
           <w:r>
             <w:rPr>
@@ -4186,6 +4443,7 @@
           </w:r>
           <w:r>
             <w:rPr>
+              <w:noProof/>
               <w:sz w:val="24"/>
               <w:szCs w:val="24"/>
             </w:rPr>
@@ -4256,6 +4514,9 @@
         </w:rPr>
       </w:pPr>
       <w:r>
+        <w:rPr>
+          <w:noProof/>
+        </w:rPr>
         <mc:AlternateContent>
           <mc:Choice Requires="wps">
             <w:drawing>
@@ -4499,6 +4760,9 @@
         </mc:AlternateContent>
       </w:r>
       <w:r>
+        <w:rPr>
+          <w:noProof/>
+        </w:rPr>
         <w:drawing>
           <wp:anchor distT="0" distB="0" distL="114300" distR="114300" simplePos="0" relativeHeight="251664384" behindDoc="0" locked="0" layoutInCell="1" allowOverlap="1" wp14:anchorId="78717332" wp14:editId="78BEA664">
             <wp:simplePos x="0" y="0"/>
@@ -4694,7 +4958,7 @@
       <w:r>
         <w:br w:type="page"/>
       </w:r>
-      <w:bookmarkStart w:id="16" w:name="_Toc516875240"/>
+      <w:bookmarkStart w:id="16" w:name="_Toc517018183"/>
       <w:r>
         <w:lastRenderedPageBreak/>
         <w:t>6. Inteligența artificială</w:t>
@@ -4766,6 +5030,7 @@
           <w:r>
             <w:rPr>
               <w:bCs/>
+              <w:noProof/>
               <w:sz w:val="24"/>
               <w:szCs w:val="24"/>
             </w:rPr>
@@ -4773,6 +5038,7 @@
           </w:r>
           <w:r>
             <w:rPr>
+              <w:noProof/>
               <w:sz w:val="24"/>
               <w:szCs w:val="24"/>
             </w:rPr>
@@ -4919,7 +5185,23 @@
           <w:sz w:val="24"/>
           <w:szCs w:val="24"/>
         </w:rPr>
-        <w:t xml:space="preserve">, să se adapteze noilor circumstanțe și in cele din urmă </w:t>
+        <w:t xml:space="preserve">, să se adapteze noilor circumstanțe și </w:t>
+      </w:r>
+      <w:r>
+        <w:rPr>
+          <w:bCs/>
+          <w:sz w:val="24"/>
+          <w:szCs w:val="24"/>
+        </w:rPr>
+        <w:t>î</w:t>
+      </w:r>
+      <w:r>
+        <w:rPr>
+          <w:bCs/>
+          <w:sz w:val="24"/>
+          <w:szCs w:val="24"/>
+        </w:rPr>
+        <w:t xml:space="preserve">n cele din urmă </w:t>
       </w:r>
       <w:r>
         <w:rPr>
@@ -4951,6 +5233,9 @@
         </w:rPr>
       </w:pPr>
       <w:r>
+        <w:rPr>
+          <w:noProof/>
+        </w:rPr>
         <mc:AlternateContent>
           <mc:Choice Requires="wps">
             <w:drawing>
@@ -5001,8 +5286,8 @@
                                 <w:szCs w:val="22"/>
                               </w:rPr>
                             </w:pPr>
-                            <w:bookmarkStart w:id="17" w:name="_Ref516946821"/>
-                            <w:bookmarkStart w:id="18" w:name="_Ref516946849"/>
+                            <w:bookmarkStart w:id="17" w:name="_Ref516946849"/>
+                            <w:bookmarkStart w:id="18" w:name="_Ref516946821"/>
                             <w:r>
                               <w:rPr>
                                 <w:i w:val="0"/>
@@ -5058,7 +5343,7 @@
                               </w:rPr>
                               <w:fldChar w:fldCharType="end"/>
                             </w:r>
-                            <w:bookmarkEnd w:id="18"/>
+                            <w:bookmarkEnd w:id="17"/>
                             <w:r>
                               <w:rPr>
                                 <w:i w:val="0"/>
@@ -5068,7 +5353,7 @@
                               </w:rPr>
                               <w:t xml:space="preserve"> - Google Duplex</w:t>
                             </w:r>
-                            <w:bookmarkEnd w:id="17"/>
+                            <w:bookmarkEnd w:id="18"/>
                           </w:p>
                         </w:txbxContent>
                       </wps:txbx>
@@ -5102,8 +5387,8 @@
                           <w:szCs w:val="22"/>
                         </w:rPr>
                       </w:pPr>
-                      <w:bookmarkStart w:id="19" w:name="_Ref516946821"/>
-                      <w:bookmarkStart w:id="20" w:name="_Ref516946849"/>
+                      <w:bookmarkStart w:id="19" w:name="_Ref516946849"/>
+                      <w:bookmarkStart w:id="20" w:name="_Ref516946821"/>
                       <w:r>
                         <w:rPr>
                           <w:i w:val="0"/>
@@ -5159,7 +5444,7 @@
                         </w:rPr>
                         <w:fldChar w:fldCharType="end"/>
                       </w:r>
-                      <w:bookmarkEnd w:id="20"/>
+                      <w:bookmarkEnd w:id="19"/>
                       <w:r>
                         <w:rPr>
                           <w:i w:val="0"/>
@@ -5169,7 +5454,7 @@
                         </w:rPr>
                         <w:t xml:space="preserve"> - Google Duplex</w:t>
                       </w:r>
-                      <w:bookmarkEnd w:id="19"/>
+                      <w:bookmarkEnd w:id="20"/>
                     </w:p>
                   </w:txbxContent>
                 </v:textbox>
@@ -5182,6 +5467,7 @@
       <w:r>
         <w:rPr>
           <w:bCs/>
+          <w:noProof/>
           <w:sz w:val="24"/>
           <w:szCs w:val="24"/>
         </w:rPr>
@@ -5296,11 +5582,15 @@
         <w:fldChar w:fldCharType="separate"/>
       </w:r>
       <w:r>
+        <w:t xml:space="preserve">Figura </w:t>
+      </w:r>
+      <w:r>
         <w:rPr>
           <w:i/>
           <w:iCs/>
-        </w:rPr>
-        <w:t>Figura 5</w:t>
+          <w:noProof/>
+        </w:rPr>
+        <w:t>5</w:t>
       </w:r>
       <w:r>
         <w:rPr>
@@ -5369,7 +5659,7 @@
         <w:pStyle w:val="Heading2"/>
         <w:spacing w:line="360" w:lineRule="auto"/>
       </w:pPr>
-      <w:bookmarkStart w:id="21" w:name="_Toc516875241"/>
+      <w:bookmarkStart w:id="21" w:name="_Toc517018184"/>
       <w:r>
         <w:lastRenderedPageBreak/>
         <w:t>6.1. Machine Learning</w:t>
@@ -5447,6 +5737,7 @@
           </w:r>
           <w:r>
             <w:rPr>
+              <w:noProof/>
               <w:sz w:val="24"/>
               <w:szCs w:val="24"/>
             </w:rPr>
@@ -5510,7 +5801,23 @@
           <w:sz w:val="24"/>
           <w:szCs w:val="24"/>
         </w:rPr>
-        <w:t xml:space="preserve">Posibilitatea de a se adapta la tot ce apare nou. Cum lumea este într-o continuă mișcare si evoluție nu ar fi practic să trebuiască sa </w:t>
+        <w:t xml:space="preserve">Posibilitatea de a se adapta la tot ce apare nou. Cum lumea este într-o continuă mișcare </w:t>
+      </w:r>
+      <w:r>
+        <w:rPr>
+          <w:bCs/>
+          <w:sz w:val="24"/>
+          <w:szCs w:val="24"/>
+        </w:rPr>
+        <w:t>ș</w:t>
+      </w:r>
+      <w:r>
+        <w:rPr>
+          <w:bCs/>
+          <w:sz w:val="24"/>
+          <w:szCs w:val="24"/>
+        </w:rPr>
+        <w:t xml:space="preserve">i evoluție nu ar fi practic să trebuiască sa </w:t>
       </w:r>
       <w:r>
         <w:rPr>
@@ -5592,7 +5899,23 @@
           <w:sz w:val="24"/>
           <w:szCs w:val="24"/>
         </w:rPr>
-        <w:t>u aibă o structură potrivită pentru mediul in care activează fie din cauza unor greșeli logice, fie funcțional</w:t>
+        <w:t xml:space="preserve">u aibă o structură potrivită pentru mediul </w:t>
+      </w:r>
+      <w:r>
+        <w:rPr>
+          <w:bCs/>
+          <w:sz w:val="24"/>
+          <w:szCs w:val="24"/>
+        </w:rPr>
+        <w:t>î</w:t>
+      </w:r>
+      <w:r>
+        <w:rPr>
+          <w:bCs/>
+          <w:sz w:val="24"/>
+          <w:szCs w:val="24"/>
+        </w:rPr>
+        <w:t>n care activează fie din cauza unor greșeli logice, fie funcțional</w:t>
       </w:r>
       <w:r>
         <w:rPr>
@@ -5715,10 +6038,11 @@
           </w:r>
           <w:r>
             <w:rPr>
+              <w:noProof/>
               <w:sz w:val="24"/>
               <w:szCs w:val="24"/>
             </w:rPr>
-            <w:t>[4]</w:t>
+            <w:t>[10]</w:t>
           </w:r>
           <w:r>
             <w:rPr>
@@ -5770,13 +6094,21 @@
           <w:szCs w:val="24"/>
         </w:rPr>
       </w:pPr>
+      <w:r>
+        <w:rPr>
+          <w:bCs/>
+          <w:sz w:val="24"/>
+          <w:szCs w:val="24"/>
+        </w:rPr>
+        <w:br w:type="page"/>
+      </w:r>
     </w:p>
     <w:p>
       <w:pPr>
         <w:pStyle w:val="Heading2"/>
         <w:spacing w:line="360" w:lineRule="auto"/>
       </w:pPr>
-      <w:bookmarkStart w:id="22" w:name="_Toc516875242"/>
+      <w:bookmarkStart w:id="22" w:name="_Toc517018185"/>
       <w:r>
         <w:lastRenderedPageBreak/>
         <w:t>6.2. Rețele neuronale artificiale</w:t>
@@ -5786,75 +6118,1592 @@
     <w:p>
       <w:pPr>
         <w:spacing w:line="360" w:lineRule="auto"/>
-      </w:pPr>
-      <w:bookmarkStart w:id="23" w:name="_GoBack"/>
-      <w:bookmarkEnd w:id="23"/>
+        <w:jc w:val="both"/>
+        <w:rPr>
+          <w:bCs/>
+          <w:sz w:val="24"/>
+          <w:szCs w:val="24"/>
+        </w:rPr>
+      </w:pPr>
+      <w:r>
+        <w:rPr>
+          <w:noProof/>
+        </w:rPr>
+        <mc:AlternateContent>
+          <mc:Choice Requires="wps">
+            <w:drawing>
+              <wp:anchor distT="0" distB="0" distL="114300" distR="114300" simplePos="0" relativeHeight="251672576" behindDoc="0" locked="0" layoutInCell="1" allowOverlap="1" wp14:anchorId="1A5FDEC2" wp14:editId="70A6BC9B">
+                <wp:simplePos x="0" y="0"/>
+                <wp:positionH relativeFrom="margin">
+                  <wp:align>right</wp:align>
+                </wp:positionH>
+                <wp:positionV relativeFrom="paragraph">
+                  <wp:posOffset>2304331</wp:posOffset>
+                </wp:positionV>
+                <wp:extent cx="3467100" cy="635"/>
+                <wp:effectExtent l="0" t="0" r="0" b="8255"/>
+                <wp:wrapSquare wrapText="bothSides"/>
+                <wp:docPr id="12" name="Text Box 12"/>
+                <wp:cNvGraphicFramePr/>
+                <a:graphic xmlns:a="http://schemas.openxmlformats.org/drawingml/2006/main">
+                  <a:graphicData uri="http://schemas.microsoft.com/office/word/2010/wordprocessingShape">
+                    <wps:wsp>
+                      <wps:cNvSpPr txBox="1"/>
+                      <wps:spPr>
+                        <a:xfrm>
+                          <a:off x="0" y="0"/>
+                          <a:ext cx="3467100" cy="635"/>
+                        </a:xfrm>
+                        <a:prstGeom prst="rect">
+                          <a:avLst/>
+                        </a:prstGeom>
+                        <a:solidFill>
+                          <a:prstClr val="white"/>
+                        </a:solidFill>
+                        <a:ln>
+                          <a:noFill/>
+                        </a:ln>
+                      </wps:spPr>
+                      <wps:txbx>
+                        <w:txbxContent>
+                          <w:p>
+                            <w:pPr>
+                              <w:pStyle w:val="Caption"/>
+                              <w:jc w:val="center"/>
+                              <w:rPr>
+                                <w:bCs/>
+                                <w:i w:val="0"/>
+                                <w:iCs w:val="0"/>
+                                <w:noProof/>
+                                <w:sz w:val="20"/>
+                                <w:szCs w:val="20"/>
+                              </w:rPr>
+                            </w:pPr>
+                            <w:bookmarkStart w:id="23" w:name="_Ref517015354"/>
+                            <w:r>
+                              <w:rPr>
+                                <w:i w:val="0"/>
+                                <w:iCs w:val="0"/>
+                              </w:rPr>
+                              <w:t xml:space="preserve">Figura </w:t>
+                            </w:r>
+                            <w:r>
+                              <w:rPr>
+                                <w:i w:val="0"/>
+                                <w:iCs w:val="0"/>
+                              </w:rPr>
+                              <w:fldChar w:fldCharType="begin"/>
+                            </w:r>
+                            <w:r>
+                              <w:rPr>
+                                <w:i w:val="0"/>
+                                <w:iCs w:val="0"/>
+                              </w:rPr>
+                              <w:instrText xml:space="preserve"> SEQ Figura \* ARABIC </w:instrText>
+                            </w:r>
+                            <w:r>
+                              <w:rPr>
+                                <w:i w:val="0"/>
+                                <w:iCs w:val="0"/>
+                              </w:rPr>
+                              <w:fldChar w:fldCharType="separate"/>
+                            </w:r>
+                            <w:r>
+                              <w:rPr>
+                                <w:i w:val="0"/>
+                                <w:iCs w:val="0"/>
+                                <w:noProof/>
+                              </w:rPr>
+                              <w:t>6</w:t>
+                            </w:r>
+                            <w:r>
+                              <w:rPr>
+                                <w:i w:val="0"/>
+                                <w:iCs w:val="0"/>
+                              </w:rPr>
+                              <w:fldChar w:fldCharType="end"/>
+                            </w:r>
+                            <w:bookmarkEnd w:id="23"/>
+                            <w:r>
+                              <w:rPr>
+                                <w:i w:val="0"/>
+                                <w:iCs w:val="0"/>
+                              </w:rPr>
+                              <w:t xml:space="preserve"> - Modelul perceptronului unui neuron</w:t>
+                            </w:r>
+                          </w:p>
+                        </w:txbxContent>
+                      </wps:txbx>
+                      <wps:bodyPr rot="0" spcFirstLastPara="0" vertOverflow="overflow" horzOverflow="overflow" vert="horz" wrap="square" lIns="0" tIns="0" rIns="0" bIns="0" numCol="1" spcCol="0" rtlCol="0" fromWordArt="0" anchor="t" anchorCtr="0" forceAA="0" compatLnSpc="1">
+                        <a:prstTxWarp prst="textNoShape">
+                          <a:avLst/>
+                        </a:prstTxWarp>
+                        <a:spAutoFit/>
+                      </wps:bodyPr>
+                    </wps:wsp>
+                  </a:graphicData>
+                </a:graphic>
+                <wp14:sizeRelH relativeFrom="margin">
+                  <wp14:pctWidth>0</wp14:pctWidth>
+                </wp14:sizeRelH>
+              </wp:anchor>
+            </w:drawing>
+          </mc:Choice>
+          <mc:Fallback>
+            <w:pict>
+              <v:shape w14:anchorId="1A5FDEC2" id="Text Box 12" o:spid="_x0000_s1030" type="#_x0000_t202" style="position:absolute;left:0;text-align:left;margin-left:221.8pt;margin-top:181.45pt;width:273pt;height:.05pt;z-index:251672576;visibility:visible;mso-wrap-style:square;mso-width-percent:0;mso-wrap-distance-left:9pt;mso-wrap-distance-top:0;mso-wrap-distance-right:9pt;mso-wrap-distance-bottom:0;mso-position-horizontal:right;mso-position-horizontal-relative:margin;mso-position-vertical:absolute;mso-position-vertical-relative:text;mso-width-percent:0;mso-width-relative:margin;v-text-anchor:top" o:gfxdata="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" stroked="f">
+                <v:textbox style="mso-fit-shape-to-text:t" inset="0,0,0,0">
+                  <w:txbxContent>
+                    <w:p>
+                      <w:pPr>
+                        <w:pStyle w:val="Caption"/>
+                        <w:jc w:val="center"/>
+                        <w:rPr>
+                          <w:bCs/>
+                          <w:i w:val="0"/>
+                          <w:iCs w:val="0"/>
+                          <w:noProof/>
+                          <w:sz w:val="20"/>
+                          <w:szCs w:val="20"/>
+                        </w:rPr>
+                      </w:pPr>
+                      <w:bookmarkStart w:id="24" w:name="_Ref517015354"/>
+                      <w:r>
+                        <w:rPr>
+                          <w:i w:val="0"/>
+                          <w:iCs w:val="0"/>
+                        </w:rPr>
+                        <w:t xml:space="preserve">Figura </w:t>
+                      </w:r>
+                      <w:r>
+                        <w:rPr>
+                          <w:i w:val="0"/>
+                          <w:iCs w:val="0"/>
+                        </w:rPr>
+                        <w:fldChar w:fldCharType="begin"/>
+                      </w:r>
+                      <w:r>
+                        <w:rPr>
+                          <w:i w:val="0"/>
+                          <w:iCs w:val="0"/>
+                        </w:rPr>
+                        <w:instrText xml:space="preserve"> SEQ Figura \* ARABIC </w:instrText>
+                      </w:r>
+                      <w:r>
+                        <w:rPr>
+                          <w:i w:val="0"/>
+                          <w:iCs w:val="0"/>
+                        </w:rPr>
+                        <w:fldChar w:fldCharType="separate"/>
+                      </w:r>
+                      <w:r>
+                        <w:rPr>
+                          <w:i w:val="0"/>
+                          <w:iCs w:val="0"/>
+                          <w:noProof/>
+                        </w:rPr>
+                        <w:t>6</w:t>
+                      </w:r>
+                      <w:r>
+                        <w:rPr>
+                          <w:i w:val="0"/>
+                          <w:iCs w:val="0"/>
+                        </w:rPr>
+                        <w:fldChar w:fldCharType="end"/>
+                      </w:r>
+                      <w:bookmarkEnd w:id="24"/>
+                      <w:r>
+                        <w:rPr>
+                          <w:i w:val="0"/>
+                          <w:iCs w:val="0"/>
+                        </w:rPr>
+                        <w:t xml:space="preserve"> - Modelul perceptronului unui neuron</w:t>
+                      </w:r>
+                    </w:p>
+                  </w:txbxContent>
+                </v:textbox>
+                <w10:wrap type="square" anchorx="margin"/>
+              </v:shape>
+            </w:pict>
+          </mc:Fallback>
+        </mc:AlternateContent>
+      </w:r>
+      <w:r>
+        <w:rPr>
+          <w:bCs/>
+          <w:i/>
+          <w:iCs/>
+          <w:noProof/>
+          <w:sz w:val="24"/>
+          <w:szCs w:val="24"/>
+        </w:rPr>
+        <w:drawing>
+          <wp:anchor distT="0" distB="0" distL="114300" distR="114300" simplePos="0" relativeHeight="251670528" behindDoc="0" locked="0" layoutInCell="1" allowOverlap="1" wp14:anchorId="432F347D" wp14:editId="4E2C8EC7">
+            <wp:simplePos x="0" y="0"/>
+            <wp:positionH relativeFrom="margin">
+              <wp:align>right</wp:align>
+            </wp:positionH>
+            <wp:positionV relativeFrom="paragraph">
+              <wp:posOffset>589605</wp:posOffset>
+            </wp:positionV>
+            <wp:extent cx="3476625" cy="1716405"/>
+            <wp:effectExtent l="0" t="0" r="9525" b="0"/>
+            <wp:wrapSquare wrapText="bothSides"/>
+            <wp:docPr id="11" name="Picture 11"/>
+            <wp:cNvGraphicFramePr>
+              <a:graphicFrameLocks xmlns:a="http://schemas.openxmlformats.org/drawingml/2006/main" noChangeAspect="1"/>
+            </wp:cNvGraphicFramePr>
+            <a:graphic xmlns:a="http://schemas.openxmlformats.org/drawingml/2006/main">
+              <a:graphicData uri="http://schemas.openxmlformats.org/drawingml/2006/picture">
+                <pic:pic xmlns:pic="http://schemas.openxmlformats.org/drawingml/2006/picture">
+                  <pic:nvPicPr>
+                    <pic:cNvPr id="0" name="Picture 2"/>
+                    <pic:cNvPicPr>
+                      <a:picLocks noChangeAspect="1" noChangeArrowheads="1"/>
+                    </pic:cNvPicPr>
+                  </pic:nvPicPr>
+                  <pic:blipFill>
+                    <a:blip r:embed="rId13">
+                      <a:extLst>
+                        <a:ext uri="{28A0092B-C50C-407E-A947-70E740481C1C}">
+                          <a14:useLocalDpi xmlns:a14="http://schemas.microsoft.com/office/drawing/2010/main" val="0"/>
+                        </a:ext>
+                      </a:extLst>
+                    </a:blip>
+                    <a:srcRect/>
+                    <a:stretch>
+                      <a:fillRect/>
+                    </a:stretch>
+                  </pic:blipFill>
+                  <pic:spPr bwMode="auto">
+                    <a:xfrm>
+                      <a:off x="0" y="0"/>
+                      <a:ext cx="3476625" cy="1716405"/>
+                    </a:xfrm>
+                    <a:prstGeom prst="rect">
+                      <a:avLst/>
+                    </a:prstGeom>
+                    <a:noFill/>
+                    <a:ln>
+                      <a:noFill/>
+                    </a:ln>
+                  </pic:spPr>
+                </pic:pic>
+              </a:graphicData>
+            </a:graphic>
+            <wp14:sizeRelH relativeFrom="page">
+              <wp14:pctWidth>0</wp14:pctWidth>
+            </wp14:sizeRelH>
+            <wp14:sizeRelV relativeFrom="page">
+              <wp14:pctHeight>0</wp14:pctHeight>
+            </wp14:sizeRelV>
+          </wp:anchor>
+        </w:drawing>
+      </w:r>
+      <w:r>
+        <w:rPr>
+          <w:bCs/>
+          <w:sz w:val="24"/>
+          <w:szCs w:val="24"/>
+        </w:rPr>
+        <w:tab/>
+        <w:t>Considerăm o rețea neuronală artificială ca fiind un model simplificat al structurii rețelei neuronale biologice. Un</w:t>
+      </w:r>
+      <w:r>
+        <w:rPr>
+          <w:bCs/>
+          <w:sz w:val="24"/>
+          <w:szCs w:val="24"/>
+        </w:rPr>
+        <w:t xml:space="preserve"> </w:t>
+      </w:r>
+      <w:r>
+        <w:rPr>
+          <w:bCs/>
+          <w:i/>
+          <w:iCs/>
+          <w:sz w:val="24"/>
+          <w:szCs w:val="24"/>
+        </w:rPr>
+        <w:t>ANN</w:t>
+      </w:r>
+      <w:r>
+        <w:rPr>
+          <w:rStyle w:val="FootnoteReference"/>
+          <w:bCs/>
+          <w:i/>
+          <w:iCs/>
+          <w:sz w:val="24"/>
+          <w:szCs w:val="24"/>
+        </w:rPr>
+        <w:footnoteReference w:id="13"/>
+      </w:r>
+      <w:r>
+        <w:rPr>
+          <w:bCs/>
+          <w:sz w:val="24"/>
+          <w:szCs w:val="24"/>
+        </w:rPr>
+        <w:t xml:space="preserve"> este format din unități de procesare interconectate. Modelul general al acestor unități de procesare este format dintr-o componentă de însumare și una de returnare a rezultatului.</w:t>
+      </w:r>
+      <w:sdt>
+        <w:sdtPr>
+          <w:rPr>
+            <w:bCs/>
+            <w:sz w:val="24"/>
+            <w:szCs w:val="24"/>
+          </w:rPr>
+          <w:id w:val="-1515073160"/>
+          <w:citation/>
+        </w:sdtPr>
+        <w:sdtContent>
+          <w:r>
+            <w:rPr>
+              <w:bCs/>
+              <w:sz w:val="24"/>
+              <w:szCs w:val="24"/>
+            </w:rPr>
+            <w:fldChar w:fldCharType="begin"/>
+          </w:r>
+          <w:r>
+            <w:rPr>
+              <w:bCs/>
+              <w:sz w:val="24"/>
+              <w:szCs w:val="24"/>
+            </w:rPr>
+            <w:instrText xml:space="preserve"> CITATION Yeg09 \l 1048 </w:instrText>
+          </w:r>
+          <w:r>
+            <w:rPr>
+              <w:bCs/>
+              <w:sz w:val="24"/>
+              <w:szCs w:val="24"/>
+            </w:rPr>
+            <w:fldChar w:fldCharType="separate"/>
+          </w:r>
+          <w:r>
+            <w:rPr>
+              <w:bCs/>
+              <w:noProof/>
+              <w:sz w:val="24"/>
+              <w:szCs w:val="24"/>
+            </w:rPr>
+            <w:t xml:space="preserve"> </w:t>
+          </w:r>
+          <w:r>
+            <w:rPr>
+              <w:noProof/>
+              <w:sz w:val="24"/>
+              <w:szCs w:val="24"/>
+            </w:rPr>
+            <w:t>[11]</w:t>
+          </w:r>
+          <w:r>
+            <w:rPr>
+              <w:bCs/>
+              <w:sz w:val="24"/>
+              <w:szCs w:val="24"/>
+            </w:rPr>
+            <w:fldChar w:fldCharType="end"/>
+          </w:r>
+        </w:sdtContent>
+      </w:sdt>
+      <w:r>
+        <w:rPr>
+          <w:bCs/>
+          <w:sz w:val="24"/>
+          <w:szCs w:val="24"/>
+        </w:rPr>
+        <w:t xml:space="preserve"> </w:t>
+      </w:r>
+      <w:r>
+        <w:rPr>
+          <w:bCs/>
+          <w:sz w:val="24"/>
+          <w:szCs w:val="24"/>
+        </w:rPr>
+        <w:t>Componenta</w:t>
+      </w:r>
+      <w:r>
+        <w:rPr>
+          <w:bCs/>
+          <w:sz w:val="24"/>
+          <w:szCs w:val="24"/>
+        </w:rPr>
+        <w:t xml:space="preserve"> </w:t>
+      </w:r>
+      <w:r>
+        <w:rPr>
+          <w:bCs/>
+          <w:sz w:val="24"/>
+          <w:szCs w:val="24"/>
+        </w:rPr>
+        <w:t>ce</w:t>
+      </w:r>
+      <w:r>
+        <w:rPr>
+          <w:bCs/>
+          <w:sz w:val="24"/>
+          <w:szCs w:val="24"/>
+        </w:rPr>
+        <w:t xml:space="preserve"> are ca scop</w:t>
+      </w:r>
+      <w:r>
+        <w:rPr>
+          <w:bCs/>
+          <w:sz w:val="24"/>
+          <w:szCs w:val="24"/>
+        </w:rPr>
+        <w:t xml:space="preserve"> însum</w:t>
+      </w:r>
+      <w:r>
+        <w:rPr>
+          <w:bCs/>
+          <w:sz w:val="24"/>
+          <w:szCs w:val="24"/>
+        </w:rPr>
+        <w:t>area</w:t>
+      </w:r>
+      <w:r>
+        <w:rPr>
+          <w:bCs/>
+          <w:sz w:val="24"/>
+          <w:szCs w:val="24"/>
+        </w:rPr>
+        <w:t xml:space="preserve"> primește </w:t>
+      </w:r>
+      <w:r>
+        <w:rPr>
+          <w:bCs/>
+          <w:i/>
+          <w:iCs/>
+          <w:sz w:val="24"/>
+          <w:szCs w:val="24"/>
+        </w:rPr>
+        <w:t xml:space="preserve">N </w:t>
+      </w:r>
+      <w:r>
+        <w:rPr>
+          <w:bCs/>
+          <w:sz w:val="24"/>
+          <w:szCs w:val="24"/>
+        </w:rPr>
+        <w:t xml:space="preserve">valori ca și date de intrare, după care atribuie fiecăruia dintre ele câte o greutate și </w:t>
+      </w:r>
+      <w:r>
+        <w:rPr>
+          <w:bCs/>
+          <w:sz w:val="24"/>
+          <w:szCs w:val="24"/>
+        </w:rPr>
+        <w:t>î</w:t>
+      </w:r>
+      <w:r>
+        <w:rPr>
+          <w:bCs/>
+          <w:sz w:val="24"/>
+          <w:szCs w:val="24"/>
+        </w:rPr>
+        <w:t xml:space="preserve">n cele din urmă calculează suma lor. A doua componentă </w:t>
+      </w:r>
+      <w:r>
+        <w:rPr>
+          <w:bCs/>
+          <w:sz w:val="24"/>
+          <w:szCs w:val="24"/>
+        </w:rPr>
+        <w:t xml:space="preserve">ia această </w:t>
+      </w:r>
+      <w:r>
+        <w:rPr>
+          <w:bCs/>
+          <w:i/>
+          <w:iCs/>
+          <w:sz w:val="24"/>
+          <w:szCs w:val="24"/>
+        </w:rPr>
+        <w:t>valoare de activare</w:t>
+      </w:r>
+      <w:r>
+        <w:rPr>
+          <w:bCs/>
+          <w:sz w:val="24"/>
+          <w:szCs w:val="24"/>
+        </w:rPr>
+        <w:t xml:space="preserve"> și o </w:t>
+      </w:r>
+      <w:r>
+        <w:rPr>
+          <w:bCs/>
+          <w:sz w:val="24"/>
+          <w:szCs w:val="24"/>
+        </w:rPr>
+        <w:t xml:space="preserve">returnează </w:t>
+      </w:r>
+      <w:r>
+        <w:rPr>
+          <w:bCs/>
+          <w:sz w:val="24"/>
+          <w:szCs w:val="24"/>
+        </w:rPr>
+        <w:t xml:space="preserve">sub forma unui </w:t>
+      </w:r>
+      <w:r>
+        <w:rPr>
+          <w:bCs/>
+          <w:i/>
+          <w:iCs/>
+          <w:sz w:val="24"/>
+          <w:szCs w:val="24"/>
+        </w:rPr>
+        <w:t>semnal</w:t>
+      </w:r>
+      <w:r>
+        <w:rPr>
+          <w:bCs/>
+          <w:sz w:val="24"/>
+          <w:szCs w:val="24"/>
+        </w:rPr>
+        <w:t xml:space="preserve">. În funcție de semnul pe care îl are fiecare greutate se poate spune dacă acel input </w:t>
+      </w:r>
+      <w:r>
+        <w:rPr>
+          <w:bCs/>
+          <w:sz w:val="24"/>
+          <w:szCs w:val="24"/>
+        </w:rPr>
+        <w:t xml:space="preserve">este </w:t>
+      </w:r>
+      <w:r>
+        <w:rPr>
+          <w:bCs/>
+          <w:i/>
+          <w:iCs/>
+          <w:sz w:val="24"/>
+          <w:szCs w:val="24"/>
+        </w:rPr>
+        <w:t xml:space="preserve">excitator </w:t>
+      </w:r>
+      <w:r>
+        <w:rPr>
+          <w:bCs/>
+          <w:sz w:val="24"/>
+          <w:szCs w:val="24"/>
+        </w:rPr>
+        <w:t xml:space="preserve">sau </w:t>
+      </w:r>
+      <w:r>
+        <w:rPr>
+          <w:bCs/>
+          <w:i/>
+          <w:iCs/>
+          <w:sz w:val="24"/>
+          <w:szCs w:val="24"/>
+        </w:rPr>
+        <w:t>inhibito</w:t>
+      </w:r>
+      <w:r>
+        <w:rPr>
+          <w:bCs/>
+          <w:i/>
+          <w:iCs/>
+          <w:sz w:val="24"/>
+          <w:szCs w:val="24"/>
+        </w:rPr>
+        <w:t>r</w:t>
+      </w:r>
+      <w:sdt>
+        <w:sdtPr>
+          <w:rPr>
+            <w:bCs/>
+            <w:i/>
+            <w:iCs/>
+            <w:sz w:val="24"/>
+            <w:szCs w:val="24"/>
+          </w:rPr>
+          <w:id w:val="1495074193"/>
+          <w:citation/>
+        </w:sdtPr>
+        <w:sdtContent>
+          <w:r>
+            <w:rPr>
+              <w:bCs/>
+              <w:i/>
+              <w:iCs/>
+              <w:sz w:val="24"/>
+              <w:szCs w:val="24"/>
+            </w:rPr>
+            <w:fldChar w:fldCharType="begin"/>
+          </w:r>
+          <w:r>
+            <w:rPr>
+              <w:bCs/>
+              <w:sz w:val="24"/>
+              <w:szCs w:val="24"/>
+            </w:rPr>
+            <w:instrText xml:space="preserve"> CITATION Sch97 \l 1048 </w:instrText>
+          </w:r>
+          <w:r>
+            <w:rPr>
+              <w:bCs/>
+              <w:i/>
+              <w:iCs/>
+              <w:sz w:val="24"/>
+              <w:szCs w:val="24"/>
+            </w:rPr>
+            <w:fldChar w:fldCharType="separate"/>
+          </w:r>
+          <w:r>
+            <w:rPr>
+              <w:bCs/>
+              <w:noProof/>
+              <w:sz w:val="24"/>
+              <w:szCs w:val="24"/>
+            </w:rPr>
+            <w:t xml:space="preserve"> </w:t>
+          </w:r>
+          <w:r>
+            <w:rPr>
+              <w:noProof/>
+              <w:sz w:val="24"/>
+              <w:szCs w:val="24"/>
+            </w:rPr>
+            <w:t>[12]</w:t>
+          </w:r>
+          <w:r>
+            <w:rPr>
+              <w:bCs/>
+              <w:i/>
+              <w:iCs/>
+              <w:sz w:val="24"/>
+              <w:szCs w:val="24"/>
+            </w:rPr>
+            <w:fldChar w:fldCharType="end"/>
+          </w:r>
+        </w:sdtContent>
+      </w:sdt>
+      <w:r>
+        <w:rPr>
+          <w:bCs/>
+          <w:i/>
+          <w:iCs/>
+          <w:sz w:val="24"/>
+          <w:szCs w:val="24"/>
+        </w:rPr>
+        <w:t>.</w:t>
+      </w:r>
+      <w:r>
+        <w:rPr>
+          <w:bCs/>
+          <w:sz w:val="24"/>
+          <w:szCs w:val="24"/>
+        </w:rPr>
+        <w:t xml:space="preserve"> De asemenea, inputurile</w:t>
+      </w:r>
+      <w:r>
+        <w:rPr>
+          <w:bCs/>
+          <w:sz w:val="24"/>
+          <w:szCs w:val="24"/>
+        </w:rPr>
+        <w:t xml:space="preserve"> și outputurile</w:t>
+      </w:r>
+      <w:r>
+        <w:rPr>
+          <w:bCs/>
+          <w:sz w:val="24"/>
+          <w:szCs w:val="24"/>
+        </w:rPr>
+        <w:t xml:space="preserve"> pot fi discrete sau continue.</w:t>
+      </w:r>
+      <w:r>
+        <w:rPr>
+          <w:bCs/>
+          <w:sz w:val="24"/>
+          <w:szCs w:val="24"/>
+        </w:rPr>
+        <w:t xml:space="preserve"> În </w:t>
+      </w:r>
+      <w:r>
+        <w:rPr>
+          <w:bCs/>
+          <w:sz w:val="24"/>
+          <w:szCs w:val="24"/>
+        </w:rPr>
+        <w:fldChar w:fldCharType="begin"/>
+      </w:r>
+      <w:r>
+        <w:rPr>
+          <w:bCs/>
+          <w:sz w:val="24"/>
+          <w:szCs w:val="24"/>
+        </w:rPr>
+        <w:instrText xml:space="preserve"> REF _Ref517015354 \h </w:instrText>
+      </w:r>
+      <w:r>
+        <w:rPr>
+          <w:bCs/>
+          <w:sz w:val="24"/>
+          <w:szCs w:val="24"/>
+        </w:rPr>
+      </w:r>
+      <w:r>
+        <w:rPr>
+          <w:bCs/>
+          <w:sz w:val="24"/>
+          <w:szCs w:val="24"/>
+        </w:rPr>
+        <w:fldChar w:fldCharType="separate"/>
+      </w:r>
+      <w:r>
+        <w:rPr>
+          <w:i/>
+          <w:iCs/>
+        </w:rPr>
+        <w:t xml:space="preserve">Figura </w:t>
+      </w:r>
+      <w:r>
+        <w:rPr>
+          <w:i/>
+          <w:iCs/>
+          <w:noProof/>
+        </w:rPr>
+        <w:t>6</w:t>
+      </w:r>
+      <w:r>
+        <w:rPr>
+          <w:bCs/>
+          <w:sz w:val="24"/>
+          <w:szCs w:val="24"/>
+        </w:rPr>
+        <w:fldChar w:fldCharType="end"/>
+      </w:r>
+      <w:r>
+        <w:rPr>
+          <w:bCs/>
+          <w:sz w:val="24"/>
+          <w:szCs w:val="24"/>
+        </w:rPr>
+        <w:t xml:space="preserve"> se poate observa modul de funcționare a unui neuron.</w:t>
+      </w:r>
+      <w:r>
+        <w:rPr>
+          <w:bCs/>
+          <w:sz w:val="24"/>
+          <w:szCs w:val="24"/>
+        </w:rPr>
+        <w:t xml:space="preserve"> </w:t>
+      </w:r>
+      <w:r>
+        <w:rPr>
+          <w:bCs/>
+          <w:sz w:val="24"/>
+          <w:szCs w:val="24"/>
+        </w:rPr>
+        <w:t xml:space="preserve">Acești neuroni sunt grupați pe straturi, rețeaua fiind formată dintr-unul sau mai multe straturi conectate </w:t>
+      </w:r>
+      <w:r>
+        <w:rPr>
+          <w:bCs/>
+          <w:sz w:val="24"/>
+          <w:szCs w:val="24"/>
+        </w:rPr>
+        <w:t>î</w:t>
+      </w:r>
+      <w:r>
+        <w:rPr>
+          <w:bCs/>
+          <w:sz w:val="24"/>
+          <w:szCs w:val="24"/>
+        </w:rPr>
+        <w:t xml:space="preserve">ntre ele. În cele mai multe cazuri rețea conține un strat de </w:t>
+      </w:r>
+      <w:r>
+        <w:rPr>
+          <w:bCs/>
+          <w:sz w:val="24"/>
+          <w:szCs w:val="24"/>
+        </w:rPr>
+        <w:t>intrare</w:t>
+      </w:r>
+      <w:r>
+        <w:rPr>
+          <w:bCs/>
+          <w:sz w:val="24"/>
+          <w:szCs w:val="24"/>
+        </w:rPr>
+        <w:t xml:space="preserve">, unul de </w:t>
+      </w:r>
+      <w:r>
+        <w:rPr>
+          <w:bCs/>
+          <w:sz w:val="24"/>
+          <w:szCs w:val="24"/>
+        </w:rPr>
+        <w:t>ieșire</w:t>
+      </w:r>
+      <w:r>
+        <w:rPr>
+          <w:bCs/>
+          <w:sz w:val="24"/>
+          <w:szCs w:val="24"/>
+        </w:rPr>
+        <w:t xml:space="preserve"> și câteva straturi </w:t>
+      </w:r>
+      <w:r>
+        <w:rPr>
+          <w:bCs/>
+          <w:sz w:val="24"/>
+          <w:szCs w:val="24"/>
+        </w:rPr>
+        <w:t>î</w:t>
+      </w:r>
+      <w:r>
+        <w:rPr>
+          <w:bCs/>
+          <w:sz w:val="24"/>
+          <w:szCs w:val="24"/>
+        </w:rPr>
+        <w:t xml:space="preserve">ntre cele două numite straturi </w:t>
+      </w:r>
+      <w:r>
+        <w:rPr>
+          <w:bCs/>
+          <w:i/>
+          <w:iCs/>
+          <w:sz w:val="24"/>
+          <w:szCs w:val="24"/>
+        </w:rPr>
+        <w:t>ascunse</w:t>
+      </w:r>
+      <w:r>
+        <w:rPr>
+          <w:bCs/>
+          <w:sz w:val="24"/>
+          <w:szCs w:val="24"/>
+        </w:rPr>
+        <w:t>.</w:t>
+      </w:r>
+      <w:r>
+        <w:rPr>
+          <w:bCs/>
+          <w:sz w:val="24"/>
+          <w:szCs w:val="24"/>
+        </w:rPr>
+        <w:t xml:space="preserve"> </w:t>
+      </w:r>
     </w:p>
     <w:p>
       <w:pPr>
         <w:spacing w:line="360" w:lineRule="auto"/>
-        <w:rPr>
-          <w:bCs/>
-          <w:sz w:val="24"/>
-          <w:szCs w:val="24"/>
-        </w:rPr>
-      </w:pPr>
-      <w:r>
+        <w:ind w:firstLine="720"/>
+        <w:jc w:val="both"/>
+        <w:rPr>
+          <w:bCs/>
+          <w:sz w:val="24"/>
+          <w:szCs w:val="24"/>
+        </w:rPr>
+      </w:pPr>
+      <w:r>
+        <w:rPr>
+          <w:bCs/>
+          <w:sz w:val="24"/>
+          <w:szCs w:val="24"/>
+        </w:rPr>
+        <w:tab/>
+        <w:t xml:space="preserve">Una dintre cele mai populare metode de învățare este reprezentată de </w:t>
+      </w:r>
+      <w:r>
+        <w:rPr>
+          <w:bCs/>
+          <w:i/>
+          <w:iCs/>
+          <w:sz w:val="24"/>
+          <w:szCs w:val="24"/>
+        </w:rPr>
+        <w:t>backpropagation.</w:t>
+      </w:r>
+      <w:r>
+        <w:rPr>
+          <w:bCs/>
+          <w:sz w:val="24"/>
+          <w:szCs w:val="24"/>
+        </w:rPr>
+        <w:t xml:space="preserve"> Acest proces implică propagarea erorilor înapoi plecând de la stratul de ieșire către straturile ascunse cu scopul de a recalcula greutățile pentru unitățile de </w:t>
+      </w:r>
+      <w:r>
+        <w:rPr>
+          <w:bCs/>
+          <w:sz w:val="24"/>
+          <w:szCs w:val="24"/>
+        </w:rPr>
+        <w:t>procesare</w:t>
+      </w:r>
+      <w:r>
+        <w:rPr>
+          <w:bCs/>
+          <w:sz w:val="24"/>
+          <w:szCs w:val="24"/>
+        </w:rPr>
+        <w:t xml:space="preserve"> din cadrul acestor straturi. Eroarea este calculată folosind diferența </w:t>
+      </w:r>
+      <w:r>
+        <w:rPr>
+          <w:bCs/>
+          <w:sz w:val="24"/>
+          <w:szCs w:val="24"/>
+        </w:rPr>
+        <w:t>î</w:t>
+      </w:r>
+      <w:r>
+        <w:rPr>
+          <w:bCs/>
+          <w:sz w:val="24"/>
+          <w:szCs w:val="24"/>
+        </w:rPr>
+        <w:t xml:space="preserve">ntre rezultatul dorit și rezultatul obținut pentru fiecare unitate de ieșire. </w:t>
+      </w:r>
+    </w:p>
+    <w:p>
+      <w:pPr>
+        <w:spacing w:line="360" w:lineRule="auto"/>
+        <w:ind w:firstLine="720"/>
+        <w:jc w:val="both"/>
+        <w:rPr>
+          <w:bCs/>
+          <w:sz w:val="24"/>
+          <w:szCs w:val="24"/>
+        </w:rPr>
+      </w:pPr>
+      <w:r>
+        <w:rPr>
+          <w:bCs/>
+          <w:sz w:val="24"/>
+          <w:szCs w:val="24"/>
+        </w:rPr>
+        <w:t xml:space="preserve">Cea mai simplă rețea neuronală este cea </w:t>
+      </w:r>
+      <w:r>
+        <w:rPr>
+          <w:bCs/>
+          <w:sz w:val="24"/>
+          <w:szCs w:val="24"/>
+        </w:rPr>
+        <w:t>î</w:t>
+      </w:r>
+      <w:r>
+        <w:rPr>
+          <w:bCs/>
+          <w:sz w:val="24"/>
+          <w:szCs w:val="24"/>
+        </w:rPr>
+        <w:t>n care neuronii de pe un strat comunică doar cu cei de pe stratul următor (</w:t>
+      </w:r>
+      <w:r>
+        <w:rPr>
+          <w:bCs/>
+          <w:i/>
+          <w:iCs/>
+          <w:sz w:val="24"/>
+          <w:szCs w:val="24"/>
+        </w:rPr>
+        <w:t>feedforward</w:t>
+      </w:r>
+      <w:r>
+        <w:rPr>
+          <w:bCs/>
+          <w:sz w:val="24"/>
+          <w:szCs w:val="24"/>
+        </w:rPr>
+        <w:t xml:space="preserve">), informația călătorind de la intrare spre ieșire. Tot foarte populară este și rețeaua neuronală recursivă, unde datele merg </w:t>
+      </w:r>
+      <w:r>
+        <w:rPr>
+          <w:bCs/>
+          <w:sz w:val="24"/>
+          <w:szCs w:val="24"/>
+        </w:rPr>
+        <w:t>î</w:t>
+      </w:r>
+      <w:r>
+        <w:rPr>
+          <w:bCs/>
+          <w:sz w:val="24"/>
+          <w:szCs w:val="24"/>
+        </w:rPr>
+        <w:t xml:space="preserve">n mai multe direcții. Această rețea posedă o abilitate ridicată de învățare fiind adeseori folosită scopuri mult mai complexe cum ar fi învățarea scrisului de mână sau chiar recunoaștere vocală. </w:t>
+      </w:r>
+    </w:p>
+    <w:p>
+      <w:pPr>
+        <w:rPr>
+          <w:bCs/>
+          <w:sz w:val="24"/>
+          <w:szCs w:val="24"/>
+        </w:rPr>
+      </w:pPr>
+      <w:r>
+        <w:rPr>
+          <w:bCs/>
+          <w:sz w:val="24"/>
+          <w:szCs w:val="24"/>
+        </w:rPr>
+        <w:br w:type="page"/>
+      </w:r>
+    </w:p>
+    <w:p>
+      <w:pPr>
+        <w:pStyle w:val="Heading2"/>
+        <w:spacing w:line="360" w:lineRule="auto"/>
+      </w:pPr>
+      <w:bookmarkStart w:id="25" w:name="_Toc517018186"/>
+      <w:r>
+        <w:lastRenderedPageBreak/>
+        <w:t>6.3. Rețele neuronale recursive</w:t>
+      </w:r>
+      <w:bookmarkEnd w:id="25"/>
+    </w:p>
+    <w:p>
+      <w:pPr>
+        <w:spacing w:line="360" w:lineRule="auto"/>
+        <w:jc w:val="both"/>
+        <w:rPr>
+          <w:sz w:val="24"/>
+          <w:szCs w:val="24"/>
+        </w:rPr>
+      </w:pPr>
+      <w:r>
+        <w:rPr>
+          <w:b/>
+          <w:noProof/>
+          <w:sz w:val="40"/>
+          <w:szCs w:val="40"/>
+        </w:rPr>
+        <w:drawing>
+          <wp:anchor distT="0" distB="0" distL="114300" distR="114300" simplePos="0" relativeHeight="251673600" behindDoc="0" locked="0" layoutInCell="1" allowOverlap="1" wp14:anchorId="37380314" wp14:editId="4A9AFDAE">
+            <wp:simplePos x="0" y="0"/>
+            <wp:positionH relativeFrom="margin">
+              <wp:align>right</wp:align>
+            </wp:positionH>
+            <wp:positionV relativeFrom="paragraph">
+              <wp:posOffset>2139439</wp:posOffset>
+            </wp:positionV>
+            <wp:extent cx="5984875" cy="2007235"/>
+            <wp:effectExtent l="0" t="0" r="0" b="0"/>
+            <wp:wrapSquare wrapText="bothSides"/>
+            <wp:docPr id="10" name="Picture 10"/>
+            <wp:cNvGraphicFramePr>
+              <a:graphicFrameLocks xmlns:a="http://schemas.openxmlformats.org/drawingml/2006/main" noChangeAspect="1"/>
+            </wp:cNvGraphicFramePr>
+            <a:graphic xmlns:a="http://schemas.openxmlformats.org/drawingml/2006/main">
+              <a:graphicData uri="http://schemas.openxmlformats.org/drawingml/2006/picture">
+                <pic:pic xmlns:pic="http://schemas.openxmlformats.org/drawingml/2006/picture">
+                  <pic:nvPicPr>
+                    <pic:cNvPr id="0" name="Picture 1"/>
+                    <pic:cNvPicPr>
+                      <a:picLocks noChangeAspect="1" noChangeArrowheads="1"/>
+                    </pic:cNvPicPr>
+                  </pic:nvPicPr>
+                  <pic:blipFill>
+                    <a:blip r:embed="rId14">
+                      <a:extLst>
+                        <a:ext uri="{28A0092B-C50C-407E-A947-70E740481C1C}">
+                          <a14:useLocalDpi xmlns:a14="http://schemas.microsoft.com/office/drawing/2010/main" val="0"/>
+                        </a:ext>
+                      </a:extLst>
+                    </a:blip>
+                    <a:srcRect/>
+                    <a:stretch>
+                      <a:fillRect/>
+                    </a:stretch>
+                  </pic:blipFill>
+                  <pic:spPr bwMode="auto">
+                    <a:xfrm>
+                      <a:off x="0" y="0"/>
+                      <a:ext cx="5984875" cy="2007235"/>
+                    </a:xfrm>
+                    <a:prstGeom prst="rect">
+                      <a:avLst/>
+                    </a:prstGeom>
+                    <a:noFill/>
+                    <a:ln>
+                      <a:noFill/>
+                    </a:ln>
+                  </pic:spPr>
+                </pic:pic>
+              </a:graphicData>
+            </a:graphic>
+            <wp14:sizeRelH relativeFrom="page">
+              <wp14:pctWidth>0</wp14:pctWidth>
+            </wp14:sizeRelH>
+            <wp14:sizeRelV relativeFrom="page">
+              <wp14:pctHeight>0</wp14:pctHeight>
+            </wp14:sizeRelV>
+          </wp:anchor>
+        </w:drawing>
+      </w:r>
+      <w:r>
+        <w:rPr>
+          <w:sz w:val="24"/>
+          <w:szCs w:val="24"/>
+        </w:rPr>
+        <w:tab/>
+      </w:r>
+      <w:r>
+        <w:rPr>
+          <w:sz w:val="24"/>
+          <w:szCs w:val="24"/>
+        </w:rPr>
+        <w:t>Rețeaua neuronală recursivă este un tip de</w:t>
+      </w:r>
+      <w:r>
+        <w:rPr>
+          <w:sz w:val="24"/>
+          <w:szCs w:val="24"/>
+        </w:rPr>
+        <w:t xml:space="preserve"> rețea neuronală artificială care operează cu structuri secvențiale de date. De obicei, într-un ANN datele de input și cele de output sunt independente una față de cealaltă, dar în cazul multor situații acesta nu este un comportament dorit. De exemplu dacă dorim să deducem următorul cuvânt dintr-o secvență de cuvinte este necesar să ținem cont de cuvintele care au fost înainte. RNN sunt </w:t>
+      </w:r>
+      <w:r>
+        <w:rPr>
+          <w:i/>
+          <w:iCs/>
+          <w:sz w:val="24"/>
+          <w:szCs w:val="24"/>
+        </w:rPr>
+        <w:t>recurente</w:t>
+      </w:r>
+      <w:r>
+        <w:rPr>
+          <w:sz w:val="24"/>
+          <w:szCs w:val="24"/>
+        </w:rPr>
+        <w:t xml:space="preserve"> deoarece ele execută aceeași operație pentru toate elementele dintr-o secvență, având output-ul dependent față de calculările anterioare. O altă metodă prin care putem descrie RNN este să spunem că acestea dețin </w:t>
+      </w:r>
+      <w:r>
+        <w:rPr>
+          <w:sz w:val="24"/>
+          <w:szCs w:val="24"/>
+        </w:rPr>
+        <w:t xml:space="preserve">o „memorie” ce înregistrează informațiile calculate până la o anumită unitate de timp </w:t>
+      </w:r>
+      <w:sdt>
+        <w:sdtPr>
+          <w:rPr>
+            <w:sz w:val="24"/>
+            <w:szCs w:val="24"/>
+          </w:rPr>
+          <w:id w:val="-373155428"/>
+          <w:citation/>
+        </w:sdtPr>
+        <w:sdtContent>
+          <w:r>
+            <w:rPr>
+              <w:sz w:val="24"/>
+              <w:szCs w:val="24"/>
+            </w:rPr>
+            <w:fldChar w:fldCharType="begin"/>
+          </w:r>
+          <w:r>
+            <w:rPr>
+              <w:sz w:val="24"/>
+              <w:szCs w:val="24"/>
+            </w:rPr>
+            <w:instrText xml:space="preserve"> CITATION Med01 \l 1048 </w:instrText>
+          </w:r>
+          <w:r>
+            <w:rPr>
+              <w:sz w:val="24"/>
+              <w:szCs w:val="24"/>
+            </w:rPr>
+            <w:fldChar w:fldCharType="separate"/>
+          </w:r>
+          <w:r>
+            <w:rPr>
+              <w:noProof/>
+              <w:sz w:val="24"/>
+              <w:szCs w:val="24"/>
+            </w:rPr>
+            <w:t>[13]</w:t>
+          </w:r>
+          <w:r>
+            <w:rPr>
+              <w:sz w:val="24"/>
+              <w:szCs w:val="24"/>
+            </w:rPr>
+            <w:fldChar w:fldCharType="end"/>
+          </w:r>
+        </w:sdtContent>
+      </w:sdt>
+      <w:r>
+        <w:rPr>
+          <w:sz w:val="24"/>
+          <w:szCs w:val="24"/>
+        </w:rPr>
+        <w:t xml:space="preserve">. </w:t>
+      </w:r>
+      <w:r>
+        <w:rPr>
+          <w:sz w:val="24"/>
+          <w:szCs w:val="24"/>
+        </w:rPr>
+        <w:t xml:space="preserve"> </w:t>
+      </w:r>
+    </w:p>
+    <w:p>
+      <w:pPr>
+        <w:spacing w:line="360" w:lineRule="auto"/>
+        <w:jc w:val="both"/>
+        <w:rPr>
+          <w:sz w:val="24"/>
+          <w:szCs w:val="24"/>
+        </w:rPr>
+      </w:pPr>
+      <w:r>
+        <w:rPr>
+          <w:noProof/>
+        </w:rPr>
+        <mc:AlternateContent>
+          <mc:Choice Requires="wps">
+            <w:drawing>
+              <wp:anchor distT="0" distB="0" distL="114300" distR="114300" simplePos="0" relativeHeight="251675648" behindDoc="0" locked="0" layoutInCell="1" allowOverlap="1" wp14:anchorId="61B2DE0D" wp14:editId="4C1E5F71">
+                <wp:simplePos x="0" y="0"/>
+                <wp:positionH relativeFrom="margin">
+                  <wp:align>center</wp:align>
+                </wp:positionH>
+                <wp:positionV relativeFrom="paragraph">
+                  <wp:posOffset>1983268</wp:posOffset>
+                </wp:positionV>
+                <wp:extent cx="4986020" cy="635"/>
+                <wp:effectExtent l="0" t="0" r="5080" b="0"/>
+                <wp:wrapSquare wrapText="bothSides"/>
+                <wp:docPr id="13" name="Text Box 13"/>
+                <wp:cNvGraphicFramePr/>
+                <a:graphic xmlns:a="http://schemas.openxmlformats.org/drawingml/2006/main">
+                  <a:graphicData uri="http://schemas.microsoft.com/office/word/2010/wordprocessingShape">
+                    <wps:wsp>
+                      <wps:cNvSpPr txBox="1"/>
+                      <wps:spPr>
+                        <a:xfrm>
+                          <a:off x="0" y="0"/>
+                          <a:ext cx="4986020" cy="635"/>
+                        </a:xfrm>
+                        <a:prstGeom prst="rect">
+                          <a:avLst/>
+                        </a:prstGeom>
+                        <a:solidFill>
+                          <a:prstClr val="white"/>
+                        </a:solidFill>
+                        <a:ln>
+                          <a:noFill/>
+                        </a:ln>
+                      </wps:spPr>
+                      <wps:txbx>
+                        <w:txbxContent>
+                          <w:p>
+                            <w:pPr>
+                              <w:pStyle w:val="Caption"/>
+                              <w:jc w:val="center"/>
+                              <w:rPr>
+                                <w:i w:val="0"/>
+                                <w:iCs w:val="0"/>
+                                <w:sz w:val="20"/>
+                                <w:szCs w:val="20"/>
+                              </w:rPr>
+                            </w:pPr>
+                            <w:bookmarkStart w:id="26" w:name="_Ref517033726"/>
+                            <w:r>
+                              <w:rPr>
+                                <w:i w:val="0"/>
+                                <w:iCs w:val="0"/>
+                                <w:sz w:val="20"/>
+                                <w:szCs w:val="20"/>
+                              </w:rPr>
+                              <w:t xml:space="preserve">Figura </w:t>
+                            </w:r>
+                            <w:r>
+                              <w:rPr>
+                                <w:i w:val="0"/>
+                                <w:iCs w:val="0"/>
+                                <w:sz w:val="20"/>
+                                <w:szCs w:val="20"/>
+                              </w:rPr>
+                              <w:fldChar w:fldCharType="begin"/>
+                            </w:r>
+                            <w:r>
+                              <w:rPr>
+                                <w:i w:val="0"/>
+                                <w:iCs w:val="0"/>
+                                <w:sz w:val="20"/>
+                                <w:szCs w:val="20"/>
+                              </w:rPr>
+                              <w:instrText xml:space="preserve"> SEQ Figura \* ARABIC </w:instrText>
+                            </w:r>
+                            <w:r>
+                              <w:rPr>
+                                <w:i w:val="0"/>
+                                <w:iCs w:val="0"/>
+                                <w:sz w:val="20"/>
+                                <w:szCs w:val="20"/>
+                              </w:rPr>
+                              <w:fldChar w:fldCharType="separate"/>
+                            </w:r>
+                            <w:r>
+                              <w:rPr>
+                                <w:i w:val="0"/>
+                                <w:iCs w:val="0"/>
+                                <w:noProof/>
+                                <w:sz w:val="20"/>
+                                <w:szCs w:val="20"/>
+                              </w:rPr>
+                              <w:t>7</w:t>
+                            </w:r>
+                            <w:r>
+                              <w:rPr>
+                                <w:i w:val="0"/>
+                                <w:iCs w:val="0"/>
+                                <w:sz w:val="20"/>
+                                <w:szCs w:val="20"/>
+                              </w:rPr>
+                              <w:fldChar w:fldCharType="end"/>
+                            </w:r>
+                            <w:bookmarkEnd w:id="26"/>
+                            <w:r>
+                              <w:rPr>
+                                <w:i w:val="0"/>
+                                <w:iCs w:val="0"/>
+                                <w:sz w:val="20"/>
+                                <w:szCs w:val="20"/>
+                              </w:rPr>
+                              <w:t>- Rețea neuronală recursivă desfășurată</w:t>
+                            </w:r>
+                          </w:p>
+                        </w:txbxContent>
+                      </wps:txbx>
+                      <wps:bodyPr rot="0" spcFirstLastPara="0" vertOverflow="overflow" horzOverflow="overflow" vert="horz" wrap="square" lIns="0" tIns="0" rIns="0" bIns="0" numCol="1" spcCol="0" rtlCol="0" fromWordArt="0" anchor="t" anchorCtr="0" forceAA="0" compatLnSpc="1">
+                        <a:prstTxWarp prst="textNoShape">
+                          <a:avLst/>
+                        </a:prstTxWarp>
+                        <a:spAutoFit/>
+                      </wps:bodyPr>
+                    </wps:wsp>
+                  </a:graphicData>
+                </a:graphic>
+              </wp:anchor>
+            </w:drawing>
+          </mc:Choice>
+          <mc:Fallback>
+            <w:pict>
+              <v:shape w14:anchorId="61B2DE0D" id="Text Box 13" o:spid="_x0000_s1031" type="#_x0000_t202" style="position:absolute;left:0;text-align:left;margin-left:0;margin-top:156.15pt;width:392.6pt;height:.05pt;z-index:251675648;visibility:visible;mso-wrap-style:square;mso-wrap-distance-left:9pt;mso-wrap-distance-top:0;mso-wrap-distance-right:9pt;mso-wrap-distance-bottom:0;mso-position-horizontal:center;mso-position-horizontal-relative:margin;mso-position-vertical:absolute;mso-position-vertical-relative:text;v-text-anchor:top" o:gfxdata="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" stroked="f">
+                <v:textbox style="mso-fit-shape-to-text:t" inset="0,0,0,0">
+                  <w:txbxContent>
+                    <w:p>
+                      <w:pPr>
+                        <w:pStyle w:val="Caption"/>
+                        <w:jc w:val="center"/>
+                        <w:rPr>
+                          <w:i w:val="0"/>
+                          <w:iCs w:val="0"/>
+                          <w:sz w:val="20"/>
+                          <w:szCs w:val="20"/>
+                        </w:rPr>
+                      </w:pPr>
+                      <w:bookmarkStart w:id="27" w:name="_Ref517033726"/>
+                      <w:r>
+                        <w:rPr>
+                          <w:i w:val="0"/>
+                          <w:iCs w:val="0"/>
+                          <w:sz w:val="20"/>
+                          <w:szCs w:val="20"/>
+                        </w:rPr>
+                        <w:t xml:space="preserve">Figura </w:t>
+                      </w:r>
+                      <w:r>
+                        <w:rPr>
+                          <w:i w:val="0"/>
+                          <w:iCs w:val="0"/>
+                          <w:sz w:val="20"/>
+                          <w:szCs w:val="20"/>
+                        </w:rPr>
+                        <w:fldChar w:fldCharType="begin"/>
+                      </w:r>
+                      <w:r>
+                        <w:rPr>
+                          <w:i w:val="0"/>
+                          <w:iCs w:val="0"/>
+                          <w:sz w:val="20"/>
+                          <w:szCs w:val="20"/>
+                        </w:rPr>
+                        <w:instrText xml:space="preserve"> SEQ Figura \* ARABIC </w:instrText>
+                      </w:r>
+                      <w:r>
+                        <w:rPr>
+                          <w:i w:val="0"/>
+                          <w:iCs w:val="0"/>
+                          <w:sz w:val="20"/>
+                          <w:szCs w:val="20"/>
+                        </w:rPr>
+                        <w:fldChar w:fldCharType="separate"/>
+                      </w:r>
+                      <w:r>
+                        <w:rPr>
+                          <w:i w:val="0"/>
+                          <w:iCs w:val="0"/>
+                          <w:noProof/>
+                          <w:sz w:val="20"/>
+                          <w:szCs w:val="20"/>
+                        </w:rPr>
+                        <w:t>7</w:t>
+                      </w:r>
+                      <w:r>
+                        <w:rPr>
+                          <w:i w:val="0"/>
+                          <w:iCs w:val="0"/>
+                          <w:sz w:val="20"/>
+                          <w:szCs w:val="20"/>
+                        </w:rPr>
+                        <w:fldChar w:fldCharType="end"/>
+                      </w:r>
+                      <w:bookmarkEnd w:id="27"/>
+                      <w:r>
+                        <w:rPr>
+                          <w:i w:val="0"/>
+                          <w:iCs w:val="0"/>
+                          <w:sz w:val="20"/>
+                          <w:szCs w:val="20"/>
+                        </w:rPr>
+                        <w:t>- Rețea neuronală recursivă desfășurată</w:t>
+                      </w:r>
+                    </w:p>
+                  </w:txbxContent>
+                </v:textbox>
+                <w10:wrap type="square" anchorx="margin"/>
+              </v:shape>
+            </w:pict>
+          </mc:Fallback>
+        </mc:AlternateContent>
+      </w:r>
+    </w:p>
+    <w:p>
+      <w:pPr>
+        <w:spacing w:line="360" w:lineRule="auto"/>
+        <w:ind w:firstLine="720"/>
+        <w:jc w:val="both"/>
+        <w:rPr>
+          <w:sz w:val="24"/>
+          <w:szCs w:val="24"/>
+        </w:rPr>
+      </w:pPr>
+      <w:r>
+        <w:rPr>
+          <w:sz w:val="24"/>
+          <w:szCs w:val="24"/>
+        </w:rPr>
+        <w:t xml:space="preserve">În </w:t>
+      </w:r>
+      <w:r>
+        <w:rPr>
+          <w:sz w:val="24"/>
+          <w:szCs w:val="24"/>
+        </w:rPr>
+        <w:fldChar w:fldCharType="begin"/>
+      </w:r>
+      <w:r>
+        <w:rPr>
+          <w:sz w:val="24"/>
+          <w:szCs w:val="24"/>
+        </w:rPr>
+        <w:instrText xml:space="preserve"> REF _Ref517033726 \h </w:instrText>
+      </w:r>
+      <w:r>
+        <w:rPr>
+          <w:sz w:val="24"/>
+          <w:szCs w:val="24"/>
+        </w:rPr>
+      </w:r>
+      <w:r>
+        <w:rPr>
+          <w:sz w:val="24"/>
+          <w:szCs w:val="24"/>
+        </w:rPr>
+        <w:fldChar w:fldCharType="separate"/>
+      </w:r>
+      <w:r>
+        <w:rPr>
+          <w:i/>
+          <w:iCs/>
+        </w:rPr>
+        <w:t xml:space="preserve">Figura </w:t>
+      </w:r>
+      <w:r>
+        <w:rPr>
+          <w:i/>
+          <w:iCs/>
+          <w:noProof/>
+        </w:rPr>
+        <w:t>7</w:t>
+      </w:r>
+      <w:r>
+        <w:rPr>
+          <w:sz w:val="24"/>
+          <w:szCs w:val="24"/>
+        </w:rPr>
+        <w:fldChar w:fldCharType="end"/>
+      </w:r>
+      <w:r>
+        <w:rPr>
+          <w:sz w:val="24"/>
+          <w:szCs w:val="24"/>
+        </w:rPr>
+        <w:t xml:space="preserve"> se poate observa o rețea neuronală </w:t>
+      </w:r>
+      <w:bookmarkStart w:id="28" w:name="_GoBack"/>
+      <w:bookmarkEnd w:id="28"/>
+      <w:r>
+        <w:rPr>
+          <w:sz w:val="24"/>
+          <w:szCs w:val="24"/>
+        </w:rPr>
+        <w:t xml:space="preserve">recursivă simplă desfășurată în funcție  de momentul la care s-a procesat fiecare input. </w:t>
+      </w:r>
+    </w:p>
+    <w:p>
+      <w:pPr>
+        <w:spacing w:line="360" w:lineRule="auto"/>
         <w:rPr>
           <w:b/>
           <w:sz w:val="40"/>
           <w:szCs w:val="40"/>
         </w:rPr>
-        <w:br w:type="page"/>
-      </w:r>
-    </w:p>
-    <w:p>
-      <w:pPr>
-        <w:pStyle w:val="Heading2"/>
-        <w:spacing w:line="360" w:lineRule="auto"/>
-      </w:pPr>
-      <w:bookmarkStart w:id="24" w:name="_Toc516875243"/>
-      <w:r>
-        <w:lastRenderedPageBreak/>
-        <w:t>6.3. Rețele neuronale recursive</w:t>
-      </w:r>
-      <w:bookmarkEnd w:id="24"/>
-    </w:p>
-    <w:p>
-      <w:pPr>
-        <w:spacing w:line="360" w:lineRule="auto"/>
-      </w:pPr>
-    </w:p>
-    <w:p>
-      <w:pPr>
-        <w:spacing w:line="360" w:lineRule="auto"/>
-        <w:ind w:left="1440"/>
+      </w:pPr>
+      <w:r>
         <w:rPr>
           <w:b/>
           <w:sz w:val="40"/>
           <w:szCs w:val="40"/>
         </w:rPr>
-      </w:pPr>
-      <w:r>
+        <w:br w:type="page"/>
+      </w:r>
+    </w:p>
+    <w:p>
+      <w:pPr>
+        <w:spacing w:line="360" w:lineRule="auto"/>
         <w:rPr>
           <w:b/>
           <w:sz w:val="40"/>
           <w:szCs w:val="40"/>
         </w:rPr>
-        <w:br w:type="page"/>
-      </w:r>
+      </w:pPr>
     </w:p>
     <w:p>
       <w:pPr>
         <w:pStyle w:val="Heading2"/>
         <w:spacing w:line="360" w:lineRule="auto"/>
       </w:pPr>
-      <w:bookmarkStart w:id="25" w:name="_Toc516875244"/>
-      <w:r>
-        <w:lastRenderedPageBreak/>
+      <w:bookmarkStart w:id="29" w:name="_Toc517018187"/>
+      <w:r>
         <w:t>6.4. LSTM</w:t>
       </w:r>
-      <w:bookmarkEnd w:id="25"/>
+      <w:bookmarkEnd w:id="29"/>
     </w:p>
     <w:p>
       <w:pPr>
@@ -6911,7 +8760,7 @@
         <w:br w:type="page"/>
       </w:r>
     </w:p>
-    <w:bookmarkStart w:id="26" w:name="_Toc516875245" w:displacedByCustomXml="next"/>
+    <w:bookmarkStart w:id="30" w:name="_Toc517018188" w:displacedByCustomXml="next"/>
     <w:sdt>
       <w:sdtPr>
         <w:rPr>
@@ -6925,7 +8774,6 @@
           <w:docPartUnique/>
         </w:docPartObj>
       </w:sdtPr>
-      <w:sdtEndPr/>
       <w:sdtContent>
         <w:p>
           <w:pPr>
@@ -6938,20 +8786,20 @@
           <w:r>
             <w:t>fie</w:t>
           </w:r>
-          <w:bookmarkEnd w:id="26"/>
+          <w:bookmarkEnd w:id="30"/>
         </w:p>
         <w:sdt>
           <w:sdtPr>
             <w:id w:val="111145805"/>
             <w:bibliography/>
           </w:sdtPr>
-          <w:sdtEndPr/>
           <w:sdtContent>
             <w:p>
               <w:pPr>
                 <w:spacing w:line="360" w:lineRule="auto"/>
                 <w:rPr>
-                  <w:lang w:bidi="he-IL"/>
+                  <w:noProof/>
+                  <w:lang w:val="en-US" w:bidi="he-IL"/>
                 </w:rPr>
               </w:pPr>
               <w:r>
@@ -6982,7 +8830,7 @@
               </w:tblGrid>
               <w:tr>
                 <w:trPr>
-                  <w:divId w:val="1935432917"/>
+                  <w:divId w:val="906185937"/>
                   <w:tblCellSpacing w:w="15" w:type="dxa"/>
                 </w:trPr>
                 <w:tc>
@@ -6994,11 +8842,15 @@
                     <w:pPr>
                       <w:pStyle w:val="Bibliography"/>
                       <w:rPr>
+                        <w:noProof/>
                         <w:sz w:val="24"/>
                         <w:szCs w:val="24"/>
                       </w:rPr>
                     </w:pPr>
                     <w:r>
+                      <w:rPr>
+                        <w:noProof/>
+                      </w:rPr>
                       <w:t xml:space="preserve">[1] </w:t>
                     </w:r>
                   </w:p>
@@ -7011,64 +8863,22 @@
                   <w:p>
                     <w:pPr>
                       <w:pStyle w:val="Bibliography"/>
+                      <w:rPr>
+                        <w:noProof/>
+                      </w:rPr>
                     </w:pPr>
                     <w:r>
-                      <w:t xml:space="preserve">N. Shaker, J. Togelius și M. J. Nelson, Procedural Content Generation in </w:t>
-                    </w:r>
-                    <w:proofErr w:type="spellStart"/>
-                    <w:r>
-                      <w:t>Games</w:t>
-                    </w:r>
-                    <w:proofErr w:type="spellEnd"/>
-                    <w:r>
-                      <w:t xml:space="preserve">: A </w:t>
-                    </w:r>
-                    <w:proofErr w:type="spellStart"/>
-                    <w:r>
-                      <w:t>Textbook</w:t>
-                    </w:r>
-                    <w:proofErr w:type="spellEnd"/>
-                    <w:r>
-                      <w:t xml:space="preserve"> </w:t>
-                    </w:r>
-                    <w:proofErr w:type="spellStart"/>
-                    <w:r>
-                      <w:t>and</w:t>
-                    </w:r>
-                    <w:proofErr w:type="spellEnd"/>
-                    <w:r>
-                      <w:t xml:space="preserve"> an </w:t>
-                    </w:r>
-                    <w:proofErr w:type="spellStart"/>
-                    <w:r>
-                      <w:t>Overview</w:t>
-                    </w:r>
-                    <w:proofErr w:type="spellEnd"/>
-                    <w:r>
-                      <w:t xml:space="preserve"> of </w:t>
-                    </w:r>
-                    <w:proofErr w:type="spellStart"/>
-                    <w:r>
-                      <w:t>Current</w:t>
-                    </w:r>
-                    <w:proofErr w:type="spellEnd"/>
-                    <w:r>
-                      <w:t xml:space="preserve"> </w:t>
-                    </w:r>
-                    <w:proofErr w:type="spellStart"/>
-                    <w:r>
-                      <w:t>Research</w:t>
-                    </w:r>
-                    <w:proofErr w:type="spellEnd"/>
-                    <w:r>
-                      <w:t xml:space="preserve">, Springer, 2016. </w:t>
+                      <w:rPr>
+                        <w:noProof/>
+                      </w:rPr>
+                      <w:t xml:space="preserve">N. Shaker, J. Togelius și M. J. Nelson, Procedural Content Generation in Games: A Textbook and an Overview of Current Research, Springer, 2016. </w:t>
                     </w:r>
                   </w:p>
                 </w:tc>
               </w:tr>
               <w:tr>
                 <w:trPr>
-                  <w:divId w:val="1935432917"/>
+                  <w:divId w:val="906185937"/>
                   <w:tblCellSpacing w:w="15" w:type="dxa"/>
                 </w:trPr>
                 <w:tc>
@@ -7079,8 +8889,14 @@
                   <w:p>
                     <w:pPr>
                       <w:pStyle w:val="Bibliography"/>
+                      <w:rPr>
+                        <w:noProof/>
+                      </w:rPr>
                     </w:pPr>
                     <w:r>
+                      <w:rPr>
+                        <w:noProof/>
+                      </w:rPr>
                       <w:t xml:space="preserve">[2] </w:t>
                     </w:r>
                   </w:p>
@@ -7093,122 +8909,28 @@
                   <w:p>
                     <w:pPr>
                       <w:pStyle w:val="Bibliography"/>
+                      <w:rPr>
+                        <w:noProof/>
+                      </w:rPr>
                     </w:pPr>
                     <w:r>
-                      <w:t>A. M. Smith și M. Mateas, „</w:t>
-                    </w:r>
-                    <w:proofErr w:type="spellStart"/>
-                    <w:r>
-                      <w:t>Answer</w:t>
-                    </w:r>
-                    <w:proofErr w:type="spellEnd"/>
-                    <w:r>
-                      <w:t xml:space="preserve"> set </w:t>
-                    </w:r>
-                    <w:proofErr w:type="spellStart"/>
-                    <w:r>
-                      <w:t>programming</w:t>
-                    </w:r>
-                    <w:proofErr w:type="spellEnd"/>
-                    <w:r>
-                      <w:t xml:space="preserve"> for procedural content </w:t>
-                    </w:r>
-                    <w:proofErr w:type="spellStart"/>
-                    <w:r>
-                      <w:t>generation</w:t>
-                    </w:r>
-                    <w:proofErr w:type="spellEnd"/>
-                    <w:r>
-                      <w:t xml:space="preserve">: A design </w:t>
-                    </w:r>
-                    <w:proofErr w:type="spellStart"/>
-                    <w:r>
-                      <w:t>space</w:t>
-                    </w:r>
-                    <w:proofErr w:type="spellEnd"/>
-                    <w:r>
-                      <w:t xml:space="preserve"> </w:t>
-                    </w:r>
-                    <w:proofErr w:type="spellStart"/>
-                    <w:r>
-                      <w:t>approach</w:t>
-                    </w:r>
-                    <w:proofErr w:type="spellEnd"/>
-                    <w:r>
-                      <w:t xml:space="preserve">,” </w:t>
+                      <w:rPr>
+                        <w:noProof/>
+                      </w:rPr>
+                      <w:t xml:space="preserve">A. M. Smith și M. Mateas, „Answer set programming for procedural content generation: A design space approach,” </w:t>
                     </w:r>
                     <w:r>
                       <w:rPr>
                         <w:i/>
                         <w:iCs/>
+                        <w:noProof/>
                       </w:rPr>
-                      <w:t xml:space="preserve">IEEE </w:t>
+                      <w:t xml:space="preserve">IEEE Transactions on Computational Intelligence and AI in Games, </w:t>
                     </w:r>
-                    <w:proofErr w:type="spellStart"/>
                     <w:r>
                       <w:rPr>
-                        <w:i/>
-                        <w:iCs/>
+                        <w:noProof/>
                       </w:rPr>
-                      <w:t>Transactions</w:t>
-                    </w:r>
-                    <w:proofErr w:type="spellEnd"/>
-                    <w:r>
-                      <w:rPr>
-                        <w:i/>
-                        <w:iCs/>
-                      </w:rPr>
-                      <w:t xml:space="preserve"> on </w:t>
-                    </w:r>
-                    <w:proofErr w:type="spellStart"/>
-                    <w:r>
-                      <w:rPr>
-                        <w:i/>
-                        <w:iCs/>
-                      </w:rPr>
-                      <w:t>Computational</w:t>
-                    </w:r>
-                    <w:proofErr w:type="spellEnd"/>
-                    <w:r>
-                      <w:rPr>
-                        <w:i/>
-                        <w:iCs/>
-                      </w:rPr>
-                      <w:t xml:space="preserve"> Intelligence </w:t>
-                    </w:r>
-                    <w:proofErr w:type="spellStart"/>
-                    <w:r>
-                      <w:rPr>
-                        <w:i/>
-                        <w:iCs/>
-                      </w:rPr>
-                      <w:t>and</w:t>
-                    </w:r>
-                    <w:proofErr w:type="spellEnd"/>
-                    <w:r>
-                      <w:rPr>
-                        <w:i/>
-                        <w:iCs/>
-                      </w:rPr>
-                      <w:t xml:space="preserve"> AI in </w:t>
-                    </w:r>
-                    <w:proofErr w:type="spellStart"/>
-                    <w:r>
-                      <w:rPr>
-                        <w:i/>
-                        <w:iCs/>
-                      </w:rPr>
-                      <w:t>Games</w:t>
-                    </w:r>
-                    <w:proofErr w:type="spellEnd"/>
-                    <w:r>
-                      <w:rPr>
-                        <w:i/>
-                        <w:iCs/>
-                      </w:rPr>
-                      <w:t xml:space="preserve">, </w:t>
-                    </w:r>
-                    <w:r>
                       <w:t xml:space="preserve">vol. 3, pp. 187-200, 2011. </w:t>
                     </w:r>
                   </w:p>
@@ -7216,7 +8938,7 @@
               </w:tr>
               <w:tr>
                 <w:trPr>
-                  <w:divId w:val="1935432917"/>
+                  <w:divId w:val="906185937"/>
                   <w:tblCellSpacing w:w="15" w:type="dxa"/>
                 </w:trPr>
                 <w:tc>
@@ -7227,8 +8949,14 @@
                   <w:p>
                     <w:pPr>
                       <w:pStyle w:val="Bibliography"/>
+                      <w:rPr>
+                        <w:noProof/>
+                      </w:rPr>
                     </w:pPr>
                     <w:r>
+                      <w:rPr>
+                        <w:noProof/>
+                      </w:rPr>
                       <w:t xml:space="preserve">[3] </w:t>
                     </w:r>
                   </w:p>
@@ -7241,130 +8969,28 @@
                   <w:p>
                     <w:pPr>
                       <w:pStyle w:val="Bibliography"/>
+                      <w:rPr>
+                        <w:noProof/>
+                      </w:rPr>
                     </w:pPr>
                     <w:r>
-                      <w:t xml:space="preserve">J. Togelius, G. N. Yannakakis, K. O. Stanley și C. </w:t>
-                    </w:r>
-                    <w:proofErr w:type="spellStart"/>
-                    <w:r>
-                      <w:t>Browne</w:t>
-                    </w:r>
-                    <w:proofErr w:type="spellEnd"/>
-                    <w:r>
-                      <w:t>, „</w:t>
-                    </w:r>
-                    <w:proofErr w:type="spellStart"/>
-                    <w:r>
-                      <w:t>Search-based</w:t>
-                    </w:r>
-                    <w:proofErr w:type="spellEnd"/>
-                    <w:r>
-                      <w:t xml:space="preserve"> procedural content </w:t>
-                    </w:r>
-                    <w:proofErr w:type="spellStart"/>
-                    <w:r>
-                      <w:t>generation</w:t>
-                    </w:r>
-                    <w:proofErr w:type="spellEnd"/>
-                    <w:r>
-                      <w:t xml:space="preserve">: A </w:t>
-                    </w:r>
-                    <w:proofErr w:type="spellStart"/>
-                    <w:r>
-                      <w:t>taxonomy</w:t>
-                    </w:r>
-                    <w:proofErr w:type="spellEnd"/>
-                    <w:r>
-                      <w:t xml:space="preserve"> </w:t>
-                    </w:r>
-                    <w:proofErr w:type="spellStart"/>
-                    <w:r>
-                      <w:t>and</w:t>
-                    </w:r>
-                    <w:proofErr w:type="spellEnd"/>
-                    <w:r>
-                      <w:t xml:space="preserve"> </w:t>
-                    </w:r>
-                    <w:proofErr w:type="spellStart"/>
-                    <w:r>
-                      <w:t>survey</w:t>
-                    </w:r>
-                    <w:proofErr w:type="spellEnd"/>
-                    <w:r>
-                      <w:t xml:space="preserve">,” </w:t>
+                      <w:rPr>
+                        <w:noProof/>
+                      </w:rPr>
+                      <w:t xml:space="preserve">J. Togelius, G. N. Yannakakis, K. O. Stanley și C. Browne, „Search-based procedural content generation: A taxonomy and survey,” </w:t>
                     </w:r>
                     <w:r>
                       <w:rPr>
                         <w:i/>
                         <w:iCs/>
+                        <w:noProof/>
                       </w:rPr>
-                      <w:t xml:space="preserve">IEEE </w:t>
+                      <w:t xml:space="preserve">IEEE Transactions on Computational Intelligence and AI in Games, </w:t>
                     </w:r>
-                    <w:proofErr w:type="spellStart"/>
                     <w:r>
                       <w:rPr>
-                        <w:i/>
-                        <w:iCs/>
+                        <w:noProof/>
                       </w:rPr>
-                      <w:t>Transactions</w:t>
-                    </w:r>
-                    <w:proofErr w:type="spellEnd"/>
-                    <w:r>
-                      <w:rPr>
-                        <w:i/>
-                        <w:iCs/>
-                      </w:rPr>
-                      <w:t xml:space="preserve"> on </w:t>
-                    </w:r>
-                    <w:proofErr w:type="spellStart"/>
-                    <w:r>
-                      <w:rPr>
-                        <w:i/>
-                        <w:iCs/>
-                      </w:rPr>
-                      <w:t>Computational</w:t>
-                    </w:r>
-                    <w:proofErr w:type="spellEnd"/>
-                    <w:r>
-                      <w:rPr>
-                        <w:i/>
-                        <w:iCs/>
-                      </w:rPr>
-                      <w:t xml:space="preserve"> Intelligence </w:t>
-                    </w:r>
-                    <w:proofErr w:type="spellStart"/>
-                    <w:r>
-                      <w:rPr>
-                        <w:i/>
-                        <w:iCs/>
-                      </w:rPr>
-                      <w:t>and</w:t>
-                    </w:r>
-                    <w:proofErr w:type="spellEnd"/>
-                    <w:r>
-                      <w:rPr>
-                        <w:i/>
-                        <w:iCs/>
-                      </w:rPr>
-                      <w:t xml:space="preserve"> AI in </w:t>
-                    </w:r>
-                    <w:proofErr w:type="spellStart"/>
-                    <w:r>
-                      <w:rPr>
-                        <w:i/>
-                        <w:iCs/>
-                      </w:rPr>
-                      <w:t>Games</w:t>
-                    </w:r>
-                    <w:proofErr w:type="spellEnd"/>
-                    <w:r>
-                      <w:rPr>
-                        <w:i/>
-                        <w:iCs/>
-                      </w:rPr>
-                      <w:t xml:space="preserve">, </w:t>
-                    </w:r>
-                    <w:r>
                       <w:t xml:space="preserve">vol. III, pp. 172-186, 2011. </w:t>
                     </w:r>
                   </w:p>
@@ -7372,7 +8998,7 @@
               </w:tr>
               <w:tr>
                 <w:trPr>
-                  <w:divId w:val="1935432917"/>
+                  <w:divId w:val="906185937"/>
                   <w:tblCellSpacing w:w="15" w:type="dxa"/>
                 </w:trPr>
                 <w:tc>
@@ -7383,8 +9009,14 @@
                   <w:p>
                     <w:pPr>
                       <w:pStyle w:val="Bibliography"/>
+                      <w:rPr>
+                        <w:noProof/>
+                      </w:rPr>
                     </w:pPr>
                     <w:r>
+                      <w:rPr>
+                        <w:noProof/>
+                      </w:rPr>
                       <w:t xml:space="preserve">[4] </w:t>
                     </w:r>
                   </w:p>
@@ -7397,32 +9029,22 @@
                   <w:p>
                     <w:pPr>
                       <w:pStyle w:val="Bibliography"/>
+                      <w:rPr>
+                        <w:noProof/>
+                      </w:rPr>
                     </w:pPr>
                     <w:r>
-                      <w:t xml:space="preserve">E. J. Aarseth, Cybertext: </w:t>
-                    </w:r>
-                    <w:proofErr w:type="spellStart"/>
-                    <w:r>
-                      <w:t>perspectives</w:t>
-                    </w:r>
-                    <w:proofErr w:type="spellEnd"/>
-                    <w:r>
-                      <w:t xml:space="preserve"> on ergodic </w:t>
-                    </w:r>
-                    <w:proofErr w:type="spellStart"/>
-                    <w:r>
-                      <w:t>literature</w:t>
-                    </w:r>
-                    <w:proofErr w:type="spellEnd"/>
-                    <w:r>
-                      <w:t xml:space="preserve">, JHU Press, 1997. </w:t>
+                      <w:rPr>
+                        <w:noProof/>
+                      </w:rPr>
+                      <w:t xml:space="preserve">E. J. Aarseth, Cybertext: perspectives on ergodic literature, JHU Press, 1997. </w:t>
                     </w:r>
                   </w:p>
                 </w:tc>
               </w:tr>
               <w:tr>
                 <w:trPr>
-                  <w:divId w:val="1935432917"/>
+                  <w:divId w:val="906185937"/>
                   <w:tblCellSpacing w:w="15" w:type="dxa"/>
                 </w:trPr>
                 <w:tc>
@@ -7433,8 +9055,14 @@
                   <w:p>
                     <w:pPr>
                       <w:pStyle w:val="Bibliography"/>
+                      <w:rPr>
+                        <w:noProof/>
+                      </w:rPr>
                     </w:pPr>
                     <w:r>
+                      <w:rPr>
+                        <w:noProof/>
+                      </w:rPr>
                       <w:t xml:space="preserve">[5] </w:t>
                     </w:r>
                   </w:p>
@@ -7447,18 +9075,28 @@
                   <w:p>
                     <w:pPr>
                       <w:pStyle w:val="Bibliography"/>
+                      <w:rPr>
+                        <w:noProof/>
+                      </w:rPr>
                     </w:pPr>
                     <w:r>
+                      <w:rPr>
+                        <w:noProof/>
+                      </w:rPr>
                       <w:t xml:space="preserve">T. Adams, „Dwarf Fortress,” </w:t>
                     </w:r>
                     <w:r>
                       <w:rPr>
                         <w:i/>
                         <w:iCs/>
+                        <w:noProof/>
                       </w:rPr>
                       <w:t xml:space="preserve">Game [Windows, Mac, Linux], Bay, </w:t>
                     </w:r>
                     <w:r>
+                      <w:rPr>
+                        <w:noProof/>
+                      </w:rPr>
                       <w:t xml:space="preserve">vol. 12, 2006. </w:t>
                     </w:r>
                   </w:p>
@@ -7466,7 +9104,7 @@
               </w:tr>
               <w:tr>
                 <w:trPr>
-                  <w:divId w:val="1935432917"/>
+                  <w:divId w:val="906185937"/>
                   <w:tblCellSpacing w:w="15" w:type="dxa"/>
                 </w:trPr>
                 <w:tc>
@@ -7477,8 +9115,14 @@
                   <w:p>
                     <w:pPr>
                       <w:pStyle w:val="Bibliography"/>
+                      <w:rPr>
+                        <w:noProof/>
+                      </w:rPr>
                     </w:pPr>
                     <w:r>
+                      <w:rPr>
+                        <w:noProof/>
+                      </w:rPr>
                       <w:t xml:space="preserve">[6] </w:t>
                     </w:r>
                   </w:p>
@@ -7491,56 +9135,22 @@
                   <w:p>
                     <w:pPr>
                       <w:pStyle w:val="Bibliography"/>
+                      <w:rPr>
+                        <w:noProof/>
+                      </w:rPr>
                     </w:pPr>
                     <w:r>
-                      <w:t xml:space="preserve">S. </w:t>
-                    </w:r>
-                    <w:proofErr w:type="spellStart"/>
-                    <w:r>
-                      <w:t>Samit</w:t>
-                    </w:r>
-                    <w:proofErr w:type="spellEnd"/>
-                    <w:r>
-                      <w:t xml:space="preserve">, „A </w:t>
-                    </w:r>
-                    <w:proofErr w:type="spellStart"/>
-                    <w:r>
-                      <w:t>brief</w:t>
-                    </w:r>
-                    <w:proofErr w:type="spellEnd"/>
-                    <w:r>
-                      <w:t xml:space="preserve"> </w:t>
-                    </w:r>
-                    <w:proofErr w:type="spellStart"/>
-                    <w:r>
-                      <w:t>tour</w:t>
-                    </w:r>
-                    <w:proofErr w:type="spellEnd"/>
-                    <w:r>
-                      <w:t xml:space="preserve"> of a </w:t>
-                    </w:r>
-                    <w:proofErr w:type="spellStart"/>
-                    <w:r>
-                      <w:t>tiny</w:t>
-                    </w:r>
-                    <w:proofErr w:type="spellEnd"/>
-                    <w:r>
-                      <w:t xml:space="preserve"> corner of No Man's Sky,” 1 Aprilie 2016. [Interactiv]. </w:t>
-                    </w:r>
-                    <w:proofErr w:type="spellStart"/>
-                    <w:r>
-                      <w:t>Available</w:t>
-                    </w:r>
-                    <w:proofErr w:type="spellEnd"/>
-                    <w:r>
-                      <w:t>: https://www.gamesradar.com/no-mans-sky-sheds-light-just-what-youll-do-its-vast-universe/. [Accesat 14 Mai 2018].</w:t>
+                      <w:rPr>
+                        <w:noProof/>
+                      </w:rPr>
+                      <w:t>S. Samit, „A brief tour of a tiny corner of No Man's Sky,” 1 Aprilie 2016. [Interactiv]. Available: https://www.gamesradar.com/no-mans-sky-sheds-light-just-what-youll-do-its-vast-universe/. [Accesat 14 Mai 2018].</w:t>
                     </w:r>
                   </w:p>
                 </w:tc>
               </w:tr>
               <w:tr>
                 <w:trPr>
-                  <w:divId w:val="1935432917"/>
+                  <w:divId w:val="906185937"/>
                   <w:tblCellSpacing w:w="15" w:type="dxa"/>
                 </w:trPr>
                 <w:tc>
@@ -7551,8 +9161,14 @@
                   <w:p>
                     <w:pPr>
                       <w:pStyle w:val="Bibliography"/>
+                      <w:rPr>
+                        <w:noProof/>
+                      </w:rPr>
                     </w:pPr>
                     <w:r>
+                      <w:rPr>
+                        <w:noProof/>
+                      </w:rPr>
                       <w:t xml:space="preserve">[7] </w:t>
                     </w:r>
                   </w:p>
@@ -7565,107 +9181,28 @@
                   <w:p>
                     <w:pPr>
                       <w:pStyle w:val="Bibliography"/>
+                      <w:rPr>
+                        <w:noProof/>
+                      </w:rPr>
                     </w:pPr>
                     <w:r>
-                      <w:t xml:space="preserve">X.-J. Mao, C. </w:t>
+                      <w:rPr>
+                        <w:noProof/>
+                      </w:rPr>
+                      <w:t xml:space="preserve">X.-J. Mao, C. Shen și Y.-B. Yang, „Image restoration using convolutional auto-encoders with symmetric skip connections. arXiv preprint,” </w:t>
                     </w:r>
-                    <w:proofErr w:type="spellStart"/>
-                    <w:r>
-                      <w:t>Shen</w:t>
-                    </w:r>
-                    <w:proofErr w:type="spellEnd"/>
-                    <w:r>
-                      <w:t xml:space="preserve"> și Y.-B. Yang, „</w:t>
-                    </w:r>
-                    <w:proofErr w:type="spellStart"/>
-                    <w:r>
-                      <w:t>Image</w:t>
-                    </w:r>
-                    <w:proofErr w:type="spellEnd"/>
-                    <w:r>
-                      <w:t xml:space="preserve"> </w:t>
-                    </w:r>
-                    <w:proofErr w:type="spellStart"/>
-                    <w:r>
-                      <w:t>restoration</w:t>
-                    </w:r>
-                    <w:proofErr w:type="spellEnd"/>
-                    <w:r>
-                      <w:t xml:space="preserve"> using </w:t>
-                    </w:r>
-                    <w:proofErr w:type="spellStart"/>
-                    <w:r>
-                      <w:t>convolutional</w:t>
-                    </w:r>
-                    <w:proofErr w:type="spellEnd"/>
-                    <w:r>
-                      <w:t xml:space="preserve"> auto-</w:t>
-                    </w:r>
-                    <w:proofErr w:type="spellStart"/>
-                    <w:r>
-                      <w:t>encoders</w:t>
-                    </w:r>
-                    <w:proofErr w:type="spellEnd"/>
-                    <w:r>
-                      <w:t xml:space="preserve"> </w:t>
-                    </w:r>
-                    <w:proofErr w:type="spellStart"/>
-                    <w:r>
-                      <w:t>with</w:t>
-                    </w:r>
-                    <w:proofErr w:type="spellEnd"/>
-                    <w:r>
-                      <w:t xml:space="preserve"> </w:t>
-                    </w:r>
-                    <w:proofErr w:type="spellStart"/>
-                    <w:r>
-                      <w:t>symmetric</w:t>
-                    </w:r>
-                    <w:proofErr w:type="spellEnd"/>
-                    <w:r>
-                      <w:t xml:space="preserve"> </w:t>
-                    </w:r>
-                    <w:proofErr w:type="spellStart"/>
-                    <w:r>
-                      <w:t>skip</w:t>
-                    </w:r>
-                    <w:proofErr w:type="spellEnd"/>
-                    <w:r>
-                      <w:t xml:space="preserve"> </w:t>
-                    </w:r>
-                    <w:proofErr w:type="spellStart"/>
-                    <w:r>
-                      <w:t>connections</w:t>
-                    </w:r>
-                    <w:proofErr w:type="spellEnd"/>
-                    <w:r>
-                      <w:t xml:space="preserve">. </w:t>
-                    </w:r>
-                    <w:proofErr w:type="spellStart"/>
-                    <w:r>
-                      <w:t>arXiv</w:t>
-                    </w:r>
-                    <w:proofErr w:type="spellEnd"/>
-                    <w:r>
-                      <w:t xml:space="preserve"> preprint,” </w:t>
-                    </w:r>
-                    <w:proofErr w:type="spellStart"/>
                     <w:r>
                       <w:rPr>
                         <w:i/>
                         <w:iCs/>
+                        <w:noProof/>
                       </w:rPr>
-                      <w:t>arXiv</w:t>
+                      <w:t xml:space="preserve">arXiv preprint arXiv:1606.08921, </w:t>
                     </w:r>
-                    <w:proofErr w:type="spellEnd"/>
                     <w:r>
                       <w:rPr>
-                        <w:i/>
-                        <w:iCs/>
+                        <w:noProof/>
                       </w:rPr>
-                      <w:t xml:space="preserve"> preprint arXiv:1606.08921, </w:t>
-                    </w:r>
-                    <w:r>
                       <w:t xml:space="preserve">vol. 2, 2016. </w:t>
                     </w:r>
                   </w:p>
@@ -7673,7 +9210,7 @@
               </w:tr>
               <w:tr>
                 <w:trPr>
-                  <w:divId w:val="1935432917"/>
+                  <w:divId w:val="906185937"/>
                   <w:tblCellSpacing w:w="15" w:type="dxa"/>
                 </w:trPr>
                 <w:tc>
@@ -7684,8 +9221,14 @@
                   <w:p>
                     <w:pPr>
                       <w:pStyle w:val="Bibliography"/>
+                      <w:rPr>
+                        <w:noProof/>
+                      </w:rPr>
                     </w:pPr>
                     <w:r>
+                      <w:rPr>
+                        <w:noProof/>
+                      </w:rPr>
                       <w:t xml:space="preserve">[8] </w:t>
                     </w:r>
                   </w:p>
@@ -7698,48 +9241,22 @@
                   <w:p>
                     <w:pPr>
                       <w:pStyle w:val="Bibliography"/>
+                      <w:rPr>
+                        <w:noProof/>
+                      </w:rPr>
                     </w:pPr>
                     <w:r>
-                      <w:t xml:space="preserve">S. J. </w:t>
-                    </w:r>
-                    <w:proofErr w:type="spellStart"/>
-                    <w:r>
-                      <w:t>Russell</w:t>
-                    </w:r>
-                    <w:proofErr w:type="spellEnd"/>
-                    <w:r>
-                      <w:t xml:space="preserve"> și P. Norvig, Artificial intelligence: a modern </w:t>
-                    </w:r>
-                    <w:proofErr w:type="spellStart"/>
-                    <w:r>
-                      <w:t>approach</w:t>
-                    </w:r>
-                    <w:proofErr w:type="spellEnd"/>
-                    <w:r>
-                      <w:t xml:space="preserve">, Malaysia; </w:t>
-                    </w:r>
-                    <w:proofErr w:type="spellStart"/>
-                    <w:r>
-                      <w:t>Pearson</w:t>
-                    </w:r>
-                    <w:proofErr w:type="spellEnd"/>
-                    <w:r>
-                      <w:t xml:space="preserve"> </w:t>
-                    </w:r>
-                    <w:proofErr w:type="spellStart"/>
-                    <w:r>
-                      <w:t>Education</w:t>
-                    </w:r>
-                    <w:proofErr w:type="spellEnd"/>
-                    <w:r>
-                      <w:t xml:space="preserve"> Limited, 2016. </w:t>
+                      <w:rPr>
+                        <w:noProof/>
+                      </w:rPr>
+                      <w:t xml:space="preserve">S. J. Russell și P. Norvig, Artificial intelligence: a modern approach, Malaysia; Pearson Education Limited, 2016. </w:t>
                     </w:r>
                   </w:p>
                 </w:tc>
               </w:tr>
               <w:tr>
                 <w:trPr>
-                  <w:divId w:val="1935432917"/>
+                  <w:divId w:val="906185937"/>
                   <w:tblCellSpacing w:w="15" w:type="dxa"/>
                 </w:trPr>
                 <w:tc>
@@ -7750,8 +9267,14 @@
                   <w:p>
                     <w:pPr>
                       <w:pStyle w:val="Bibliography"/>
+                      <w:rPr>
+                        <w:noProof/>
+                      </w:rPr>
                     </w:pPr>
                     <w:r>
+                      <w:rPr>
+                        <w:noProof/>
+                      </w:rPr>
                       <w:t xml:space="preserve">[9] </w:t>
                     </w:r>
                   </w:p>
@@ -7764,72 +9287,22 @@
                   <w:p>
                     <w:pPr>
                       <w:pStyle w:val="Bibliography"/>
+                      <w:rPr>
+                        <w:noProof/>
+                      </w:rPr>
                     </w:pPr>
                     <w:r>
-                      <w:t xml:space="preserve">N. J. </w:t>
-                    </w:r>
-                    <w:proofErr w:type="spellStart"/>
-                    <w:r>
-                      <w:t>Nilsson</w:t>
-                    </w:r>
-                    <w:proofErr w:type="spellEnd"/>
-                    <w:r>
-                      <w:t xml:space="preserve">, </w:t>
-                    </w:r>
-                    <w:proofErr w:type="spellStart"/>
-                    <w:r>
-                      <w:t>Introduction</w:t>
-                    </w:r>
-                    <w:proofErr w:type="spellEnd"/>
-                    <w:r>
-                      <w:t xml:space="preserve"> </w:t>
-                    </w:r>
-                    <w:proofErr w:type="spellStart"/>
-                    <w:r>
-                      <w:t>to</w:t>
-                    </w:r>
-                    <w:proofErr w:type="spellEnd"/>
-                    <w:r>
-                      <w:t xml:space="preserve"> machine learning: An </w:t>
-                    </w:r>
-                    <w:proofErr w:type="spellStart"/>
-                    <w:r>
-                      <w:t>early</w:t>
-                    </w:r>
-                    <w:proofErr w:type="spellEnd"/>
-                    <w:r>
-                      <w:t xml:space="preserve"> </w:t>
-                    </w:r>
-                    <w:proofErr w:type="spellStart"/>
-                    <w:r>
-                      <w:t>draft</w:t>
-                    </w:r>
-                    <w:proofErr w:type="spellEnd"/>
-                    <w:r>
-                      <w:t xml:space="preserve"> of a </w:t>
-                    </w:r>
-                    <w:proofErr w:type="spellStart"/>
-                    <w:r>
-                      <w:t>proposed</w:t>
-                    </w:r>
-                    <w:proofErr w:type="spellEnd"/>
-                    <w:r>
-                      <w:t xml:space="preserve"> </w:t>
-                    </w:r>
-                    <w:proofErr w:type="spellStart"/>
-                    <w:r>
-                      <w:t>textbook</w:t>
-                    </w:r>
-                    <w:proofErr w:type="spellEnd"/>
-                    <w:r>
-                      <w:t xml:space="preserve">, USA; Stanford University, 1996. </w:t>
+                      <w:rPr>
+                        <w:noProof/>
+                      </w:rPr>
+                      <w:t xml:space="preserve">N. J. Nilsson, Introduction to machine learning: An early draft of a proposed textbook, USA; Stanford University, 1996. </w:t>
                     </w:r>
                   </w:p>
                 </w:tc>
               </w:tr>
               <w:tr>
                 <w:trPr>
-                  <w:divId w:val="1935432917"/>
+                  <w:divId w:val="906185937"/>
                   <w:tblCellSpacing w:w="15" w:type="dxa"/>
                 </w:trPr>
                 <w:tc>
@@ -7840,8 +9313,14 @@
                   <w:p>
                     <w:pPr>
                       <w:pStyle w:val="Bibliography"/>
+                      <w:rPr>
+                        <w:noProof/>
+                      </w:rPr>
                     </w:pPr>
                     <w:r>
+                      <w:rPr>
+                        <w:noProof/>
+                      </w:rPr>
                       <w:t xml:space="preserve">[10] </w:t>
                     </w:r>
                   </w:p>
@@ -7854,25 +9333,167 @@
                   <w:p>
                     <w:pPr>
                       <w:pStyle w:val="Bibliography"/>
+                      <w:rPr>
+                        <w:noProof/>
+                      </w:rPr>
                     </w:pPr>
                     <w:r>
-                      <w:t xml:space="preserve">I. </w:t>
+                      <w:rPr>
+                        <w:noProof/>
+                      </w:rPr>
+                      <w:t xml:space="preserve">I. Goodfellow, Y. Bengio, A. Courville și Y. Bengio, Deep learning, MIT press Cambridge, 2016. </w:t>
                     </w:r>
-                    <w:proofErr w:type="spellStart"/>
+                  </w:p>
+                </w:tc>
+              </w:tr>
+              <w:tr>
+                <w:trPr>
+                  <w:divId w:val="906185937"/>
+                  <w:tblCellSpacing w:w="15" w:type="dxa"/>
+                </w:trPr>
+                <w:tc>
+                  <w:tcPr>
+                    <w:tcW w:w="50" w:type="pct"/>
+                    <w:hideMark/>
+                  </w:tcPr>
+                  <w:p>
+                    <w:pPr>
+                      <w:pStyle w:val="Bibliography"/>
+                      <w:rPr>
+                        <w:noProof/>
+                      </w:rPr>
+                    </w:pPr>
                     <w:r>
-                      <w:t>Goodfellow</w:t>
+                      <w:rPr>
+                        <w:noProof/>
+                      </w:rPr>
+                      <w:t xml:space="preserve">[11] </w:t>
                     </w:r>
-                    <w:proofErr w:type="spellEnd"/>
+                  </w:p>
+                </w:tc>
+                <w:tc>
+                  <w:tcPr>
+                    <w:tcW w:w="0" w:type="auto"/>
+                    <w:hideMark/>
+                  </w:tcPr>
+                  <w:p>
+                    <w:pPr>
+                      <w:pStyle w:val="Bibliography"/>
+                      <w:rPr>
+                        <w:noProof/>
+                      </w:rPr>
+                    </w:pPr>
                     <w:r>
-                      <w:t xml:space="preserve">, Y. Bengio, A. Courville și Y. Bengio, Deep learning, MIT </w:t>
+                      <w:rPr>
+                        <w:noProof/>
+                      </w:rPr>
+                      <w:t xml:space="preserve">B. Yegnanarayana, Artificial neural networks, PHI Learning Pvt. Ltd., 2009. </w:t>
                     </w:r>
-                    <w:proofErr w:type="spellStart"/>
+                  </w:p>
+                </w:tc>
+              </w:tr>
+              <w:tr>
+                <w:trPr>
+                  <w:divId w:val="906185937"/>
+                  <w:tblCellSpacing w:w="15" w:type="dxa"/>
+                </w:trPr>
+                <w:tc>
+                  <w:tcPr>
+                    <w:tcW w:w="50" w:type="pct"/>
+                    <w:hideMark/>
+                  </w:tcPr>
+                  <w:p>
+                    <w:pPr>
+                      <w:pStyle w:val="Bibliography"/>
+                      <w:rPr>
+                        <w:noProof/>
+                      </w:rPr>
+                    </w:pPr>
                     <w:r>
-                      <w:t>press</w:t>
+                      <w:rPr>
+                        <w:noProof/>
+                      </w:rPr>
+                      <w:t xml:space="preserve">[12] </w:t>
                     </w:r>
-                    <w:proofErr w:type="spellEnd"/>
+                  </w:p>
+                </w:tc>
+                <w:tc>
+                  <w:tcPr>
+                    <w:tcW w:w="0" w:type="auto"/>
+                    <w:hideMark/>
+                  </w:tcPr>
+                  <w:p>
+                    <w:pPr>
+                      <w:pStyle w:val="Bibliography"/>
+                      <w:rPr>
+                        <w:noProof/>
+                      </w:rPr>
+                    </w:pPr>
                     <w:r>
-                      <w:t xml:space="preserve"> Cambridge, 2016. </w:t>
+                      <w:rPr>
+                        <w:noProof/>
+                      </w:rPr>
+                      <w:t xml:space="preserve">R. J. Schalkoff, Artificial neural networks, McGraw-Hill New York, 1997. </w:t>
+                    </w:r>
+                  </w:p>
+                </w:tc>
+              </w:tr>
+              <w:tr>
+                <w:trPr>
+                  <w:divId w:val="906185937"/>
+                  <w:tblCellSpacing w:w="15" w:type="dxa"/>
+                </w:trPr>
+                <w:tc>
+                  <w:tcPr>
+                    <w:tcW w:w="50" w:type="pct"/>
+                    <w:hideMark/>
+                  </w:tcPr>
+                  <w:p>
+                    <w:pPr>
+                      <w:pStyle w:val="Bibliography"/>
+                      <w:rPr>
+                        <w:noProof/>
+                      </w:rPr>
+                    </w:pPr>
+                    <w:r>
+                      <w:rPr>
+                        <w:noProof/>
+                      </w:rPr>
+                      <w:t xml:space="preserve">[13] </w:t>
+                    </w:r>
+                  </w:p>
+                </w:tc>
+                <w:tc>
+                  <w:tcPr>
+                    <w:tcW w:w="0" w:type="auto"/>
+                    <w:hideMark/>
+                  </w:tcPr>
+                  <w:p>
+                    <w:pPr>
+                      <w:pStyle w:val="Bibliography"/>
+                      <w:rPr>
+                        <w:noProof/>
+                      </w:rPr>
+                    </w:pPr>
+                    <w:r>
+                      <w:rPr>
+                        <w:noProof/>
+                      </w:rPr>
+                      <w:t xml:space="preserve">L. Medsker și L. Jain, „Recurrent neural networks,” </w:t>
+                    </w:r>
+                    <w:r>
+                      <w:rPr>
+                        <w:i/>
+                        <w:iCs/>
+                        <w:noProof/>
+                      </w:rPr>
+                      <w:t xml:space="preserve">Design and Applications, </w:t>
+                    </w:r>
+                    <w:r>
+                      <w:rPr>
+                        <w:noProof/>
+                      </w:rPr>
+                      <w:t xml:space="preserve">vol. 5, 2001. </w:t>
                     </w:r>
                   </w:p>
                 </w:tc>
@@ -7880,9 +9501,10 @@
             </w:tbl>
             <w:p>
               <w:pPr>
-                <w:divId w:val="1935432917"/>
+                <w:divId w:val="906185937"/>
                 <w:rPr>
                   <w:rFonts w:eastAsia="Times New Roman"/>
+                  <w:noProof/>
                 </w:rPr>
               </w:pPr>
             </w:p>
@@ -7902,18 +9524,8 @@
         </w:sdt>
       </w:sdtContent>
     </w:sdt>
-    <w:p>
-      <w:pPr>
-        <w:spacing w:line="360" w:lineRule="auto"/>
-        <w:rPr>
-          <w:bCs/>
-          <w:sz w:val="24"/>
-          <w:szCs w:val="24"/>
-        </w:rPr>
-      </w:pPr>
-    </w:p>
     <w:sectPr>
-      <w:footerReference w:type="default" r:id="rId13"/>
+      <w:footerReference w:type="default" r:id="rId15"/>
       <w:pgSz w:w="12240" w:h="15840"/>
       <w:pgMar w:top="1134" w:right="1418" w:bottom="1134" w:left="1418" w:header="720" w:footer="720" w:gutter="0"/>
       <w:cols w:space="720"/>
@@ -8059,10 +9671,7 @@
         <w:footnoteRef/>
       </w:r>
       <w:r>
-        <w:t xml:space="preserve"> </w:t>
-      </w:r>
-      <w:r>
-        <w:t>Procedural Content Generation</w:t>
+        <w:t xml:space="preserve"> Procedural Content Generation</w:t>
       </w:r>
     </w:p>
   </w:footnote>
@@ -8078,10 +9687,7 @@
         <w:footnoteRef/>
       </w:r>
       <w:r>
-        <w:t xml:space="preserve"> </w:t>
-      </w:r>
-      <w:r>
-        <w:t>Apple a avut primul sistem de operare ce conținea sintetizare vocală.</w:t>
+        <w:t xml:space="preserve"> Apple a avut primul sistem de operare ce conținea sintetizare vocală.</w:t>
       </w:r>
     </w:p>
   </w:footnote>
@@ -8097,10 +9703,7 @@
         <w:footnoteRef/>
       </w:r>
       <w:r>
-        <w:t xml:space="preserve"> </w:t>
-      </w:r>
-      <w:r>
-        <w:t>Artificial Intelligence</w:t>
+        <w:t xml:space="preserve"> Artificial Intelligence</w:t>
       </w:r>
     </w:p>
   </w:footnote>
@@ -8116,10 +9719,7 @@
         <w:footnoteRef/>
       </w:r>
       <w:r>
-        <w:t xml:space="preserve"> </w:t>
-      </w:r>
-      <w:r>
-        <w:t xml:space="preserve">Prin conținut funcțional ne referim la modificări care vor avea un efect sporit asupra experienței jucătorului. </w:t>
+        <w:t xml:space="preserve"> Prin conținut funcțional ne referim la modificări care vor avea un efect sporit asupra experienței jucătorului. </w:t>
       </w:r>
     </w:p>
   </w:footnote>
@@ -8135,10 +9735,7 @@
         <w:footnoteRef/>
       </w:r>
       <w:r>
-        <w:t xml:space="preserve"> </w:t>
-      </w:r>
-      <w:r>
-        <w:t>Literatura ergodic</w:t>
+        <w:t xml:space="preserve"> Literatura ergodic</w:t>
       </w:r>
       <w:r>
         <w:t xml:space="preserve">ă necesită un efort netrivial pentru a da posibilitatea cititorului să traverseze textul. </w:t>
@@ -8157,10 +9754,7 @@
         <w:footnoteRef/>
       </w:r>
       <w:r>
-        <w:t xml:space="preserve"> </w:t>
-      </w:r>
-      <w:r>
-        <w:t xml:space="preserve">Co-creație reprezintă o strategie prin care diferite entități participă în procesul de creație cu scopul de a o face împreună mai bine decât ar face-o fiecare pe cont propriu. </w:t>
+        <w:t xml:space="preserve"> Co-creație reprezintă o strategie prin care diferite entități participă în procesul de creație cu scopul de a o face împreună mai bine decât ar face-o fiecare pe cont propriu. </w:t>
       </w:r>
     </w:p>
   </w:footnote>
@@ -8176,10 +9770,7 @@
         <w:footnoteRef/>
       </w:r>
       <w:r>
-        <w:t xml:space="preserve"> </w:t>
-      </w:r>
-      <w:r>
-        <w:t xml:space="preserve">Procedural Content Generation using Machine Learning </w:t>
+        <w:t xml:space="preserve"> Procedural Content Generation using Machine Learning </w:t>
       </w:r>
     </w:p>
   </w:footnote>
@@ -8195,22 +9786,7 @@
         <w:footnoteRef/>
       </w:r>
       <w:r>
-        <w:t xml:space="preserve"> </w:t>
-      </w:r>
-      <w:r>
-        <w:t>R</w:t>
-      </w:r>
-      <w:r>
-        <w:t>ețea neuronală artificială folosită pentru a învăța</w:t>
-      </w:r>
-      <w:r>
-        <w:t xml:space="preserve"> un model</w:t>
-      </w:r>
-      <w:r>
-        <w:t xml:space="preserve"> </w:t>
-      </w:r>
-      <w:r>
-        <w:t>o modalitate eficientă de comprimare a datelor.</w:t>
+        <w:t xml:space="preserve"> Rețea neuronală artificială folosită pentru a învăța un model o modalitate eficientă de comprimare a datelor.</w:t>
       </w:r>
     </w:p>
   </w:footnote>
@@ -8229,10 +9805,19 @@
         <w:t xml:space="preserve"> </w:t>
       </w:r>
       <w:r>
-        <w:t xml:space="preserve">Acumularea informațiilor si prelucrarea lor in </w:t>
-      </w:r>
-      <w:r>
-        <w:t>același timp care altcineva interacționează cu ele și le modifică/</w:t>
+        <w:t xml:space="preserve">Acumularea informațiilor </w:t>
+      </w:r>
+      <w:r>
+        <w:t>ș</w:t>
+      </w:r>
+      <w:r>
+        <w:t xml:space="preserve">i prelucrarea lor </w:t>
+      </w:r>
+      <w:r>
+        <w:t>î</w:t>
+      </w:r>
+      <w:r>
+        <w:t>n același timp care altcineva interacționează cu ele și le modifică/</w:t>
       </w:r>
     </w:p>
   </w:footnote>
@@ -8251,7 +9836,13 @@
         <w:t xml:space="preserve"> </w:t>
       </w:r>
       <w:r>
-        <w:t xml:space="preserve">Personalitate de mare influență in domeniul informaticii, fost matematician, logician si filosof, reprezintă unul dintre părinții inteligenței artificiale. </w:t>
+        <w:t xml:space="preserve">Personalitate de mare influență </w:t>
+      </w:r>
+      <w:r>
+        <w:t>î</w:t>
+      </w:r>
+      <w:r>
+        <w:t xml:space="preserve">n domeniul informaticii, fost matematician, logician si filosof, reprezintă unul dintre părinții inteligenței artificiale. </w:t>
       </w:r>
     </w:p>
   </w:footnote>
@@ -8267,10 +9858,23 @@
         <w:footnoteRef/>
       </w:r>
       <w:r>
-        <w:t xml:space="preserve"> </w:t>
-      </w:r>
-      <w:r>
-        <w:t>Deep Neural Network</w:t>
+        <w:t xml:space="preserve"> Deep Neural Network</w:t>
+      </w:r>
+    </w:p>
+  </w:footnote>
+  <w:footnote w:id="13">
+    <w:p>
+      <w:pPr>
+        <w:pStyle w:val="FootnoteText"/>
+      </w:pPr>
+      <w:r>
+        <w:rPr>
+          <w:rStyle w:val="FootnoteReference"/>
+        </w:rPr>
+        <w:footnoteRef/>
+      </w:r>
+      <w:r>
+        <w:t xml:space="preserve"> Artificial Neural Network</w:t>
       </w:r>
     </w:p>
   </w:footnote>
@@ -10779,6 +12383,92 @@
     </w:lvl>
   </w:abstractNum>
   <w:abstractNum w:abstractNumId="35" w15:restartNumberingAfterBreak="0">
+    <w:nsid w:val="73B53E27"/>
+    <w:multiLevelType w:val="hybridMultilevel"/>
+    <w:tmpl w:val="4CC0DF2E"/>
+    <w:lvl w:ilvl="0" w:tplc="0418000F">
+      <w:start w:val="1"/>
+      <w:numFmt w:val="decimal"/>
+      <w:lvlText w:val="%1."/>
+      <w:lvlJc w:val="left"/>
+      <w:pPr>
+        <w:ind w:left="720" w:hanging="360"/>
+      </w:pPr>
+    </w:lvl>
+    <w:lvl w:ilvl="1" w:tplc="04180019" w:tentative="1">
+      <w:start w:val="1"/>
+      <w:numFmt w:val="lowerLetter"/>
+      <w:lvlText w:val="%2."/>
+      <w:lvlJc w:val="left"/>
+      <w:pPr>
+        <w:ind w:left="1440" w:hanging="360"/>
+      </w:pPr>
+    </w:lvl>
+    <w:lvl w:ilvl="2" w:tplc="0418001B" w:tentative="1">
+      <w:start w:val="1"/>
+      <w:numFmt w:val="lowerRoman"/>
+      <w:lvlText w:val="%3."/>
+      <w:lvlJc w:val="right"/>
+      <w:pPr>
+        <w:ind w:left="2160" w:hanging="180"/>
+      </w:pPr>
+    </w:lvl>
+    <w:lvl w:ilvl="3" w:tplc="0418000F" w:tentative="1">
+      <w:start w:val="1"/>
+      <w:numFmt w:val="decimal"/>
+      <w:lvlText w:val="%4."/>
+      <w:lvlJc w:val="left"/>
+      <w:pPr>
+        <w:ind w:left="2880" w:hanging="360"/>
+      </w:pPr>
+    </w:lvl>
+    <w:lvl w:ilvl="4" w:tplc="04180019" w:tentative="1">
+      <w:start w:val="1"/>
+      <w:numFmt w:val="lowerLetter"/>
+      <w:lvlText w:val="%5."/>
+      <w:lvlJc w:val="left"/>
+      <w:pPr>
+        <w:ind w:left="3600" w:hanging="360"/>
+      </w:pPr>
+    </w:lvl>
+    <w:lvl w:ilvl="5" w:tplc="0418001B" w:tentative="1">
+      <w:start w:val="1"/>
+      <w:numFmt w:val="lowerRoman"/>
+      <w:lvlText w:val="%6."/>
+      <w:lvlJc w:val="right"/>
+      <w:pPr>
+        <w:ind w:left="4320" w:hanging="180"/>
+      </w:pPr>
+    </w:lvl>
+    <w:lvl w:ilvl="6" w:tplc="0418000F" w:tentative="1">
+      <w:start w:val="1"/>
+      <w:numFmt w:val="decimal"/>
+      <w:lvlText w:val="%7."/>
+      <w:lvlJc w:val="left"/>
+      <w:pPr>
+        <w:ind w:left="5040" w:hanging="360"/>
+      </w:pPr>
+    </w:lvl>
+    <w:lvl w:ilvl="7" w:tplc="04180019" w:tentative="1">
+      <w:start w:val="1"/>
+      <w:numFmt w:val="lowerLetter"/>
+      <w:lvlText w:val="%8."/>
+      <w:lvlJc w:val="left"/>
+      <w:pPr>
+        <w:ind w:left="5760" w:hanging="360"/>
+      </w:pPr>
+    </w:lvl>
+    <w:lvl w:ilvl="8" w:tplc="0418001B" w:tentative="1">
+      <w:start w:val="1"/>
+      <w:numFmt w:val="lowerRoman"/>
+      <w:lvlText w:val="%9."/>
+      <w:lvlJc w:val="right"/>
+      <w:pPr>
+        <w:ind w:left="6480" w:hanging="180"/>
+      </w:pPr>
+    </w:lvl>
+  </w:abstractNum>
+  <w:abstractNum w:abstractNumId="36" w15:restartNumberingAfterBreak="0">
     <w:nsid w:val="783D7EAC"/>
     <w:multiLevelType w:val="multilevel"/>
     <w:tmpl w:val="E0CEDAF8"/>
@@ -10891,7 +12581,7 @@
       </w:rPr>
     </w:lvl>
   </w:abstractNum>
-  <w:abstractNum w:abstractNumId="36" w15:restartNumberingAfterBreak="0">
+  <w:abstractNum w:abstractNumId="37" w15:restartNumberingAfterBreak="0">
     <w:nsid w:val="7A265D77"/>
     <w:multiLevelType w:val="hybridMultilevel"/>
     <w:tmpl w:val="C32A9710"/>
@@ -10980,7 +12670,7 @@
       </w:pPr>
     </w:lvl>
   </w:abstractNum>
-  <w:abstractNum w:abstractNumId="37" w15:restartNumberingAfterBreak="0">
+  <w:abstractNum w:abstractNumId="38" w15:restartNumberingAfterBreak="0">
     <w:nsid w:val="7E566BF9"/>
     <w:multiLevelType w:val="multilevel"/>
     <w:tmpl w:val="C0343480"/>
@@ -11175,13 +12865,13 @@
     <w:abstractNumId w:val="4"/>
   </w:num>
   <w:num w:numId="24">
-    <w:abstractNumId w:val="36"/>
+    <w:abstractNumId w:val="37"/>
   </w:num>
   <w:num w:numId="25">
-    <w:abstractNumId w:val="37"/>
+    <w:abstractNumId w:val="38"/>
   </w:num>
   <w:num w:numId="26">
-    <w:abstractNumId w:val="35"/>
+    <w:abstractNumId w:val="36"/>
   </w:num>
   <w:num w:numId="27">
     <w:abstractNumId w:val="19"/>
@@ -11218,6 +12908,9 @@
   </w:num>
   <w:num w:numId="38">
     <w:abstractNumId w:val="12"/>
+  </w:num>
+  <w:num w:numId="39">
+    <w:abstractNumId w:val="35"/>
   </w:num>
 </w:numbering>
 </file>
@@ -11685,6 +13378,7 @@
   <w:style w:type="character" w:default="1" w:styleId="DefaultParagraphFont">
     <w:name w:val="Default Paragraph Font"/>
     <w:uiPriority w:val="1"/>
+    <w:semiHidden/>
     <w:unhideWhenUsed/>
   </w:style>
   <w:style w:type="table" w:default="1" w:styleId="TableNormal">
@@ -12634,11 +14328,74 @@
     <b:Publisher>USA; Stanford University</b:Publisher>
     <b:RefOrder>9</b:RefOrder>
   </b:Source>
+  <b:Source>
+    <b:Tag>Sch97</b:Tag>
+    <b:SourceType>Book</b:SourceType>
+    <b:Guid>{319DA9C2-AA73-4BA2-A31E-B0885517DA11}</b:Guid>
+    <b:Author>
+      <b:Author>
+        <b:NameList>
+          <b:Person>
+            <b:Last>Schalkoff</b:Last>
+            <b:First>Robert</b:First>
+            <b:Middle>J</b:Middle>
+          </b:Person>
+        </b:NameList>
+      </b:Author>
+    </b:Author>
+    <b:Title>Artificial neural networks</b:Title>
+    <b:Year>1997</b:Year>
+    <b:Publisher>McGraw-Hill New York</b:Publisher>
+    <b:RefOrder>12</b:RefOrder>
+  </b:Source>
+  <b:Source>
+    <b:Tag>Yeg09</b:Tag>
+    <b:SourceType>Book</b:SourceType>
+    <b:Guid>{D2D4F68E-1397-4759-B46D-769006B5579D}</b:Guid>
+    <b:Author>
+      <b:Author>
+        <b:NameList>
+          <b:Person>
+            <b:Last>Yegnanarayana</b:Last>
+            <b:First>B</b:First>
+          </b:Person>
+        </b:NameList>
+      </b:Author>
+    </b:Author>
+    <b:Title>Artificial neural networks</b:Title>
+    <b:Year>2009</b:Year>
+    <b:Publisher>PHI Learning Pvt. Ltd.</b:Publisher>
+    <b:RefOrder>11</b:RefOrder>
+  </b:Source>
+  <b:Source>
+    <b:Tag>Med01</b:Tag>
+    <b:SourceType>JournalArticle</b:SourceType>
+    <b:Guid>{85285CD4-0D82-48FC-B722-9F70D2A60088}</b:Guid>
+    <b:Title>Recurrent neural networks</b:Title>
+    <b:Year>2001</b:Year>
+    <b:Author>
+      <b:Author>
+        <b:NameList>
+          <b:Person>
+            <b:Last>Medsker</b:Last>
+            <b:First>LR</b:First>
+          </b:Person>
+          <b:Person>
+            <b:Last>Jain</b:Last>
+            <b:First>LC</b:First>
+          </b:Person>
+        </b:NameList>
+      </b:Author>
+    </b:Author>
+    <b:JournalName>Design and Applications</b:JournalName>
+    <b:Volume>5</b:Volume>
+    <b:RefOrder>13</b:RefOrder>
+  </b:Source>
 </b:Sources>
 </file>
 
 <file path=customXml/itemProps1.xml><?xml version="1.0" encoding="utf-8"?>
-<ds:datastoreItem xmlns:ds="http://schemas.openxmlformats.org/officeDocument/2006/customXml" ds:itemID="{F1D211C5-05A8-41A3-A810-4766A041C665}">
+<ds:datastoreItem xmlns:ds="http://schemas.openxmlformats.org/officeDocument/2006/customXml" ds:itemID="{DB4E5383-9BF8-4B63-BCDB-94704D95E0CA}">
   <ds:schemaRefs>
     <ds:schemaRef ds:uri="http://schemas.openxmlformats.org/officeDocument/2006/bibliography"/>
   </ds:schemaRefs>

</xml_diff>

<commit_message>
1/2 Benchmarks -> nu mai pot is mort de somn
</commit_message>
<xml_diff>
--- a/Writing/Lucrare de licență.docx
+++ b/Writing/Lucrare de licență.docx
@@ -2637,6 +2637,9 @@
         <w:t xml:space="preserve"> Un nivel ce conține o structură sau un număr de inamici ce </w:t>
       </w:r>
       <w:r>
+        <w:rPr>
+          <w:noProof/>
+        </w:rPr>
         <w:lastRenderedPageBreak/>
         <mc:AlternateContent>
           <mc:Choice Requires="wps">
@@ -2687,8 +2690,8 @@
                                 <w:szCs w:val="20"/>
                               </w:rPr>
                             </w:pPr>
-                            <w:bookmarkStart w:id="6" w:name="_Ref516848241"/>
-                            <w:bookmarkStart w:id="7" w:name="_Ref516848286"/>
+                            <w:bookmarkStart w:id="6" w:name="_Ref516848286"/>
+                            <w:bookmarkStart w:id="7" w:name="_Ref516848241"/>
                             <w:r>
                               <w:rPr>
                                 <w:i w:val="0"/>
@@ -2744,7 +2747,7 @@
                               </w:rPr>
                               <w:fldChar w:fldCharType="end"/>
                             </w:r>
-                            <w:bookmarkEnd w:id="7"/>
+                            <w:bookmarkEnd w:id="6"/>
                             <w:r>
                               <w:rPr>
                                 <w:i w:val="0"/>
@@ -2754,7 +2757,7 @@
                               </w:rPr>
                               <w:t xml:space="preserve"> - Labirint fără ieșire</w:t>
                             </w:r>
-                            <w:bookmarkEnd w:id="6"/>
+                            <w:bookmarkEnd w:id="7"/>
                           </w:p>
                         </w:txbxContent>
                       </wps:txbx>
@@ -2791,8 +2794,8 @@
                           <w:szCs w:val="20"/>
                         </w:rPr>
                       </w:pPr>
-                      <w:bookmarkStart w:id="8" w:name="_Ref516848241"/>
-                      <w:bookmarkStart w:id="9" w:name="_Ref516848286"/>
+                      <w:bookmarkStart w:id="8" w:name="_Ref516848286"/>
+                      <w:bookmarkStart w:id="9" w:name="_Ref516848241"/>
                       <w:r>
                         <w:rPr>
                           <w:i w:val="0"/>
@@ -2848,7 +2851,7 @@
                         </w:rPr>
                         <w:fldChar w:fldCharType="end"/>
                       </w:r>
-                      <w:bookmarkEnd w:id="9"/>
+                      <w:bookmarkEnd w:id="8"/>
                       <w:r>
                         <w:rPr>
                           <w:i w:val="0"/>
@@ -2858,7 +2861,7 @@
                         </w:rPr>
                         <w:t xml:space="preserve"> - Labirint fără ieșire</w:t>
                       </w:r>
-                      <w:bookmarkEnd w:id="8"/>
+                      <w:bookmarkEnd w:id="9"/>
                     </w:p>
                   </w:txbxContent>
                 </v:textbox>
@@ -2871,6 +2874,7 @@
       <w:r>
         <w:rPr>
           <w:bCs/>
+          <w:noProof/>
           <w:sz w:val="24"/>
           <w:szCs w:val="24"/>
         </w:rPr>
@@ -3253,6 +3257,7 @@
       <w:r>
         <w:rPr>
           <w:bCs/>
+          <w:noProof/>
           <w:sz w:val="24"/>
           <w:szCs w:val="24"/>
         </w:rPr>
@@ -3480,6 +3485,7 @@
       <w:r>
         <w:rPr>
           <w:bCs/>
+          <w:noProof/>
           <w:sz w:val="24"/>
           <w:szCs w:val="24"/>
         </w:rPr>
@@ -3571,6 +3577,9 @@
         </w:rPr>
       </w:pPr>
       <w:r>
+        <w:rPr>
+          <w:noProof/>
+        </w:rPr>
         <mc:AlternateContent>
           <mc:Choice Requires="wps">
             <w:drawing>
@@ -4541,6 +4550,9 @@
         </w:rPr>
       </w:pPr>
       <w:r>
+        <w:rPr>
+          <w:noProof/>
+        </w:rPr>
         <mc:AlternateContent>
           <mc:Choice Requires="wps">
             <w:drawing>
@@ -5019,6 +5031,9 @@
       </w:pPr>
       <w:bookmarkStart w:id="16" w:name="_Toc517049809"/>
       <w:r>
+        <w:rPr>
+          <w:noProof/>
+        </w:rPr>
         <w:drawing>
           <wp:anchor distT="0" distB="0" distL="114300" distR="114300" simplePos="0" relativeHeight="251664384" behindDoc="0" locked="0" layoutInCell="1" allowOverlap="1" wp14:anchorId="78717332" wp14:editId="6DB78617">
             <wp:simplePos x="0" y="0"/>
@@ -5350,6 +5365,9 @@
         </w:rPr>
       </w:pPr>
       <w:r>
+        <w:rPr>
+          <w:noProof/>
+        </w:rPr>
         <mc:AlternateContent>
           <mc:Choice Requires="wps">
             <w:drawing>
@@ -5400,8 +5418,8 @@
                                 <w:szCs w:val="22"/>
                               </w:rPr>
                             </w:pPr>
-                            <w:bookmarkStart w:id="17" w:name="_Ref516946821"/>
-                            <w:bookmarkStart w:id="18" w:name="_Ref516946849"/>
+                            <w:bookmarkStart w:id="17" w:name="_Ref516946849"/>
+                            <w:bookmarkStart w:id="18" w:name="_Ref516946821"/>
                             <w:r>
                               <w:rPr>
                                 <w:i w:val="0"/>
@@ -5457,7 +5475,7 @@
                               </w:rPr>
                               <w:fldChar w:fldCharType="end"/>
                             </w:r>
-                            <w:bookmarkEnd w:id="18"/>
+                            <w:bookmarkEnd w:id="17"/>
                             <w:r>
                               <w:rPr>
                                 <w:i w:val="0"/>
@@ -5467,7 +5485,7 @@
                               </w:rPr>
                               <w:t xml:space="preserve"> - Google Duplex</w:t>
                             </w:r>
-                            <w:bookmarkEnd w:id="17"/>
+                            <w:bookmarkEnd w:id="18"/>
                           </w:p>
                         </w:txbxContent>
                       </wps:txbx>
@@ -5501,8 +5519,8 @@
                           <w:szCs w:val="22"/>
                         </w:rPr>
                       </w:pPr>
-                      <w:bookmarkStart w:id="19" w:name="_Ref516946821"/>
-                      <w:bookmarkStart w:id="20" w:name="_Ref516946849"/>
+                      <w:bookmarkStart w:id="19" w:name="_Ref516946849"/>
+                      <w:bookmarkStart w:id="20" w:name="_Ref516946821"/>
                       <w:r>
                         <w:rPr>
                           <w:i w:val="0"/>
@@ -5558,7 +5576,7 @@
                         </w:rPr>
                         <w:fldChar w:fldCharType="end"/>
                       </w:r>
-                      <w:bookmarkEnd w:id="20"/>
+                      <w:bookmarkEnd w:id="19"/>
                       <w:r>
                         <w:rPr>
                           <w:i w:val="0"/>
@@ -5568,7 +5586,7 @@
                         </w:rPr>
                         <w:t xml:space="preserve"> - Google Duplex</w:t>
                       </w:r>
-                      <w:bookmarkEnd w:id="19"/>
+                      <w:bookmarkEnd w:id="20"/>
                     </w:p>
                   </w:txbxContent>
                 </v:textbox>
@@ -5581,6 +5599,7 @@
       <w:r>
         <w:rPr>
           <w:bCs/>
+          <w:noProof/>
           <w:sz w:val="24"/>
           <w:szCs w:val="24"/>
         </w:rPr>
@@ -6229,6 +6248,9 @@
         </w:rPr>
       </w:pPr>
       <w:r>
+        <w:rPr>
+          <w:noProof/>
+        </w:rPr>
         <mc:AlternateContent>
           <mc:Choice Requires="wps">
             <w:drawing>
@@ -6433,6 +6455,7 @@
           <w:bCs/>
           <w:i/>
           <w:iCs/>
+          <w:noProof/>
           <w:sz w:val="24"/>
           <w:szCs w:val="24"/>
         </w:rPr>
@@ -7263,6 +7286,7 @@
       </w:pPr>
       <w:r>
         <w:rPr>
+          <w:noProof/>
           <w:sz w:val="24"/>
           <w:szCs w:val="24"/>
         </w:rPr>
@@ -7453,8 +7477,8 @@
           <w:szCs w:val="28"/>
         </w:rPr>
       </w:pPr>
-      <w:bookmarkStart w:id="26" w:name="_Ref517046867"/>
-      <w:bookmarkStart w:id="27" w:name="_Ref517046877"/>
+      <w:bookmarkStart w:id="26" w:name="_Ref517046877"/>
+      <w:bookmarkStart w:id="27" w:name="_Ref517046867"/>
       <w:r>
         <w:rPr>
           <w:i w:val="0"/>
@@ -7509,7 +7533,7 @@
         </w:rPr>
         <w:fldChar w:fldCharType="end"/>
       </w:r>
-      <w:bookmarkEnd w:id="27"/>
+      <w:bookmarkEnd w:id="26"/>
       <w:r>
         <w:rPr>
           <w:i w:val="0"/>
@@ -7576,7 +7600,7 @@
           </w:r>
         </w:sdtContent>
       </w:sdt>
-      <w:bookmarkEnd w:id="26"/>
+      <w:bookmarkEnd w:id="27"/>
     </w:p>
     <w:p>
       <w:pPr>
@@ -8211,6 +8235,9 @@
         </w:rPr>
       </w:pPr>
       <w:r>
+        <w:rPr>
+          <w:noProof/>
+        </w:rPr>
         <mc:AlternateContent>
           <mc:Choice Requires="wps">
             <w:drawing>
@@ -8572,6 +8599,7 @@
       <w:r>
         <w:rPr>
           <w:bCs/>
+          <w:noProof/>
           <w:sz w:val="24"/>
           <w:szCs w:val="24"/>
         </w:rPr>
@@ -8840,6 +8868,9 @@
         </w:rPr>
       </w:pPr>
       <w:r>
+        <w:rPr>
+          <w:noProof/>
+        </w:rPr>
         <mc:AlternateContent>
           <mc:Choice Requires="wps">
             <w:drawing>
@@ -9201,6 +9232,7 @@
       <w:r>
         <w:rPr>
           <w:bCs/>
+          <w:noProof/>
           <w:sz w:val="24"/>
           <w:szCs w:val="24"/>
         </w:rPr>
@@ -9621,6 +9653,7 @@
           <w:sz w:val="24"/>
           <w:szCs w:val="24"/>
         </w:rPr>
+        <w:instrText xml:space="preserve"> \* MERGEFORMAT </w:instrText>
       </w:r>
       <w:r>
         <w:rPr>
@@ -9629,7 +9662,6 @@
           <w:sz w:val="24"/>
           <w:szCs w:val="24"/>
         </w:rPr>
-        <w:instrText xml:space="preserve"> \* MERGEFORMAT </w:instrText>
       </w:r>
       <w:r>
         <w:rPr>
@@ -9987,7 +10019,25 @@
           <w:sz w:val="24"/>
           <w:szCs w:val="24"/>
         </w:rPr>
-        <w:t xml:space="preserve">adăugarea noilor informații in starea celulei. Acest proces este format din două părți. Primul strat cu activare sigmoidală decide ce valori vom actualiza în starea curentă, în timp ce al doilea strat cu activare </w:t>
+        <w:t xml:space="preserve">adăugarea noilor informații </w:t>
+      </w:r>
+      <w:r>
+        <w:rPr>
+          <w:rFonts w:asciiTheme="majorBidi" w:hAnsiTheme="majorBidi" w:cstheme="majorBidi"/>
+          <w:bCs/>
+          <w:sz w:val="24"/>
+          <w:szCs w:val="24"/>
+        </w:rPr>
+        <w:t>î</w:t>
+      </w:r>
+      <w:r>
+        <w:rPr>
+          <w:rFonts w:asciiTheme="majorBidi" w:hAnsiTheme="majorBidi" w:cstheme="majorBidi"/>
+          <w:bCs/>
+          <w:sz w:val="24"/>
+          <w:szCs w:val="24"/>
+        </w:rPr>
+        <w:t xml:space="preserve">n starea celulei. Acest proces este format din două părți. Primul strat cu activare sigmoidală decide ce valori vom actualiza în starea curentă, în timp ce al doilea strat cu activare </w:t>
       </w:r>
       <w:r>
         <w:rPr>
@@ -10019,7 +10069,25 @@
           <w:sz w:val="24"/>
           <w:szCs w:val="24"/>
         </w:rPr>
-        <w:t xml:space="preserve"> pregătește noi candidați ce ar putea fi adăugați. Rezultatele celor două părți  formând in cele din urmă vectorul ce va actualiza starea celu</w:t>
+        <w:t xml:space="preserve"> pregătește noi candidați ce ar putea fi adăugați. Rezultatele celor două părți  formând </w:t>
+      </w:r>
+      <w:r>
+        <w:rPr>
+          <w:rFonts w:asciiTheme="majorBidi" w:hAnsiTheme="majorBidi" w:cstheme="majorBidi"/>
+          <w:bCs/>
+          <w:sz w:val="24"/>
+          <w:szCs w:val="24"/>
+        </w:rPr>
+        <w:t>î</w:t>
+      </w:r>
+      <w:r>
+        <w:rPr>
+          <w:rFonts w:asciiTheme="majorBidi" w:hAnsiTheme="majorBidi" w:cstheme="majorBidi"/>
+          <w:bCs/>
+          <w:sz w:val="24"/>
+          <w:szCs w:val="24"/>
+        </w:rPr>
+        <w:t>n cele din urmă vectorul ce va actualiza starea celu</w:t>
       </w:r>
       <w:r>
         <w:rPr>
@@ -10070,15 +10138,7 @@
             <w:sz w:val="24"/>
             <w:szCs w:val="24"/>
           </w:rPr>
-          <m:t>=</m:t>
-        </m:r>
-        <m:r>
-          <w:rPr>
-            <w:rFonts w:ascii="Cambria Math" w:hAnsi="Cambria Math" w:cstheme="majorBidi"/>
-            <w:sz w:val="24"/>
-            <w:szCs w:val="24"/>
-          </w:rPr>
-          <m:t>σ</m:t>
+          <m:t>=σ</m:t>
         </m:r>
         <m:d>
           <m:dPr>
@@ -10339,15 +10399,7 @@
             <w:sz w:val="24"/>
             <w:szCs w:val="24"/>
           </w:rPr>
-          <m:t>=tanh</m:t>
-        </m:r>
-        <m:r>
-          <w:rPr>
-            <w:rFonts w:ascii="Cambria Math" w:hAnsi="Cambria Math" w:cstheme="majorBidi"/>
-            <w:sz w:val="24"/>
-            <w:szCs w:val="24"/>
-          </w:rPr>
-          <m:t>(</m:t>
+          <m:t>=tanh(</m:t>
         </m:r>
         <m:sSub>
           <m:sSubPr>
@@ -10495,15 +10547,7 @@
             <w:sz w:val="24"/>
             <w:szCs w:val="24"/>
           </w:rPr>
-          <m:t>+</m:t>
-        </m:r>
-        <m:r>
-          <w:rPr>
-            <w:rFonts w:ascii="Cambria Math" w:hAnsi="Cambria Math" w:cstheme="majorBidi"/>
-            <w:sz w:val="24"/>
-            <w:szCs w:val="24"/>
-          </w:rPr>
-          <m:t xml:space="preserve"> </m:t>
+          <m:t xml:space="preserve">+ </m:t>
         </m:r>
         <m:sSub>
           <m:sSubPr>
@@ -10575,7 +10619,25 @@
           <w:sz w:val="24"/>
           <w:szCs w:val="24"/>
         </w:rPr>
-        <w:t xml:space="preserve">Actualizarea stării celulei – al treilea pas constă în actualizarea celulei folosind valorile de la pașii anteriori. Înmulțim rezultatul de la pasul 1 cu starea curentă a celulei pentru a decide ce vom uita, după care adăugam produsul valorilor de la pasul 2 pentru a memora noua informație si a o actualiza pe cea veche. </w:t>
+        <w:t xml:space="preserve">Actualizarea stării celulei – al treilea pas constă în actualizarea celulei folosind valorile de la pașii anteriori. Înmulțim rezultatul de la pasul 1 cu starea curentă a celulei pentru a decide ce vom uita, după care adăugam produsul valorilor de la pasul 2 pentru a memora noua informație </w:t>
+      </w:r>
+      <w:r>
+        <w:rPr>
+          <w:rFonts w:asciiTheme="majorBidi" w:hAnsiTheme="majorBidi" w:cstheme="majorBidi"/>
+          <w:bCs/>
+          <w:sz w:val="24"/>
+          <w:szCs w:val="24"/>
+        </w:rPr>
+        <w:t>ș</w:t>
+      </w:r>
+      <w:r>
+        <w:rPr>
+          <w:rFonts w:asciiTheme="majorBidi" w:hAnsiTheme="majorBidi" w:cstheme="majorBidi"/>
+          <w:bCs/>
+          <w:sz w:val="24"/>
+          <w:szCs w:val="24"/>
+        </w:rPr>
+        <w:t xml:space="preserve">i a o actualiza pe cea veche. </w:t>
       </w:r>
       <m:oMath>
         <m:sSub>
@@ -10689,15 +10751,7 @@
                 <w:sz w:val="24"/>
                 <w:szCs w:val="24"/>
               </w:rPr>
-              <m:t>t</m:t>
-            </m:r>
-            <m:r>
-              <w:rPr>
-                <w:rFonts w:ascii="Cambria Math" w:hAnsi="Cambria Math" w:cstheme="majorBidi"/>
-                <w:sz w:val="24"/>
-                <w:szCs w:val="24"/>
-              </w:rPr>
-              <m:t>-1</m:t>
+              <m:t>t-1</m:t>
             </m:r>
           </m:sub>
         </m:sSub>
@@ -10828,18 +10882,7 @@
           <w:sz w:val="24"/>
           <w:szCs w:val="24"/>
         </w:rPr>
-        <w:t xml:space="preserve">Returnarea rezultatului – ultimul pas îl constituie calcularea și returnarea rezultatului. Și acest proces este la rândul lui format din două </w:t>
-      </w:r>
-      <w:bookmarkStart w:id="33" w:name="_GoBack"/>
-      <w:bookmarkEnd w:id="33"/>
-      <w:r>
-        <w:rPr>
-          <w:rFonts w:asciiTheme="majorBidi" w:hAnsiTheme="majorBidi" w:cstheme="majorBidi"/>
-          <w:bCs/>
-          <w:sz w:val="24"/>
-          <w:szCs w:val="24"/>
-        </w:rPr>
-        <w:t xml:space="preserve">parți. Primul strat cu activare sigmoidală decide ce elemente din starea internă a celulei vom returna, în timp ce al doilea strat cu activare </w:t>
+        <w:t xml:space="preserve">Returnarea rezultatului – ultimul pas îl constituie calcularea și returnarea rezultatului. Și acest proces este la rândul lui format din două parți. Primul strat cu activare sigmoidală decide ce elemente din starea internă a celulei vom returna, în timp ce al doilea strat cu activare </w:t>
       </w:r>
       <w:r>
         <w:rPr>
@@ -10859,7 +10902,25 @@
           <w:sz w:val="24"/>
           <w:szCs w:val="24"/>
         </w:rPr>
-        <w:t>pregătește elementele din starea internă a celulei, aducându-le intre valorile 0 și 1. În cele din urmă cele doua rezultate formează outputul celulei respective, output ce va fi totodată și unul dintre inputurile următoarei celule.</w:t>
+        <w:t xml:space="preserve">pregătește elementele din starea internă a celulei, aducându-le </w:t>
+      </w:r>
+      <w:r>
+        <w:rPr>
+          <w:rFonts w:asciiTheme="majorBidi" w:hAnsiTheme="majorBidi" w:cstheme="majorBidi"/>
+          <w:bCs/>
+          <w:sz w:val="24"/>
+          <w:szCs w:val="24"/>
+        </w:rPr>
+        <w:t>î</w:t>
+      </w:r>
+      <w:r>
+        <w:rPr>
+          <w:rFonts w:asciiTheme="majorBidi" w:hAnsiTheme="majorBidi" w:cstheme="majorBidi"/>
+          <w:bCs/>
+          <w:sz w:val="24"/>
+          <w:szCs w:val="24"/>
+        </w:rPr>
+        <w:t>ntre valorile 0 și 1. În cele din urmă cele doua rezultate formează outputul celulei respective, output ce va fi totodată și unul dintre inputurile următoarei celule.</w:t>
       </w:r>
     </w:p>
     <w:p>
@@ -11306,7 +11367,7 @@
           <w:szCs w:val="24"/>
         </w:rPr>
       </w:pPr>
-      <w:bookmarkStart w:id="34" w:name="_Toc517049814"/>
+      <w:bookmarkStart w:id="33" w:name="_Toc517049814"/>
       <w:r>
         <w:lastRenderedPageBreak/>
         <w:t xml:space="preserve">7. </w:t>
@@ -11317,17 +11378,256 @@
       <w:r>
         <w:t>s</w:t>
       </w:r>
-      <w:bookmarkEnd w:id="34"/>
+      <w:bookmarkEnd w:id="33"/>
     </w:p>
     <w:p>
       <w:pPr>
         <w:spacing w:line="360" w:lineRule="auto"/>
-        <w:rPr>
-          <w:bCs/>
-          <w:sz w:val="24"/>
-          <w:szCs w:val="24"/>
-        </w:rPr>
-      </w:pPr>
+        <w:jc w:val="both"/>
+        <w:rPr>
+          <w:bCs/>
+          <w:sz w:val="24"/>
+          <w:szCs w:val="24"/>
+        </w:rPr>
+      </w:pPr>
+      <w:r>
+        <w:rPr>
+          <w:bCs/>
+          <w:sz w:val="24"/>
+          <w:szCs w:val="24"/>
+        </w:rPr>
+        <w:tab/>
+      </w:r>
+      <w:r>
+        <w:rPr>
+          <w:bCs/>
+          <w:sz w:val="24"/>
+          <w:szCs w:val="24"/>
+        </w:rPr>
+        <w:t>Deoarece analiza și compararea rezultatelor în ceea ce privește generarea de conținut în jocuri se rezumă de multe ori la subiectivism, v</w:t>
+      </w:r>
+      <w:r>
+        <w:rPr>
+          <w:bCs/>
+          <w:sz w:val="24"/>
+          <w:szCs w:val="24"/>
+        </w:rPr>
+        <w:t xml:space="preserve">om analiza </w:t>
+      </w:r>
+      <w:r>
+        <w:rPr>
+          <w:bCs/>
+          <w:sz w:val="24"/>
+          <w:szCs w:val="24"/>
+        </w:rPr>
+        <w:t>cele mai bune</w:t>
+      </w:r>
+      <w:r>
+        <w:rPr>
+          <w:bCs/>
+          <w:sz w:val="24"/>
+          <w:szCs w:val="24"/>
+        </w:rPr>
+        <w:t xml:space="preserve"> tehnici folosite în PGML grupându-le în funcție de modul de reprezentare a datelor precum si metoda de antrenare aleasă.</w:t>
+      </w:r>
+    </w:p>
+    <w:p>
+      <w:pPr>
+        <w:spacing w:line="360" w:lineRule="auto"/>
+        <w:jc w:val="both"/>
+        <w:rPr>
+          <w:bCs/>
+          <w:sz w:val="24"/>
+          <w:szCs w:val="24"/>
+          <w:u w:val="single"/>
+        </w:rPr>
+      </w:pPr>
+      <w:r>
+        <w:rPr>
+          <w:b/>
+          <w:sz w:val="28"/>
+          <w:szCs w:val="28"/>
+          <w:u w:val="single"/>
+        </w:rPr>
+        <w:t>Metoda de antrenare</w:t>
+      </w:r>
+    </w:p>
+    <w:p>
+      <w:pPr>
+        <w:spacing w:line="360" w:lineRule="auto"/>
+        <w:jc w:val="both"/>
+        <w:rPr>
+          <w:bCs/>
+          <w:i/>
+          <w:iCs/>
+          <w:sz w:val="24"/>
+          <w:szCs w:val="24"/>
+        </w:rPr>
+      </w:pPr>
+      <w:r>
+        <w:rPr>
+          <w:bCs/>
+          <w:sz w:val="24"/>
+          <w:szCs w:val="24"/>
+        </w:rPr>
+        <w:t xml:space="preserve">Se vor lua în considerare </w:t>
+      </w:r>
+      <w:r>
+        <w:rPr>
+          <w:bCs/>
+          <w:sz w:val="24"/>
+          <w:szCs w:val="24"/>
+        </w:rPr>
+        <w:t>câteva tehnici din machine learning potrive pentru crearea și antrenarea unui model ce va fi ulterior folosit pentru generarea conținutului în jocuri, acestea sunt</w:t>
+      </w:r>
+      <w:r>
+        <w:rPr>
+          <w:bCs/>
+          <w:sz w:val="24"/>
+          <w:szCs w:val="24"/>
+        </w:rPr>
+        <w:t xml:space="preserve"> </w:t>
+      </w:r>
+      <w:r>
+        <w:rPr>
+          <w:bCs/>
+          <w:sz w:val="24"/>
+          <w:szCs w:val="24"/>
+        </w:rPr>
+        <w:t xml:space="preserve">: </w:t>
+      </w:r>
+      <w:r>
+        <w:rPr>
+          <w:bCs/>
+          <w:i/>
+          <w:iCs/>
+          <w:sz w:val="24"/>
+          <w:szCs w:val="24"/>
+        </w:rPr>
+        <w:t xml:space="preserve">factorizarea matricelor, maximizarea așteptărilor, înregistrarea frecvențelor, propagarea înapoi </w:t>
+      </w:r>
+      <w:r>
+        <w:rPr>
+          <w:bCs/>
+          <w:sz w:val="24"/>
+          <w:szCs w:val="24"/>
+        </w:rPr>
+        <w:t>și</w:t>
+      </w:r>
+      <w:r>
+        <w:rPr>
+          <w:bCs/>
+          <w:i/>
+          <w:iCs/>
+          <w:sz w:val="24"/>
+          <w:szCs w:val="24"/>
+        </w:rPr>
+        <w:t xml:space="preserve"> evoluție.</w:t>
+      </w:r>
+    </w:p>
+    <w:p>
+      <w:pPr>
+        <w:spacing w:line="360" w:lineRule="auto"/>
+        <w:jc w:val="both"/>
+        <w:rPr>
+          <w:bCs/>
+          <w:sz w:val="24"/>
+          <w:szCs w:val="24"/>
+        </w:rPr>
+      </w:pPr>
+      <w:r>
+        <w:rPr>
+          <w:b/>
+          <w:sz w:val="28"/>
+          <w:szCs w:val="28"/>
+          <w:u w:val="single"/>
+        </w:rPr>
+        <w:t>Reprezentarea datelor</w:t>
+      </w:r>
+    </w:p>
+    <w:p>
+      <w:pPr>
+        <w:spacing w:line="360" w:lineRule="auto"/>
+        <w:jc w:val="both"/>
+        <w:rPr>
+          <w:bCs/>
+          <w:sz w:val="24"/>
+          <w:szCs w:val="24"/>
+        </w:rPr>
+      </w:pPr>
+      <w:r>
+        <w:rPr>
+          <w:bCs/>
+          <w:sz w:val="24"/>
+          <w:szCs w:val="24"/>
+        </w:rPr>
+        <w:t xml:space="preserve">Fiecare nivel/hartă/element va fi reprezentat într-o manieră ce facilitează metoda de antrenare aleasă, acestea fiind: </w:t>
+      </w:r>
+      <w:r>
+        <w:rPr>
+          <w:bCs/>
+          <w:i/>
+          <w:iCs/>
+          <w:sz w:val="24"/>
+          <w:szCs w:val="24"/>
+        </w:rPr>
+        <w:t xml:space="preserve">grilă, secvențial </w:t>
+      </w:r>
+      <w:r>
+        <w:rPr>
+          <w:bCs/>
+          <w:sz w:val="24"/>
+          <w:szCs w:val="24"/>
+        </w:rPr>
+        <w:t xml:space="preserve">și </w:t>
+      </w:r>
+      <w:r>
+        <w:rPr>
+          <w:bCs/>
+          <w:i/>
+          <w:iCs/>
+          <w:sz w:val="24"/>
+          <w:szCs w:val="24"/>
+        </w:rPr>
+        <w:t>grafic.</w:t>
+      </w:r>
+      <w:r>
+        <w:rPr>
+          <w:bCs/>
+          <w:sz w:val="24"/>
+          <w:szCs w:val="24"/>
+        </w:rPr>
+        <w:t xml:space="preserve"> Este posibil ca pentru același tip de joc să avem mai multe reprezentări. </w:t>
+      </w:r>
+      <w:r>
+        <w:rPr>
+          <w:bCs/>
+          <w:sz w:val="24"/>
+          <w:szCs w:val="24"/>
+        </w:rPr>
+        <w:t>Analizând fiecare mod posibil de a reprezenta datele, putem observa și compara principalele diferențe, astfel înțelegând îmbunătățirile pe care le aduce fiecare metodologie.</w:t>
+      </w:r>
+    </w:p>
+    <w:p>
+      <w:pPr>
+        <w:spacing w:line="360" w:lineRule="auto"/>
+        <w:jc w:val="both"/>
+        <w:rPr>
+          <w:bCs/>
+          <w:sz w:val="24"/>
+          <w:szCs w:val="24"/>
+        </w:rPr>
+      </w:pPr>
+      <w:r>
+        <w:rPr>
+          <w:bCs/>
+          <w:sz w:val="24"/>
+          <w:szCs w:val="24"/>
+        </w:rPr>
+        <w:t xml:space="preserve"> </w:t>
+      </w:r>
+      <w:bookmarkStart w:id="34" w:name="_GoBack"/>
+      <w:bookmarkEnd w:id="34"/>
     </w:p>
     <w:p>
       <w:pPr>
@@ -11486,55 +11786,7 @@
                       <w:pStyle w:val="Bibliography"/>
                     </w:pPr>
                     <w:r>
-                      <w:t xml:space="preserve">N. Shaker, J. Togelius și M. J. Nelson, Procedural Content Generation in </w:t>
-                    </w:r>
-                    <w:proofErr w:type="spellStart"/>
-                    <w:r>
-                      <w:t>Games</w:t>
-                    </w:r>
-                    <w:proofErr w:type="spellEnd"/>
-                    <w:r>
-                      <w:t xml:space="preserve">: A </w:t>
-                    </w:r>
-                    <w:proofErr w:type="spellStart"/>
-                    <w:r>
-                      <w:t>Textbook</w:t>
-                    </w:r>
-                    <w:proofErr w:type="spellEnd"/>
-                    <w:r>
-                      <w:t xml:space="preserve"> </w:t>
-                    </w:r>
-                    <w:proofErr w:type="spellStart"/>
-                    <w:r>
-                      <w:t>and</w:t>
-                    </w:r>
-                    <w:proofErr w:type="spellEnd"/>
-                    <w:r>
-                      <w:t xml:space="preserve"> an </w:t>
-                    </w:r>
-                    <w:proofErr w:type="spellStart"/>
-                    <w:r>
-                      <w:t>Overview</w:t>
-                    </w:r>
-                    <w:proofErr w:type="spellEnd"/>
-                    <w:r>
-                      <w:t xml:space="preserve"> of </w:t>
-                    </w:r>
-                    <w:proofErr w:type="spellStart"/>
-                    <w:r>
-                      <w:t>Current</w:t>
-                    </w:r>
-                    <w:proofErr w:type="spellEnd"/>
-                    <w:r>
-                      <w:t xml:space="preserve"> </w:t>
-                    </w:r>
-                    <w:proofErr w:type="spellStart"/>
-                    <w:r>
-                      <w:t>Research</w:t>
-                    </w:r>
-                    <w:proofErr w:type="spellEnd"/>
-                    <w:r>
-                      <w:t xml:space="preserve">, Springer, 2016. </w:t>
+                      <w:t xml:space="preserve">N. Shaker, J. Togelius și M. J. Nelson, Procedural Content Generation in Games: A Textbook and an Overview of Current Research, Springer, 2016. </w:t>
                     </w:r>
                   </w:p>
                 </w:tc>
@@ -11568,118 +11820,14 @@
                       <w:pStyle w:val="Bibliography"/>
                     </w:pPr>
                     <w:r>
-                      <w:t>A. M. Smith și M. Mateas, „</w:t>
-                    </w:r>
-                    <w:proofErr w:type="spellStart"/>
-                    <w:r>
-                      <w:t>Answer</w:t>
-                    </w:r>
-                    <w:proofErr w:type="spellEnd"/>
-                    <w:r>
-                      <w:t xml:space="preserve"> set </w:t>
-                    </w:r>
-                    <w:proofErr w:type="spellStart"/>
-                    <w:r>
-                      <w:t>programming</w:t>
-                    </w:r>
-                    <w:proofErr w:type="spellEnd"/>
-                    <w:r>
-                      <w:t xml:space="preserve"> for procedural content </w:t>
-                    </w:r>
-                    <w:proofErr w:type="spellStart"/>
-                    <w:r>
-                      <w:t>generation</w:t>
-                    </w:r>
-                    <w:proofErr w:type="spellEnd"/>
-                    <w:r>
-                      <w:t xml:space="preserve">: A design </w:t>
-                    </w:r>
-                    <w:proofErr w:type="spellStart"/>
-                    <w:r>
-                      <w:t>space</w:t>
-                    </w:r>
-                    <w:proofErr w:type="spellEnd"/>
-                    <w:r>
-                      <w:t xml:space="preserve"> </w:t>
-                    </w:r>
-                    <w:proofErr w:type="spellStart"/>
-                    <w:r>
-                      <w:t>approach</w:t>
-                    </w:r>
-                    <w:proofErr w:type="spellEnd"/>
-                    <w:r>
-                      <w:t xml:space="preserve">,” </w:t>
+                      <w:t xml:space="preserve">A. M. Smith și M. Mateas, „Answer set programming for procedural content generation: A design space approach,” </w:t>
                     </w:r>
                     <w:r>
                       <w:rPr>
                         <w:i/>
                         <w:iCs/>
                       </w:rPr>
-                      <w:t xml:space="preserve">IEEE </w:t>
-                    </w:r>
-                    <w:proofErr w:type="spellStart"/>
-                    <w:r>
-                      <w:rPr>
-                        <w:i/>
-                        <w:iCs/>
-                      </w:rPr>
-                      <w:t>Transactions</w:t>
-                    </w:r>
-                    <w:proofErr w:type="spellEnd"/>
-                    <w:r>
-                      <w:rPr>
-                        <w:i/>
-                        <w:iCs/>
-                      </w:rPr>
-                      <w:t xml:space="preserve"> on </w:t>
-                    </w:r>
-                    <w:proofErr w:type="spellStart"/>
-                    <w:r>
-                      <w:rPr>
-                        <w:i/>
-                        <w:iCs/>
-                      </w:rPr>
-                      <w:t>Computational</w:t>
-                    </w:r>
-                    <w:proofErr w:type="spellEnd"/>
-                    <w:r>
-                      <w:rPr>
-                        <w:i/>
-                        <w:iCs/>
-                      </w:rPr>
-                      <w:t xml:space="preserve"> Intelligence </w:t>
-                    </w:r>
-                    <w:proofErr w:type="spellStart"/>
-                    <w:r>
-                      <w:rPr>
-                        <w:i/>
-                        <w:iCs/>
-                      </w:rPr>
-                      <w:t>and</w:t>
-                    </w:r>
-                    <w:proofErr w:type="spellEnd"/>
-                    <w:r>
-                      <w:rPr>
-                        <w:i/>
-                        <w:iCs/>
-                      </w:rPr>
-                      <w:t xml:space="preserve"> AI in </w:t>
-                    </w:r>
-                    <w:proofErr w:type="spellStart"/>
-                    <w:r>
-                      <w:rPr>
-                        <w:i/>
-                        <w:iCs/>
-                      </w:rPr>
-                      <w:t>Games</w:t>
-                    </w:r>
-                    <w:proofErr w:type="spellEnd"/>
-                    <w:r>
-                      <w:rPr>
-                        <w:i/>
-                        <w:iCs/>
-                      </w:rPr>
-                      <w:t xml:space="preserve">, </w:t>
+                      <w:t xml:space="preserve">IEEE Transactions on Computational Intelligence and AI in Games, </w:t>
                     </w:r>
                     <w:r>
                       <w:t xml:space="preserve">vol. 3, pp. 187-200, 2011. </w:t>
@@ -11716,126 +11864,14 @@
                       <w:pStyle w:val="Bibliography"/>
                     </w:pPr>
                     <w:r>
-                      <w:t xml:space="preserve">J. Togelius, G. N. Yannakakis, K. O. Stanley și C. </w:t>
-                    </w:r>
-                    <w:proofErr w:type="spellStart"/>
-                    <w:r>
-                      <w:t>Browne</w:t>
-                    </w:r>
-                    <w:proofErr w:type="spellEnd"/>
-                    <w:r>
-                      <w:t>, „</w:t>
-                    </w:r>
-                    <w:proofErr w:type="spellStart"/>
-                    <w:r>
-                      <w:t>Search-based</w:t>
-                    </w:r>
-                    <w:proofErr w:type="spellEnd"/>
-                    <w:r>
-                      <w:t xml:space="preserve"> procedural content </w:t>
-                    </w:r>
-                    <w:proofErr w:type="spellStart"/>
-                    <w:r>
-                      <w:t>generation</w:t>
-                    </w:r>
-                    <w:proofErr w:type="spellEnd"/>
-                    <w:r>
-                      <w:t xml:space="preserve">: A </w:t>
-                    </w:r>
-                    <w:proofErr w:type="spellStart"/>
-                    <w:r>
-                      <w:t>taxonomy</w:t>
-                    </w:r>
-                    <w:proofErr w:type="spellEnd"/>
-                    <w:r>
-                      <w:t xml:space="preserve"> </w:t>
-                    </w:r>
-                    <w:proofErr w:type="spellStart"/>
-                    <w:r>
-                      <w:t>and</w:t>
-                    </w:r>
-                    <w:proofErr w:type="spellEnd"/>
-                    <w:r>
-                      <w:t xml:space="preserve"> </w:t>
-                    </w:r>
-                    <w:proofErr w:type="spellStart"/>
-                    <w:r>
-                      <w:t>survey</w:t>
-                    </w:r>
-                    <w:proofErr w:type="spellEnd"/>
-                    <w:r>
-                      <w:t xml:space="preserve">,” </w:t>
+                      <w:t xml:space="preserve">J. Togelius, G. N. Yannakakis, K. O. Stanley și C. Browne, „Search-based procedural content generation: A taxonomy and survey,” </w:t>
                     </w:r>
                     <w:r>
                       <w:rPr>
                         <w:i/>
                         <w:iCs/>
                       </w:rPr>
-                      <w:t xml:space="preserve">IEEE </w:t>
-                    </w:r>
-                    <w:proofErr w:type="spellStart"/>
-                    <w:r>
-                      <w:rPr>
-                        <w:i/>
-                        <w:iCs/>
-                      </w:rPr>
-                      <w:t>Transactions</w:t>
-                    </w:r>
-                    <w:proofErr w:type="spellEnd"/>
-                    <w:r>
-                      <w:rPr>
-                        <w:i/>
-                        <w:iCs/>
-                      </w:rPr>
-                      <w:t xml:space="preserve"> on </w:t>
-                    </w:r>
-                    <w:proofErr w:type="spellStart"/>
-                    <w:r>
-                      <w:rPr>
-                        <w:i/>
-                        <w:iCs/>
-                      </w:rPr>
-                      <w:t>Computational</w:t>
-                    </w:r>
-                    <w:proofErr w:type="spellEnd"/>
-                    <w:r>
-                      <w:rPr>
-                        <w:i/>
-                        <w:iCs/>
-                      </w:rPr>
-                      <w:t xml:space="preserve"> Intelligence </w:t>
-                    </w:r>
-                    <w:proofErr w:type="spellStart"/>
-                    <w:r>
-                      <w:rPr>
-                        <w:i/>
-                        <w:iCs/>
-                      </w:rPr>
-                      <w:t>and</w:t>
-                    </w:r>
-                    <w:proofErr w:type="spellEnd"/>
-                    <w:r>
-                      <w:rPr>
-                        <w:i/>
-                        <w:iCs/>
-                      </w:rPr>
-                      <w:t xml:space="preserve"> AI in </w:t>
-                    </w:r>
-                    <w:proofErr w:type="spellStart"/>
-                    <w:r>
-                      <w:rPr>
-                        <w:i/>
-                        <w:iCs/>
-                      </w:rPr>
-                      <w:t>Games</w:t>
-                    </w:r>
-                    <w:proofErr w:type="spellEnd"/>
-                    <w:r>
-                      <w:rPr>
-                        <w:i/>
-                        <w:iCs/>
-                      </w:rPr>
-                      <w:t xml:space="preserve">, </w:t>
+                      <w:t xml:space="preserve">IEEE Transactions on Computational Intelligence and AI in Games, </w:t>
                     </w:r>
                     <w:r>
                       <w:t xml:space="preserve">vol. III, pp. 172-186, 2011. </w:t>
@@ -11872,23 +11908,7 @@
                       <w:pStyle w:val="Bibliography"/>
                     </w:pPr>
                     <w:r>
-                      <w:t xml:space="preserve">E. J. Aarseth, Cybertext: </w:t>
-                    </w:r>
-                    <w:proofErr w:type="spellStart"/>
-                    <w:r>
-                      <w:t>perspectives</w:t>
-                    </w:r>
-                    <w:proofErr w:type="spellEnd"/>
-                    <w:r>
-                      <w:t xml:space="preserve"> on ergodic </w:t>
-                    </w:r>
-                    <w:proofErr w:type="spellStart"/>
-                    <w:r>
-                      <w:t>literature</w:t>
-                    </w:r>
-                    <w:proofErr w:type="spellEnd"/>
-                    <w:r>
-                      <w:t xml:space="preserve">, JHU Press, 1997. </w:t>
+                      <w:t xml:space="preserve">E. J. Aarseth, Cybertext: perspectives on ergodic literature, JHU Press, 1997. </w:t>
                     </w:r>
                   </w:p>
                 </w:tc>
@@ -11966,15 +11986,7 @@
                       <w:pStyle w:val="Bibliography"/>
                     </w:pPr>
                     <w:r>
-                      <w:t xml:space="preserve">„Dwarf Fortress Online,” [Interactiv]. </w:t>
-                    </w:r>
-                    <w:proofErr w:type="spellStart"/>
-                    <w:r>
-                      <w:t>Available</w:t>
-                    </w:r>
-                    <w:proofErr w:type="spellEnd"/>
-                    <w:r>
-                      <w:t>: https://dfsuknfbz46oq.cloudfront.net/p/screenshots/dwarffortress-523e07c2-780b-4831-b95b-3ede852e96e3.png.</w:t>
+                      <w:t>„Dwarf Fortress Online,” [Interactiv]. Available: https://dfsuknfbz46oq.cloudfront.net/p/screenshots/dwarffortress-523e07c2-780b-4831-b95b-3ede852e96e3.png.</w:t>
                     </w:r>
                   </w:p>
                 </w:tc>
@@ -12008,47 +12020,7 @@
                       <w:pStyle w:val="Bibliography"/>
                     </w:pPr>
                     <w:r>
-                      <w:t xml:space="preserve">S. </w:t>
-                    </w:r>
-                    <w:proofErr w:type="spellStart"/>
-                    <w:r>
-                      <w:t>Samit</w:t>
-                    </w:r>
-                    <w:proofErr w:type="spellEnd"/>
-                    <w:r>
-                      <w:t xml:space="preserve">, „A </w:t>
-                    </w:r>
-                    <w:proofErr w:type="spellStart"/>
-                    <w:r>
-                      <w:t>brief</w:t>
-                    </w:r>
-                    <w:proofErr w:type="spellEnd"/>
-                    <w:r>
-                      <w:t xml:space="preserve"> </w:t>
-                    </w:r>
-                    <w:proofErr w:type="spellStart"/>
-                    <w:r>
-                      <w:t>tour</w:t>
-                    </w:r>
-                    <w:proofErr w:type="spellEnd"/>
-                    <w:r>
-                      <w:t xml:space="preserve"> of a </w:t>
-                    </w:r>
-                    <w:proofErr w:type="spellStart"/>
-                    <w:r>
-                      <w:t>tiny</w:t>
-                    </w:r>
-                    <w:proofErr w:type="spellEnd"/>
-                    <w:r>
-                      <w:t xml:space="preserve"> corner of No Man's Sky,” 1 Aprilie 2016. [Interactiv]. </w:t>
-                    </w:r>
-                    <w:proofErr w:type="spellStart"/>
-                    <w:r>
-                      <w:t>Available</w:t>
-                    </w:r>
-                    <w:proofErr w:type="spellEnd"/>
-                    <w:r>
-                      <w:t>: https://www.gamesradar.com/no-mans-sky-sheds-light-just-what-youll-do-its-vast-universe/. [Accesat 14 Mai 2018].</w:t>
+                      <w:t>S. Samit, „A brief tour of a tiny corner of No Man's Sky,” 1 Aprilie 2016. [Interactiv]. Available: https://www.gamesradar.com/no-mans-sky-sheds-light-just-what-youll-do-its-vast-universe/. [Accesat 14 Mai 2018].</w:t>
                     </w:r>
                   </w:p>
                 </w:tc>
@@ -12082,103 +12054,14 @@
                       <w:pStyle w:val="Bibliography"/>
                     </w:pPr>
                     <w:r>
-                      <w:t xml:space="preserve">X.-J. Mao, C. </w:t>
+                      <w:t xml:space="preserve">X.-J. Mao, C. Shen și Y.-B. Yang, „Image restoration using convolutional auto-encoders with symmetric skip connections. arXiv preprint,” </w:t>
                     </w:r>
-                    <w:proofErr w:type="spellStart"/>
-                    <w:r>
-                      <w:t>Shen</w:t>
-                    </w:r>
-                    <w:proofErr w:type="spellEnd"/>
-                    <w:r>
-                      <w:t xml:space="preserve"> și Y.-B. Yang, „</w:t>
-                    </w:r>
-                    <w:proofErr w:type="spellStart"/>
-                    <w:r>
-                      <w:t>Image</w:t>
-                    </w:r>
-                    <w:proofErr w:type="spellEnd"/>
-                    <w:r>
-                      <w:t xml:space="preserve"> </w:t>
-                    </w:r>
-                    <w:proofErr w:type="spellStart"/>
-                    <w:r>
-                      <w:t>restoration</w:t>
-                    </w:r>
-                    <w:proofErr w:type="spellEnd"/>
-                    <w:r>
-                      <w:t xml:space="preserve"> using </w:t>
-                    </w:r>
-                    <w:proofErr w:type="spellStart"/>
-                    <w:r>
-                      <w:t>convolutional</w:t>
-                    </w:r>
-                    <w:proofErr w:type="spellEnd"/>
-                    <w:r>
-                      <w:t xml:space="preserve"> auto-</w:t>
-                    </w:r>
-                    <w:proofErr w:type="spellStart"/>
-                    <w:r>
-                      <w:t>encoders</w:t>
-                    </w:r>
-                    <w:proofErr w:type="spellEnd"/>
-                    <w:r>
-                      <w:t xml:space="preserve"> </w:t>
-                    </w:r>
-                    <w:proofErr w:type="spellStart"/>
-                    <w:r>
-                      <w:t>with</w:t>
-                    </w:r>
-                    <w:proofErr w:type="spellEnd"/>
-                    <w:r>
-                      <w:t xml:space="preserve"> </w:t>
-                    </w:r>
-                    <w:proofErr w:type="spellStart"/>
-                    <w:r>
-                      <w:t>symmetric</w:t>
-                    </w:r>
-                    <w:proofErr w:type="spellEnd"/>
-                    <w:r>
-                      <w:t xml:space="preserve"> </w:t>
-                    </w:r>
-                    <w:proofErr w:type="spellStart"/>
-                    <w:r>
-                      <w:t>skip</w:t>
-                    </w:r>
-                    <w:proofErr w:type="spellEnd"/>
-                    <w:r>
-                      <w:t xml:space="preserve"> </w:t>
-                    </w:r>
-                    <w:proofErr w:type="spellStart"/>
-                    <w:r>
-                      <w:t>connections</w:t>
-                    </w:r>
-                    <w:proofErr w:type="spellEnd"/>
-                    <w:r>
-                      <w:t xml:space="preserve">. </w:t>
-                    </w:r>
-                    <w:proofErr w:type="spellStart"/>
-                    <w:r>
-                      <w:t>arXiv</w:t>
-                    </w:r>
-                    <w:proofErr w:type="spellEnd"/>
-                    <w:r>
-                      <w:t xml:space="preserve"> preprint,” </w:t>
-                    </w:r>
-                    <w:proofErr w:type="spellStart"/>
                     <w:r>
                       <w:rPr>
                         <w:i/>
                         <w:iCs/>
                       </w:rPr>
-                      <w:t>arXiv</w:t>
-                    </w:r>
-                    <w:proofErr w:type="spellEnd"/>
-                    <w:r>
-                      <w:rPr>
-                        <w:i/>
-                        <w:iCs/>
-                      </w:rPr>
-                      <w:t xml:space="preserve"> preprint arXiv:1606.08921, </w:t>
+                      <w:t xml:space="preserve">arXiv preprint arXiv:1606.08921, </w:t>
                     </w:r>
                     <w:r>
                       <w:t xml:space="preserve">vol. 2, 2016. </w:t>
@@ -12215,39 +12098,7 @@
                       <w:pStyle w:val="Bibliography"/>
                     </w:pPr>
                     <w:r>
-                      <w:t xml:space="preserve">S. J. </w:t>
-                    </w:r>
-                    <w:proofErr w:type="spellStart"/>
-                    <w:r>
-                      <w:t>Russell</w:t>
-                    </w:r>
-                    <w:proofErr w:type="spellEnd"/>
-                    <w:r>
-                      <w:t xml:space="preserve"> și P. Norvig, Artificial intelligence: a modern </w:t>
-                    </w:r>
-                    <w:proofErr w:type="spellStart"/>
-                    <w:r>
-                      <w:t>approach</w:t>
-                    </w:r>
-                    <w:proofErr w:type="spellEnd"/>
-                    <w:r>
-                      <w:t xml:space="preserve">, Malaysia; </w:t>
-                    </w:r>
-                    <w:proofErr w:type="spellStart"/>
-                    <w:r>
-                      <w:t>Pearson</w:t>
-                    </w:r>
-                    <w:proofErr w:type="spellEnd"/>
-                    <w:r>
-                      <w:t xml:space="preserve"> </w:t>
-                    </w:r>
-                    <w:proofErr w:type="spellStart"/>
-                    <w:r>
-                      <w:t>Education</w:t>
-                    </w:r>
-                    <w:proofErr w:type="spellEnd"/>
-                    <w:r>
-                      <w:t xml:space="preserve"> Limited, 2016. </w:t>
+                      <w:t xml:space="preserve">S. J. Russell și P. Norvig, Artificial intelligence: a modern approach, Malaysia; Pearson Education Limited, 2016. </w:t>
                     </w:r>
                   </w:p>
                 </w:tc>
@@ -12281,63 +12132,7 @@
                       <w:pStyle w:val="Bibliography"/>
                     </w:pPr>
                     <w:r>
-                      <w:t xml:space="preserve">N. J. </w:t>
-                    </w:r>
-                    <w:proofErr w:type="spellStart"/>
-                    <w:r>
-                      <w:t>Nilsson</w:t>
-                    </w:r>
-                    <w:proofErr w:type="spellEnd"/>
-                    <w:r>
-                      <w:t xml:space="preserve">, </w:t>
-                    </w:r>
-                    <w:proofErr w:type="spellStart"/>
-                    <w:r>
-                      <w:t>Introduction</w:t>
-                    </w:r>
-                    <w:proofErr w:type="spellEnd"/>
-                    <w:r>
-                      <w:t xml:space="preserve"> </w:t>
-                    </w:r>
-                    <w:proofErr w:type="spellStart"/>
-                    <w:r>
-                      <w:t>to</w:t>
-                    </w:r>
-                    <w:proofErr w:type="spellEnd"/>
-                    <w:r>
-                      <w:t xml:space="preserve"> machine learning: An </w:t>
-                    </w:r>
-                    <w:proofErr w:type="spellStart"/>
-                    <w:r>
-                      <w:t>early</w:t>
-                    </w:r>
-                    <w:proofErr w:type="spellEnd"/>
-                    <w:r>
-                      <w:t xml:space="preserve"> </w:t>
-                    </w:r>
-                    <w:proofErr w:type="spellStart"/>
-                    <w:r>
-                      <w:t>draft</w:t>
-                    </w:r>
-                    <w:proofErr w:type="spellEnd"/>
-                    <w:r>
-                      <w:t xml:space="preserve"> of a </w:t>
-                    </w:r>
-                    <w:proofErr w:type="spellStart"/>
-                    <w:r>
-                      <w:t>proposed</w:t>
-                    </w:r>
-                    <w:proofErr w:type="spellEnd"/>
-                    <w:r>
-                      <w:t xml:space="preserve"> </w:t>
-                    </w:r>
-                    <w:proofErr w:type="spellStart"/>
-                    <w:r>
-                      <w:t>textbook</w:t>
-                    </w:r>
-                    <w:proofErr w:type="spellEnd"/>
-                    <w:r>
-                      <w:t xml:space="preserve">, USA; Stanford University, 1996. </w:t>
+                      <w:t xml:space="preserve">N. J. Nilsson, Introduction to machine learning: An early draft of a proposed textbook, USA; Stanford University, 1996. </w:t>
                     </w:r>
                   </w:p>
                 </w:tc>
@@ -12371,23 +12166,7 @@
                       <w:pStyle w:val="Bibliography"/>
                     </w:pPr>
                     <w:r>
-                      <w:t xml:space="preserve">I. </w:t>
-                    </w:r>
-                    <w:proofErr w:type="spellStart"/>
-                    <w:r>
-                      <w:t>Goodfellow</w:t>
-                    </w:r>
-                    <w:proofErr w:type="spellEnd"/>
-                    <w:r>
-                      <w:t xml:space="preserve">, Y. Bengio, A. Courville și Y. Bengio, Deep learning, MIT </w:t>
-                    </w:r>
-                    <w:proofErr w:type="spellStart"/>
-                    <w:r>
-                      <w:t>press</w:t>
-                    </w:r>
-                    <w:proofErr w:type="spellEnd"/>
-                    <w:r>
-                      <w:t xml:space="preserve"> Cambridge, 2016. </w:t>
+                      <w:t xml:space="preserve">I. Goodfellow, Y. Bengio, A. Courville și Y. Bengio, Deep learning, MIT press Cambridge, 2016. </w:t>
                     </w:r>
                   </w:p>
                 </w:tc>
@@ -12421,31 +12200,7 @@
                       <w:pStyle w:val="Bibliography"/>
                     </w:pPr>
                     <w:r>
-                      <w:t xml:space="preserve">B. </w:t>
-                    </w:r>
-                    <w:proofErr w:type="spellStart"/>
-                    <w:r>
-                      <w:t>Yegnanarayana</w:t>
-                    </w:r>
-                    <w:proofErr w:type="spellEnd"/>
-                    <w:r>
-                      <w:t xml:space="preserve">, Artificial neural </w:t>
-                    </w:r>
-                    <w:proofErr w:type="spellStart"/>
-                    <w:r>
-                      <w:t>networks</w:t>
-                    </w:r>
-                    <w:proofErr w:type="spellEnd"/>
-                    <w:r>
-                      <w:t xml:space="preserve">, PHI Learning </w:t>
-                    </w:r>
-                    <w:proofErr w:type="spellStart"/>
-                    <w:r>
-                      <w:t>Pvt</w:t>
-                    </w:r>
-                    <w:proofErr w:type="spellEnd"/>
-                    <w:r>
-                      <w:t xml:space="preserve">. Ltd., 2009. </w:t>
+                      <w:t xml:space="preserve">B. Yegnanarayana, Artificial neural networks, PHI Learning Pvt. Ltd., 2009. </w:t>
                     </w:r>
                   </w:p>
                 </w:tc>
@@ -12479,31 +12234,7 @@
                       <w:pStyle w:val="Bibliography"/>
                     </w:pPr>
                     <w:r>
-                      <w:t xml:space="preserve">R. J. </w:t>
-                    </w:r>
-                    <w:proofErr w:type="spellStart"/>
-                    <w:r>
-                      <w:t>Schalkoff</w:t>
-                    </w:r>
-                    <w:proofErr w:type="spellEnd"/>
-                    <w:r>
-                      <w:t xml:space="preserve">, Artificial neural </w:t>
-                    </w:r>
-                    <w:proofErr w:type="spellStart"/>
-                    <w:r>
-                      <w:t>networks</w:t>
-                    </w:r>
-                    <w:proofErr w:type="spellEnd"/>
-                    <w:r>
-                      <w:t xml:space="preserve">, </w:t>
-                    </w:r>
-                    <w:proofErr w:type="spellStart"/>
-                    <w:r>
-                      <w:t>McGraw</w:t>
-                    </w:r>
-                    <w:proofErr w:type="spellEnd"/>
-                    <w:r>
-                      <w:t xml:space="preserve">-Hill New York, 1997. </w:t>
+                      <w:t xml:space="preserve">R. J. Schalkoff, Artificial neural networks, McGraw-Hill New York, 1997. </w:t>
                     </w:r>
                   </w:p>
                 </w:tc>
@@ -12537,78 +12268,14 @@
                       <w:pStyle w:val="Bibliography"/>
                     </w:pPr>
                     <w:r>
-                      <w:t xml:space="preserve">L. </w:t>
-                    </w:r>
-                    <w:proofErr w:type="spellStart"/>
-                    <w:r>
-                      <w:t>Medsker</w:t>
-                    </w:r>
-                    <w:proofErr w:type="spellEnd"/>
-                    <w:r>
-                      <w:t xml:space="preserve"> și L. </w:t>
-                    </w:r>
-                    <w:proofErr w:type="spellStart"/>
-                    <w:r>
-                      <w:t>Jain</w:t>
-                    </w:r>
-                    <w:proofErr w:type="spellEnd"/>
-                    <w:r>
-                      <w:t>, „</w:t>
-                    </w:r>
-                    <w:proofErr w:type="spellStart"/>
-                    <w:r>
-                      <w:t>Recurrent</w:t>
-                    </w:r>
-                    <w:proofErr w:type="spellEnd"/>
-                    <w:r>
-                      <w:t xml:space="preserve"> neural </w:t>
-                    </w:r>
-                    <w:proofErr w:type="spellStart"/>
-                    <w:r>
-                      <w:t>networks</w:t>
-                    </w:r>
-                    <w:proofErr w:type="spellEnd"/>
-                    <w:r>
-                      <w:t xml:space="preserve">,” </w:t>
+                      <w:t xml:space="preserve">L. Medsker și L. Jain, „Recurrent neural networks,” </w:t>
                     </w:r>
                     <w:r>
                       <w:rPr>
                         <w:i/>
                         <w:iCs/>
                       </w:rPr>
-                      <w:t xml:space="preserve">Design </w:t>
-                    </w:r>
-                    <w:proofErr w:type="spellStart"/>
-                    <w:r>
-                      <w:rPr>
-                        <w:i/>
-                        <w:iCs/>
-                      </w:rPr>
-                      <w:t>and</w:t>
-                    </w:r>
-                    <w:proofErr w:type="spellEnd"/>
-                    <w:r>
-                      <w:rPr>
-                        <w:i/>
-                        <w:iCs/>
-                      </w:rPr>
-                      <w:t xml:space="preserve"> </w:t>
-                    </w:r>
-                    <w:proofErr w:type="spellStart"/>
-                    <w:r>
-                      <w:rPr>
-                        <w:i/>
-                        <w:iCs/>
-                      </w:rPr>
-                      <w:t>Applications</w:t>
-                    </w:r>
-                    <w:proofErr w:type="spellEnd"/>
-                    <w:r>
-                      <w:rPr>
-                        <w:i/>
-                        <w:iCs/>
-                      </w:rPr>
-                      <w:t xml:space="preserve">, </w:t>
+                      <w:t xml:space="preserve">Design and Applications, </w:t>
                     </w:r>
                     <w:r>
                       <w:t xml:space="preserve">vol. 5, 2001. </w:t>
@@ -12645,15 +12312,7 @@
                       <w:pStyle w:val="Bibliography"/>
                     </w:pPr>
                     <w:r>
-                      <w:t xml:space="preserve">„RNN,” [Interactiv]. </w:t>
-                    </w:r>
-                    <w:proofErr w:type="spellStart"/>
-                    <w:r>
-                      <w:t>Available</w:t>
-                    </w:r>
-                    <w:proofErr w:type="spellEnd"/>
-                    <w:r>
-                      <w:t>: http://www.wildml.com/wp-content/uploads/2015/09/rnn.jpg.</w:t>
+                      <w:t>„RNN,” [Interactiv]. Available: http://www.wildml.com/wp-content/uploads/2015/09/rnn.jpg.</w:t>
                     </w:r>
                   </w:p>
                 </w:tc>
@@ -12687,71 +12346,7 @@
                       <w:pStyle w:val="Bibliography"/>
                     </w:pPr>
                     <w:r>
-                      <w:t xml:space="preserve">F. A. </w:t>
-                    </w:r>
-                    <w:proofErr w:type="spellStart"/>
-                    <w:r>
-                      <w:t>Gers</w:t>
-                    </w:r>
-                    <w:proofErr w:type="spellEnd"/>
-                    <w:r>
-                      <w:t xml:space="preserve">, J. </w:t>
-                    </w:r>
-                    <w:proofErr w:type="spellStart"/>
-                    <w:r>
-                      <w:t>Schmidhuber</w:t>
-                    </w:r>
-                    <w:proofErr w:type="spellEnd"/>
-                    <w:r>
-                      <w:t xml:space="preserve"> și F. </w:t>
-                    </w:r>
-                    <w:proofErr w:type="spellStart"/>
-                    <w:r>
-                      <w:t>Cummins</w:t>
-                    </w:r>
-                    <w:proofErr w:type="spellEnd"/>
-                    <w:r>
-                      <w:t xml:space="preserve">, Learning </w:t>
-                    </w:r>
-                    <w:proofErr w:type="spellStart"/>
-                    <w:r>
-                      <w:t>to</w:t>
-                    </w:r>
-                    <w:proofErr w:type="spellEnd"/>
-                    <w:r>
-                      <w:t xml:space="preserve"> </w:t>
-                    </w:r>
-                    <w:proofErr w:type="spellStart"/>
-                    <w:r>
-                      <w:t>forget</w:t>
-                    </w:r>
-                    <w:proofErr w:type="spellEnd"/>
-                    <w:r>
-                      <w:t xml:space="preserve">: </w:t>
-                    </w:r>
-                    <w:proofErr w:type="spellStart"/>
-                    <w:r>
-                      <w:t>Continual</w:t>
-                    </w:r>
-                    <w:proofErr w:type="spellEnd"/>
-                    <w:r>
-                      <w:t xml:space="preserve"> </w:t>
-                    </w:r>
-                    <w:proofErr w:type="spellStart"/>
-                    <w:r>
-                      <w:t>prediction</w:t>
-                    </w:r>
-                    <w:proofErr w:type="spellEnd"/>
-                    <w:r>
-                      <w:t xml:space="preserve"> </w:t>
-                    </w:r>
-                    <w:proofErr w:type="spellStart"/>
-                    <w:r>
-                      <w:t>with</w:t>
-                    </w:r>
-                    <w:proofErr w:type="spellEnd"/>
-                    <w:r>
-                      <w:t xml:space="preserve"> LSTM, IET, 1999. </w:t>
+                      <w:t xml:space="preserve">F. A. Gers, J. Schmidhuber și F. Cummins, Learning to forget: Continual prediction with LSTM, IET, 1999. </w:t>
                     </w:r>
                   </w:p>
                 </w:tc>
@@ -12785,15 +12380,7 @@
                       <w:pStyle w:val="Bibliography"/>
                     </w:pPr>
                     <w:r>
-                      <w:t xml:space="preserve">O. Christopher, „RNN,” [Interactiv]. </w:t>
-                    </w:r>
-                    <w:proofErr w:type="spellStart"/>
-                    <w:r>
-                      <w:t>Available</w:t>
-                    </w:r>
-                    <w:proofErr w:type="spellEnd"/>
-                    <w:r>
-                      <w:t>: http://colah.github.io/posts/2015-08-Understanding-LSTMs/img/LSTM3-SimpleRNN.png.</w:t>
+                      <w:t>O. Christopher, „RNN,” [Interactiv]. Available: http://colah.github.io/posts/2015-08-Understanding-LSTMs/img/LSTM3-SimpleRNN.png.</w:t>
                     </w:r>
                   </w:p>
                 </w:tc>
@@ -12827,15 +12414,7 @@
                       <w:pStyle w:val="Bibliography"/>
                     </w:pPr>
                     <w:r>
-                      <w:t xml:space="preserve">O. Christopher, „LSTM,” [Interactiv]. </w:t>
-                    </w:r>
-                    <w:proofErr w:type="spellStart"/>
-                    <w:r>
-                      <w:t>Available</w:t>
-                    </w:r>
-                    <w:proofErr w:type="spellEnd"/>
-                    <w:r>
-                      <w:t>: http://colah.github.io/posts/2015-08-Understanding-LSTMs/img/LSTM3-chain.png.</w:t>
+                      <w:t>O. Christopher, „LSTM,” [Interactiv]. Available: http://colah.github.io/posts/2015-08-Understanding-LSTMs/img/LSTM3-chain.png.</w:t>
                     </w:r>
                   </w:p>
                 </w:tc>
@@ -13012,10 +12591,7 @@
         <w:footnoteRef/>
       </w:r>
       <w:r>
-        <w:t xml:space="preserve"> </w:t>
-      </w:r>
-      <w:r>
-        <w:t>Procedural Content Generation</w:t>
+        <w:t xml:space="preserve"> Procedural Content Generation</w:t>
       </w:r>
     </w:p>
   </w:footnote>
@@ -13031,10 +12607,7 @@
         <w:footnoteRef/>
       </w:r>
       <w:r>
-        <w:t xml:space="preserve"> </w:t>
-      </w:r>
-      <w:r>
-        <w:t>Apple a avut primul sistem de operare ce conținea sintetizare vocală.</w:t>
+        <w:t xml:space="preserve"> Apple a avut primul sistem de operare ce conținea sintetizare vocală.</w:t>
       </w:r>
     </w:p>
   </w:footnote>
@@ -13050,10 +12623,7 @@
         <w:footnoteRef/>
       </w:r>
       <w:r>
-        <w:t xml:space="preserve"> </w:t>
-      </w:r>
-      <w:r>
-        <w:t>Artificial Intelligence</w:t>
+        <w:t xml:space="preserve"> Artificial Intelligence</w:t>
       </w:r>
     </w:p>
   </w:footnote>
@@ -13069,10 +12639,7 @@
         <w:footnoteRef/>
       </w:r>
       <w:r>
-        <w:t xml:space="preserve"> </w:t>
-      </w:r>
-      <w:r>
-        <w:t xml:space="preserve">Prin conținut funcțional ne referim la modificări care vor avea un efect sporit asupra experienței jucătorului. </w:t>
+        <w:t xml:space="preserve"> Prin conținut funcțional ne referim la modificări care vor avea un efect sporit asupra experienței jucătorului. </w:t>
       </w:r>
     </w:p>
   </w:footnote>
@@ -13088,10 +12655,7 @@
         <w:footnoteRef/>
       </w:r>
       <w:r>
-        <w:t xml:space="preserve"> </w:t>
-      </w:r>
-      <w:r>
-        <w:t xml:space="preserve">Literatura ergodică necesită un efort netrivial pentru a da posibilitatea cititorului să traverseze textul. </w:t>
+        <w:t xml:space="preserve"> Literatura ergodică necesită un efort netrivial pentru a da posibilitatea cititorului să traverseze textul. </w:t>
       </w:r>
     </w:p>
   </w:footnote>
@@ -13107,10 +12671,7 @@
         <w:footnoteRef/>
       </w:r>
       <w:r>
-        <w:t xml:space="preserve"> </w:t>
-      </w:r>
-      <w:r>
-        <w:t xml:space="preserve">Co-creație reprezintă o strategie prin care diferite entități participă în procesul de creație cu scopul de a o face împreună mai bine decât ar face-o fiecare pe cont propriu. </w:t>
+        <w:t xml:space="preserve"> Co-creație reprezintă o strategie prin care diferite entități participă în procesul de creație cu scopul de a o face împreună mai bine decât ar face-o fiecare pe cont propriu. </w:t>
       </w:r>
     </w:p>
   </w:footnote>
@@ -13126,10 +12687,7 @@
         <w:footnoteRef/>
       </w:r>
       <w:r>
-        <w:t xml:space="preserve"> </w:t>
-      </w:r>
-      <w:r>
-        <w:t xml:space="preserve">Procedural Content Generation using Machine Learning </w:t>
+        <w:t xml:space="preserve"> Procedural Content Generation using Machine Learning </w:t>
       </w:r>
     </w:p>
   </w:footnote>
@@ -13145,10 +12703,7 @@
         <w:footnoteRef/>
       </w:r>
       <w:r>
-        <w:t xml:space="preserve"> </w:t>
-      </w:r>
-      <w:r>
-        <w:t>Rețea neuronală artificială folosită pentru a învăța un model o modalitate eficientă de comprimare a datelor.</w:t>
+        <w:t xml:space="preserve"> Rețea neuronală artificială folosită pentru a învăța un model o modalitate eficientă de comprimare a datelor.</w:t>
       </w:r>
     </w:p>
   </w:footnote>
@@ -13164,10 +12719,7 @@
         <w:footnoteRef/>
       </w:r>
       <w:r>
-        <w:t xml:space="preserve"> </w:t>
-      </w:r>
-      <w:r>
-        <w:t>Acumularea informațiilor și prelucrarea lor în același timp care altcineva interacționează cu ele și le modifică/</w:t>
+        <w:t xml:space="preserve"> Acumularea informațiilor și prelucrarea lor în același timp care altcineva interacționează cu ele și le modifică/</w:t>
       </w:r>
     </w:p>
   </w:footnote>
@@ -13183,10 +12735,7 @@
         <w:footnoteRef/>
       </w:r>
       <w:r>
-        <w:t xml:space="preserve"> </w:t>
-      </w:r>
-      <w:r>
-        <w:t xml:space="preserve">Personalitate de mare influență în domeniul informaticii, fost matematician, logician si filosof, reprezintă unul dintre părinții inteligenței artificiale. </w:t>
+        <w:t xml:space="preserve"> Personalitate de mare influență în domeniul informaticii, fost matematician, logician si filosof, reprezintă unul dintre părinții inteligenței artificiale. </w:t>
       </w:r>
     </w:p>
   </w:footnote>
@@ -13202,10 +12751,7 @@
         <w:footnoteRef/>
       </w:r>
       <w:r>
-        <w:t xml:space="preserve"> </w:t>
-      </w:r>
-      <w:r>
-        <w:t>Deep Neural Network</w:t>
+        <w:t xml:space="preserve"> Deep Neural Network</w:t>
       </w:r>
     </w:p>
   </w:footnote>
@@ -13221,10 +12767,7 @@
         <w:footnoteRef/>
       </w:r>
       <w:r>
-        <w:t xml:space="preserve"> </w:t>
-      </w:r>
-      <w:r>
-        <w:t>Artificial Neural Network</w:t>
+        <w:t xml:space="preserve"> Artificial Neural Network</w:t>
       </w:r>
     </w:p>
   </w:footnote>
@@ -13240,10 +12783,7 @@
         <w:footnoteRef/>
       </w:r>
       <w:r>
-        <w:t xml:space="preserve"> </w:t>
-      </w:r>
-      <w:r>
-        <w:t xml:space="preserve">Funcție </w:t>
+        <w:t xml:space="preserve"> Funcție </w:t>
       </w:r>
       <w:r>
         <w:t xml:space="preserve">tangentă hiperbolică cu proprietatea că rezultatul ei se află in intervalul </w:t>
@@ -13495,6 +13035,119 @@
     </w:lvl>
   </w:abstractNum>
   <w:abstractNum w:abstractNumId="4" w15:restartNumberingAfterBreak="0">
+    <w:nsid w:val="061D2A26"/>
+    <w:multiLevelType w:val="hybridMultilevel"/>
+    <w:tmpl w:val="781C3F60"/>
+    <w:lvl w:ilvl="0" w:tplc="04180001">
+      <w:start w:val="1"/>
+      <w:numFmt w:val="bullet"/>
+      <w:lvlText w:val=""/>
+      <w:lvlJc w:val="left"/>
+      <w:pPr>
+        <w:ind w:left="1440" w:hanging="360"/>
+      </w:pPr>
+      <w:rPr>
+        <w:rFonts w:ascii="Symbol" w:hAnsi="Symbol" w:hint="default"/>
+      </w:rPr>
+    </w:lvl>
+    <w:lvl w:ilvl="1" w:tplc="04180003" w:tentative="1">
+      <w:start w:val="1"/>
+      <w:numFmt w:val="bullet"/>
+      <w:lvlText w:val="o"/>
+      <w:lvlJc w:val="left"/>
+      <w:pPr>
+        <w:ind w:left="2160" w:hanging="360"/>
+      </w:pPr>
+      <w:rPr>
+        <w:rFonts w:ascii="Courier New" w:hAnsi="Courier New" w:cs="Courier New" w:hint="default"/>
+      </w:rPr>
+    </w:lvl>
+    <w:lvl w:ilvl="2" w:tplc="04180005" w:tentative="1">
+      <w:start w:val="1"/>
+      <w:numFmt w:val="bullet"/>
+      <w:lvlText w:val=""/>
+      <w:lvlJc w:val="left"/>
+      <w:pPr>
+        <w:ind w:left="2880" w:hanging="360"/>
+      </w:pPr>
+      <w:rPr>
+        <w:rFonts w:ascii="Wingdings" w:hAnsi="Wingdings" w:hint="default"/>
+      </w:rPr>
+    </w:lvl>
+    <w:lvl w:ilvl="3" w:tplc="04180001" w:tentative="1">
+      <w:start w:val="1"/>
+      <w:numFmt w:val="bullet"/>
+      <w:lvlText w:val=""/>
+      <w:lvlJc w:val="left"/>
+      <w:pPr>
+        <w:ind w:left="3600" w:hanging="360"/>
+      </w:pPr>
+      <w:rPr>
+        <w:rFonts w:ascii="Symbol" w:hAnsi="Symbol" w:hint="default"/>
+      </w:rPr>
+    </w:lvl>
+    <w:lvl w:ilvl="4" w:tplc="04180003" w:tentative="1">
+      <w:start w:val="1"/>
+      <w:numFmt w:val="bullet"/>
+      <w:lvlText w:val="o"/>
+      <w:lvlJc w:val="left"/>
+      <w:pPr>
+        <w:ind w:left="4320" w:hanging="360"/>
+      </w:pPr>
+      <w:rPr>
+        <w:rFonts w:ascii="Courier New" w:hAnsi="Courier New" w:cs="Courier New" w:hint="default"/>
+      </w:rPr>
+    </w:lvl>
+    <w:lvl w:ilvl="5" w:tplc="04180005" w:tentative="1">
+      <w:start w:val="1"/>
+      <w:numFmt w:val="bullet"/>
+      <w:lvlText w:val=""/>
+      <w:lvlJc w:val="left"/>
+      <w:pPr>
+        <w:ind w:left="5040" w:hanging="360"/>
+      </w:pPr>
+      <w:rPr>
+        <w:rFonts w:ascii="Wingdings" w:hAnsi="Wingdings" w:hint="default"/>
+      </w:rPr>
+    </w:lvl>
+    <w:lvl w:ilvl="6" w:tplc="04180001" w:tentative="1">
+      <w:start w:val="1"/>
+      <w:numFmt w:val="bullet"/>
+      <w:lvlText w:val=""/>
+      <w:lvlJc w:val="left"/>
+      <w:pPr>
+        <w:ind w:left="5760" w:hanging="360"/>
+      </w:pPr>
+      <w:rPr>
+        <w:rFonts w:ascii="Symbol" w:hAnsi="Symbol" w:hint="default"/>
+      </w:rPr>
+    </w:lvl>
+    <w:lvl w:ilvl="7" w:tplc="04180003" w:tentative="1">
+      <w:start w:val="1"/>
+      <w:numFmt w:val="bullet"/>
+      <w:lvlText w:val="o"/>
+      <w:lvlJc w:val="left"/>
+      <w:pPr>
+        <w:ind w:left="6480" w:hanging="360"/>
+      </w:pPr>
+      <w:rPr>
+        <w:rFonts w:ascii="Courier New" w:hAnsi="Courier New" w:cs="Courier New" w:hint="default"/>
+      </w:rPr>
+    </w:lvl>
+    <w:lvl w:ilvl="8" w:tplc="04180005" w:tentative="1">
+      <w:start w:val="1"/>
+      <w:numFmt w:val="bullet"/>
+      <w:lvlText w:val=""/>
+      <w:lvlJc w:val="left"/>
+      <w:pPr>
+        <w:ind w:left="7200" w:hanging="360"/>
+      </w:pPr>
+      <w:rPr>
+        <w:rFonts w:ascii="Wingdings" w:hAnsi="Wingdings" w:hint="default"/>
+      </w:rPr>
+    </w:lvl>
+  </w:abstractNum>
+  <w:abstractNum w:abstractNumId="5" w15:restartNumberingAfterBreak="0">
     <w:nsid w:val="06477744"/>
     <w:multiLevelType w:val="multilevel"/>
     <w:tmpl w:val="E81E4D82"/>
@@ -13610,7 +13263,7 @@
       </w:rPr>
     </w:lvl>
   </w:abstractNum>
-  <w:abstractNum w:abstractNumId="5" w15:restartNumberingAfterBreak="0">
+  <w:abstractNum w:abstractNumId="6" w15:restartNumberingAfterBreak="0">
     <w:nsid w:val="0BCD64D1"/>
     <w:multiLevelType w:val="multilevel"/>
     <w:tmpl w:val="0409001F"/>
@@ -13696,7 +13349,7 @@
       </w:pPr>
     </w:lvl>
   </w:abstractNum>
-  <w:abstractNum w:abstractNumId="6" w15:restartNumberingAfterBreak="0">
+  <w:abstractNum w:abstractNumId="7" w15:restartNumberingAfterBreak="0">
     <w:nsid w:val="0FBB1E38"/>
     <w:multiLevelType w:val="hybridMultilevel"/>
     <w:tmpl w:val="BBE6F4B0"/>
@@ -13814,7 +13467,7 @@
       </w:pPr>
     </w:lvl>
   </w:abstractNum>
-  <w:abstractNum w:abstractNumId="7" w15:restartNumberingAfterBreak="0">
+  <w:abstractNum w:abstractNumId="8" w15:restartNumberingAfterBreak="0">
     <w:nsid w:val="130E4619"/>
     <w:multiLevelType w:val="singleLevel"/>
     <w:tmpl w:val="3CE68E58"/>
@@ -13835,7 +13488,7 @@
       </w:rPr>
     </w:lvl>
   </w:abstractNum>
-  <w:abstractNum w:abstractNumId="8" w15:restartNumberingAfterBreak="0">
+  <w:abstractNum w:abstractNumId="9" w15:restartNumberingAfterBreak="0">
     <w:nsid w:val="14647661"/>
     <w:multiLevelType w:val="singleLevel"/>
     <w:tmpl w:val="574EBE98"/>
@@ -13857,7 +13510,7 @@
       </w:rPr>
     </w:lvl>
   </w:abstractNum>
-  <w:abstractNum w:abstractNumId="9" w15:restartNumberingAfterBreak="0">
+  <w:abstractNum w:abstractNumId="10" w15:restartNumberingAfterBreak="0">
     <w:nsid w:val="1D5D2A33"/>
     <w:multiLevelType w:val="singleLevel"/>
     <w:tmpl w:val="04090005"/>
@@ -13877,7 +13530,7 @@
       </w:rPr>
     </w:lvl>
   </w:abstractNum>
-  <w:abstractNum w:abstractNumId="10" w15:restartNumberingAfterBreak="0">
+  <w:abstractNum w:abstractNumId="11" w15:restartNumberingAfterBreak="0">
     <w:nsid w:val="215D323F"/>
     <w:multiLevelType w:val="multilevel"/>
     <w:tmpl w:val="E81E4D82"/>
@@ -13993,7 +13646,7 @@
       </w:rPr>
     </w:lvl>
   </w:abstractNum>
-  <w:abstractNum w:abstractNumId="11" w15:restartNumberingAfterBreak="0">
+  <w:abstractNum w:abstractNumId="12" w15:restartNumberingAfterBreak="0">
     <w:nsid w:val="25100BE6"/>
     <w:multiLevelType w:val="singleLevel"/>
     <w:tmpl w:val="2C7C1F04"/>
@@ -14014,7 +13667,7 @@
       </w:rPr>
     </w:lvl>
   </w:abstractNum>
-  <w:abstractNum w:abstractNumId="12" w15:restartNumberingAfterBreak="0">
+  <w:abstractNum w:abstractNumId="13" w15:restartNumberingAfterBreak="0">
     <w:nsid w:val="2A4315C6"/>
     <w:multiLevelType w:val="singleLevel"/>
     <w:tmpl w:val="04090005"/>
@@ -14034,7 +13687,7 @@
       </w:rPr>
     </w:lvl>
   </w:abstractNum>
-  <w:abstractNum w:abstractNumId="13" w15:restartNumberingAfterBreak="0">
+  <w:abstractNum w:abstractNumId="14" w15:restartNumberingAfterBreak="0">
     <w:nsid w:val="2AE01A53"/>
     <w:multiLevelType w:val="hybridMultilevel"/>
     <w:tmpl w:val="54BE7D90"/>
@@ -14147,7 +13800,7 @@
       </w:rPr>
     </w:lvl>
   </w:abstractNum>
-  <w:abstractNum w:abstractNumId="14" w15:restartNumberingAfterBreak="0">
+  <w:abstractNum w:abstractNumId="15" w15:restartNumberingAfterBreak="0">
     <w:nsid w:val="2C685F47"/>
     <w:multiLevelType w:val="hybridMultilevel"/>
     <w:tmpl w:val="BD18E682"/>
@@ -14260,7 +13913,7 @@
       </w:rPr>
     </w:lvl>
   </w:abstractNum>
-  <w:abstractNum w:abstractNumId="15" w15:restartNumberingAfterBreak="0">
+  <w:abstractNum w:abstractNumId="16" w15:restartNumberingAfterBreak="0">
     <w:nsid w:val="2FD120F3"/>
     <w:multiLevelType w:val="singleLevel"/>
     <w:tmpl w:val="645219A0"/>
@@ -14281,7 +13934,120 @@
       </w:rPr>
     </w:lvl>
   </w:abstractNum>
-  <w:abstractNum w:abstractNumId="16" w15:restartNumberingAfterBreak="0">
+  <w:abstractNum w:abstractNumId="17" w15:restartNumberingAfterBreak="0">
+    <w:nsid w:val="35053655"/>
+    <w:multiLevelType w:val="hybridMultilevel"/>
+    <w:tmpl w:val="429227B2"/>
+    <w:lvl w:ilvl="0" w:tplc="04180001">
+      <w:start w:val="1"/>
+      <w:numFmt w:val="bullet"/>
+      <w:lvlText w:val=""/>
+      <w:lvlJc w:val="left"/>
+      <w:pPr>
+        <w:ind w:left="720" w:hanging="360"/>
+      </w:pPr>
+      <w:rPr>
+        <w:rFonts w:ascii="Symbol" w:hAnsi="Symbol" w:hint="default"/>
+      </w:rPr>
+    </w:lvl>
+    <w:lvl w:ilvl="1" w:tplc="04180003" w:tentative="1">
+      <w:start w:val="1"/>
+      <w:numFmt w:val="bullet"/>
+      <w:lvlText w:val="o"/>
+      <w:lvlJc w:val="left"/>
+      <w:pPr>
+        <w:ind w:left="1440" w:hanging="360"/>
+      </w:pPr>
+      <w:rPr>
+        <w:rFonts w:ascii="Courier New" w:hAnsi="Courier New" w:cs="Courier New" w:hint="default"/>
+      </w:rPr>
+    </w:lvl>
+    <w:lvl w:ilvl="2" w:tplc="04180005" w:tentative="1">
+      <w:start w:val="1"/>
+      <w:numFmt w:val="bullet"/>
+      <w:lvlText w:val=""/>
+      <w:lvlJc w:val="left"/>
+      <w:pPr>
+        <w:ind w:left="2160" w:hanging="360"/>
+      </w:pPr>
+      <w:rPr>
+        <w:rFonts w:ascii="Wingdings" w:hAnsi="Wingdings" w:hint="default"/>
+      </w:rPr>
+    </w:lvl>
+    <w:lvl w:ilvl="3" w:tplc="04180001" w:tentative="1">
+      <w:start w:val="1"/>
+      <w:numFmt w:val="bullet"/>
+      <w:lvlText w:val=""/>
+      <w:lvlJc w:val="left"/>
+      <w:pPr>
+        <w:ind w:left="2880" w:hanging="360"/>
+      </w:pPr>
+      <w:rPr>
+        <w:rFonts w:ascii="Symbol" w:hAnsi="Symbol" w:hint="default"/>
+      </w:rPr>
+    </w:lvl>
+    <w:lvl w:ilvl="4" w:tplc="04180003" w:tentative="1">
+      <w:start w:val="1"/>
+      <w:numFmt w:val="bullet"/>
+      <w:lvlText w:val="o"/>
+      <w:lvlJc w:val="left"/>
+      <w:pPr>
+        <w:ind w:left="3600" w:hanging="360"/>
+      </w:pPr>
+      <w:rPr>
+        <w:rFonts w:ascii="Courier New" w:hAnsi="Courier New" w:cs="Courier New" w:hint="default"/>
+      </w:rPr>
+    </w:lvl>
+    <w:lvl w:ilvl="5" w:tplc="04180005" w:tentative="1">
+      <w:start w:val="1"/>
+      <w:numFmt w:val="bullet"/>
+      <w:lvlText w:val=""/>
+      <w:lvlJc w:val="left"/>
+      <w:pPr>
+        <w:ind w:left="4320" w:hanging="360"/>
+      </w:pPr>
+      <w:rPr>
+        <w:rFonts w:ascii="Wingdings" w:hAnsi="Wingdings" w:hint="default"/>
+      </w:rPr>
+    </w:lvl>
+    <w:lvl w:ilvl="6" w:tplc="04180001" w:tentative="1">
+      <w:start w:val="1"/>
+      <w:numFmt w:val="bullet"/>
+      <w:lvlText w:val=""/>
+      <w:lvlJc w:val="left"/>
+      <w:pPr>
+        <w:ind w:left="5040" w:hanging="360"/>
+      </w:pPr>
+      <w:rPr>
+        <w:rFonts w:ascii="Symbol" w:hAnsi="Symbol" w:hint="default"/>
+      </w:rPr>
+    </w:lvl>
+    <w:lvl w:ilvl="7" w:tplc="04180003" w:tentative="1">
+      <w:start w:val="1"/>
+      <w:numFmt w:val="bullet"/>
+      <w:lvlText w:val="o"/>
+      <w:lvlJc w:val="left"/>
+      <w:pPr>
+        <w:ind w:left="5760" w:hanging="360"/>
+      </w:pPr>
+      <w:rPr>
+        <w:rFonts w:ascii="Courier New" w:hAnsi="Courier New" w:cs="Courier New" w:hint="default"/>
+      </w:rPr>
+    </w:lvl>
+    <w:lvl w:ilvl="8" w:tplc="04180005" w:tentative="1">
+      <w:start w:val="1"/>
+      <w:numFmt w:val="bullet"/>
+      <w:lvlText w:val=""/>
+      <w:lvlJc w:val="left"/>
+      <w:pPr>
+        <w:ind w:left="6480" w:hanging="360"/>
+      </w:pPr>
+      <w:rPr>
+        <w:rFonts w:ascii="Wingdings" w:hAnsi="Wingdings" w:hint="default"/>
+      </w:rPr>
+    </w:lvl>
+  </w:abstractNum>
+  <w:abstractNum w:abstractNumId="18" w15:restartNumberingAfterBreak="0">
     <w:nsid w:val="35D90EA4"/>
     <w:multiLevelType w:val="hybridMultilevel"/>
     <w:tmpl w:val="D56ACE54"/>
@@ -14400,7 +14166,7 @@
       </w:pPr>
     </w:lvl>
   </w:abstractNum>
-  <w:abstractNum w:abstractNumId="17" w15:restartNumberingAfterBreak="0">
+  <w:abstractNum w:abstractNumId="19" w15:restartNumberingAfterBreak="0">
     <w:nsid w:val="35E01F6C"/>
     <w:multiLevelType w:val="multilevel"/>
     <w:tmpl w:val="732021DC"/>
@@ -14516,7 +14282,7 @@
       </w:rPr>
     </w:lvl>
   </w:abstractNum>
-  <w:abstractNum w:abstractNumId="18" w15:restartNumberingAfterBreak="0">
+  <w:abstractNum w:abstractNumId="20" w15:restartNumberingAfterBreak="0">
     <w:nsid w:val="40524338"/>
     <w:multiLevelType w:val="singleLevel"/>
     <w:tmpl w:val="1A3CD2CA"/>
@@ -14536,7 +14302,7 @@
       </w:rPr>
     </w:lvl>
   </w:abstractNum>
-  <w:abstractNum w:abstractNumId="19" w15:restartNumberingAfterBreak="0">
+  <w:abstractNum w:abstractNumId="21" w15:restartNumberingAfterBreak="0">
     <w:nsid w:val="411D3998"/>
     <w:multiLevelType w:val="multilevel"/>
     <w:tmpl w:val="0418001D"/>
@@ -14622,7 +14388,7 @@
       </w:pPr>
     </w:lvl>
   </w:abstractNum>
-  <w:abstractNum w:abstractNumId="20" w15:restartNumberingAfterBreak="0">
+  <w:abstractNum w:abstractNumId="22" w15:restartNumberingAfterBreak="0">
     <w:nsid w:val="441B7148"/>
     <w:multiLevelType w:val="singleLevel"/>
     <w:tmpl w:val="04090005"/>
@@ -14642,7 +14408,7 @@
       </w:rPr>
     </w:lvl>
   </w:abstractNum>
-  <w:abstractNum w:abstractNumId="21" w15:restartNumberingAfterBreak="0">
+  <w:abstractNum w:abstractNumId="23" w15:restartNumberingAfterBreak="0">
     <w:nsid w:val="45B60B66"/>
     <w:multiLevelType w:val="hybridMultilevel"/>
     <w:tmpl w:val="F9D4E306"/>
@@ -14728,7 +14494,7 @@
       </w:pPr>
     </w:lvl>
   </w:abstractNum>
-  <w:abstractNum w:abstractNumId="22" w15:restartNumberingAfterBreak="0">
+  <w:abstractNum w:abstractNumId="24" w15:restartNumberingAfterBreak="0">
     <w:nsid w:val="46E20D44"/>
     <w:multiLevelType w:val="multilevel"/>
     <w:tmpl w:val="0409001F"/>
@@ -14814,7 +14580,7 @@
       </w:pPr>
     </w:lvl>
   </w:abstractNum>
-  <w:abstractNum w:abstractNumId="23" w15:restartNumberingAfterBreak="0">
+  <w:abstractNum w:abstractNumId="25" w15:restartNumberingAfterBreak="0">
     <w:nsid w:val="4AF97D6B"/>
     <w:multiLevelType w:val="singleLevel"/>
     <w:tmpl w:val="04090005"/>
@@ -14834,7 +14600,7 @@
       </w:rPr>
     </w:lvl>
   </w:abstractNum>
-  <w:abstractNum w:abstractNumId="24" w15:restartNumberingAfterBreak="0">
+  <w:abstractNum w:abstractNumId="26" w15:restartNumberingAfterBreak="0">
     <w:nsid w:val="4BF35EF8"/>
     <w:multiLevelType w:val="singleLevel"/>
     <w:tmpl w:val="04090005"/>
@@ -14854,7 +14620,7 @@
       </w:rPr>
     </w:lvl>
   </w:abstractNum>
-  <w:abstractNum w:abstractNumId="25" w15:restartNumberingAfterBreak="0">
+  <w:abstractNum w:abstractNumId="27" w15:restartNumberingAfterBreak="0">
     <w:nsid w:val="54ED4664"/>
     <w:multiLevelType w:val="multilevel"/>
     <w:tmpl w:val="732021DC"/>
@@ -14970,7 +14736,7 @@
       </w:rPr>
     </w:lvl>
   </w:abstractNum>
-  <w:abstractNum w:abstractNumId="26" w15:restartNumberingAfterBreak="0">
+  <w:abstractNum w:abstractNumId="28" w15:restartNumberingAfterBreak="0">
     <w:nsid w:val="57C43628"/>
     <w:multiLevelType w:val="multilevel"/>
     <w:tmpl w:val="732021DC"/>
@@ -15086,7 +14852,7 @@
       </w:rPr>
     </w:lvl>
   </w:abstractNum>
-  <w:abstractNum w:abstractNumId="27" w15:restartNumberingAfterBreak="0">
+  <w:abstractNum w:abstractNumId="29" w15:restartNumberingAfterBreak="0">
     <w:nsid w:val="59A13AFA"/>
     <w:multiLevelType w:val="singleLevel"/>
     <w:tmpl w:val="04090005"/>
@@ -15106,7 +14872,7 @@
       </w:rPr>
     </w:lvl>
   </w:abstractNum>
-  <w:abstractNum w:abstractNumId="28" w15:restartNumberingAfterBreak="0">
+  <w:abstractNum w:abstractNumId="30" w15:restartNumberingAfterBreak="0">
     <w:nsid w:val="5A165698"/>
     <w:multiLevelType w:val="multilevel"/>
     <w:tmpl w:val="E81E4D82"/>
@@ -15222,7 +14988,7 @@
       </w:rPr>
     </w:lvl>
   </w:abstractNum>
-  <w:abstractNum w:abstractNumId="29" w15:restartNumberingAfterBreak="0">
+  <w:abstractNum w:abstractNumId="31" w15:restartNumberingAfterBreak="0">
     <w:nsid w:val="5DB54132"/>
     <w:multiLevelType w:val="singleLevel"/>
     <w:tmpl w:val="04090005"/>
@@ -15242,7 +15008,7 @@
       </w:rPr>
     </w:lvl>
   </w:abstractNum>
-  <w:abstractNum w:abstractNumId="30" w15:restartNumberingAfterBreak="0">
+  <w:abstractNum w:abstractNumId="32" w15:restartNumberingAfterBreak="0">
     <w:nsid w:val="60433285"/>
     <w:multiLevelType w:val="multilevel"/>
     <w:tmpl w:val="C0343480"/>
@@ -15367,7 +15133,7 @@
       </w:rPr>
     </w:lvl>
   </w:abstractNum>
-  <w:abstractNum w:abstractNumId="31" w15:restartNumberingAfterBreak="0">
+  <w:abstractNum w:abstractNumId="33" w15:restartNumberingAfterBreak="0">
     <w:nsid w:val="62867C3A"/>
     <w:multiLevelType w:val="hybridMultilevel"/>
     <w:tmpl w:val="00529C46"/>
@@ -15480,7 +15246,7 @@
       </w:rPr>
     </w:lvl>
   </w:abstractNum>
-  <w:abstractNum w:abstractNumId="32" w15:restartNumberingAfterBreak="0">
+  <w:abstractNum w:abstractNumId="34" w15:restartNumberingAfterBreak="0">
     <w:nsid w:val="67200A7A"/>
     <w:multiLevelType w:val="hybridMultilevel"/>
     <w:tmpl w:val="46B87586"/>
@@ -15593,7 +15359,7 @@
       </w:rPr>
     </w:lvl>
   </w:abstractNum>
-  <w:abstractNum w:abstractNumId="33" w15:restartNumberingAfterBreak="0">
+  <w:abstractNum w:abstractNumId="35" w15:restartNumberingAfterBreak="0">
     <w:nsid w:val="68B955BF"/>
     <w:multiLevelType w:val="singleLevel"/>
     <w:tmpl w:val="B60C8292"/>
@@ -15613,7 +15379,7 @@
       </w:rPr>
     </w:lvl>
   </w:abstractNum>
-  <w:abstractNum w:abstractNumId="34" w15:restartNumberingAfterBreak="0">
+  <w:abstractNum w:abstractNumId="36" w15:restartNumberingAfterBreak="0">
     <w:nsid w:val="69664121"/>
     <w:multiLevelType w:val="hybridMultilevel"/>
     <w:tmpl w:val="B3B83F66"/>
@@ -15729,7 +15495,7 @@
       </w:pPr>
     </w:lvl>
   </w:abstractNum>
-  <w:abstractNum w:abstractNumId="35" w15:restartNumberingAfterBreak="0">
+  <w:abstractNum w:abstractNumId="37" w15:restartNumberingAfterBreak="0">
     <w:nsid w:val="6A2C75D3"/>
     <w:multiLevelType w:val="hybridMultilevel"/>
     <w:tmpl w:val="20A24518"/>
@@ -15846,7 +15612,7 @@
       </w:pPr>
     </w:lvl>
   </w:abstractNum>
-  <w:abstractNum w:abstractNumId="36" w15:restartNumberingAfterBreak="0">
+  <w:abstractNum w:abstractNumId="38" w15:restartNumberingAfterBreak="0">
     <w:nsid w:val="6B6E2F3A"/>
     <w:multiLevelType w:val="hybridMultilevel"/>
     <w:tmpl w:val="361AE252"/>
@@ -15964,7 +15730,7 @@
       </w:pPr>
     </w:lvl>
   </w:abstractNum>
-  <w:abstractNum w:abstractNumId="37" w15:restartNumberingAfterBreak="0">
+  <w:abstractNum w:abstractNumId="39" w15:restartNumberingAfterBreak="0">
     <w:nsid w:val="6DFE01F2"/>
     <w:multiLevelType w:val="multilevel"/>
     <w:tmpl w:val="ACC2FC40"/>
@@ -16081,7 +15847,7 @@
       </w:rPr>
     </w:lvl>
   </w:abstractNum>
-  <w:abstractNum w:abstractNumId="38" w15:restartNumberingAfterBreak="0">
+  <w:abstractNum w:abstractNumId="40" w15:restartNumberingAfterBreak="0">
     <w:nsid w:val="73B53E27"/>
     <w:multiLevelType w:val="hybridMultilevel"/>
     <w:tmpl w:val="4CC0DF2E"/>
@@ -16167,7 +15933,7 @@
       </w:pPr>
     </w:lvl>
   </w:abstractNum>
-  <w:abstractNum w:abstractNumId="39" w15:restartNumberingAfterBreak="0">
+  <w:abstractNum w:abstractNumId="41" w15:restartNumberingAfterBreak="0">
     <w:nsid w:val="783D7EAC"/>
     <w:multiLevelType w:val="multilevel"/>
     <w:tmpl w:val="E0CEDAF8"/>
@@ -16280,7 +16046,7 @@
       </w:rPr>
     </w:lvl>
   </w:abstractNum>
-  <w:abstractNum w:abstractNumId="40" w15:restartNumberingAfterBreak="0">
+  <w:abstractNum w:abstractNumId="42" w15:restartNumberingAfterBreak="0">
     <w:nsid w:val="7A265D77"/>
     <w:multiLevelType w:val="hybridMultilevel"/>
     <w:tmpl w:val="C32A9710"/>
@@ -16369,7 +16135,7 @@
       </w:pPr>
     </w:lvl>
   </w:abstractNum>
-  <w:abstractNum w:abstractNumId="41" w15:restartNumberingAfterBreak="0">
+  <w:abstractNum w:abstractNumId="43" w15:restartNumberingAfterBreak="0">
     <w:nsid w:val="7E566BF9"/>
     <w:multiLevelType w:val="multilevel"/>
     <w:tmpl w:val="C0343480"/>
@@ -16495,130 +16261,136 @@
     </w:lvl>
   </w:abstractNum>
   <w:num w:numId="1">
-    <w:abstractNumId w:val="20"/>
+    <w:abstractNumId w:val="22"/>
   </w:num>
   <w:num w:numId="2">
-    <w:abstractNumId w:val="9"/>
+    <w:abstractNumId w:val="10"/>
   </w:num>
   <w:num w:numId="3">
-    <w:abstractNumId w:val="12"/>
+    <w:abstractNumId w:val="13"/>
   </w:num>
   <w:num w:numId="4">
     <w:abstractNumId w:val="1"/>
   </w:num>
   <w:num w:numId="5">
-    <w:abstractNumId w:val="29"/>
+    <w:abstractNumId w:val="31"/>
   </w:num>
   <w:num w:numId="6">
-    <w:abstractNumId w:val="23"/>
+    <w:abstractNumId w:val="25"/>
   </w:num>
   <w:num w:numId="7">
-    <w:abstractNumId w:val="24"/>
+    <w:abstractNumId w:val="26"/>
   </w:num>
   <w:num w:numId="8">
-    <w:abstractNumId w:val="33"/>
+    <w:abstractNumId w:val="35"/>
   </w:num>
   <w:num w:numId="9">
-    <w:abstractNumId w:val="27"/>
+    <w:abstractNumId w:val="29"/>
   </w:num>
   <w:num w:numId="10">
     <w:abstractNumId w:val="2"/>
   </w:num>
   <w:num w:numId="11">
+    <w:abstractNumId w:val="9"/>
+  </w:num>
+  <w:num w:numId="12">
+    <w:abstractNumId w:val="12"/>
+  </w:num>
+  <w:num w:numId="13">
+    <w:abstractNumId w:val="16"/>
+  </w:num>
+  <w:num w:numId="14">
+    <w:abstractNumId w:val="20"/>
+  </w:num>
+  <w:num w:numId="15">
     <w:abstractNumId w:val="8"/>
   </w:num>
-  <w:num w:numId="12">
-    <w:abstractNumId w:val="11"/>
+  <w:num w:numId="16">
+    <w:abstractNumId w:val="7"/>
   </w:num>
-  <w:num w:numId="13">
-    <w:abstractNumId w:val="15"/>
+  <w:num w:numId="17">
+    <w:abstractNumId w:val="38"/>
   </w:num>
-  <w:num w:numId="14">
+  <w:num w:numId="18">
+    <w:abstractNumId w:val="37"/>
+  </w:num>
+  <w:num w:numId="19">
     <w:abstractNumId w:val="18"/>
   </w:num>
-  <w:num w:numId="15">
-    <w:abstractNumId w:val="7"/>
-  </w:num>
-  <w:num w:numId="16">
-    <w:abstractNumId w:val="6"/>
-  </w:num>
-  <w:num w:numId="17">
+  <w:num w:numId="20">
     <w:abstractNumId w:val="36"/>
   </w:num>
-  <w:num w:numId="18">
-    <w:abstractNumId w:val="35"/>
-  </w:num>
-  <w:num w:numId="19">
-    <w:abstractNumId w:val="16"/>
-  </w:num>
-  <w:num w:numId="20">
-    <w:abstractNumId w:val="34"/>
-  </w:num>
   <w:num w:numId="21">
-    <w:abstractNumId w:val="22"/>
+    <w:abstractNumId w:val="24"/>
   </w:num>
   <w:num w:numId="22">
     <w:abstractNumId w:val="0"/>
   </w:num>
   <w:num w:numId="23">
+    <w:abstractNumId w:val="6"/>
+  </w:num>
+  <w:num w:numId="24">
+    <w:abstractNumId w:val="42"/>
+  </w:num>
+  <w:num w:numId="25">
+    <w:abstractNumId w:val="43"/>
+  </w:num>
+  <w:num w:numId="26">
+    <w:abstractNumId w:val="41"/>
+  </w:num>
+  <w:num w:numId="27">
+    <w:abstractNumId w:val="23"/>
+  </w:num>
+  <w:num w:numId="28">
+    <w:abstractNumId w:val="21"/>
+  </w:num>
+  <w:num w:numId="29">
+    <w:abstractNumId w:val="19"/>
+  </w:num>
+  <w:num w:numId="30">
+    <w:abstractNumId w:val="28"/>
+  </w:num>
+  <w:num w:numId="31">
+    <w:abstractNumId w:val="27"/>
+  </w:num>
+  <w:num w:numId="32">
     <w:abstractNumId w:val="5"/>
   </w:num>
-  <w:num w:numId="24">
+  <w:num w:numId="33">
+    <w:abstractNumId w:val="11"/>
+  </w:num>
+  <w:num w:numId="34">
+    <w:abstractNumId w:val="30"/>
+  </w:num>
+  <w:num w:numId="35">
+    <w:abstractNumId w:val="39"/>
+  </w:num>
+  <w:num w:numId="36">
+    <w:abstractNumId w:val="32"/>
+  </w:num>
+  <w:num w:numId="37">
+    <w:abstractNumId w:val="34"/>
+  </w:num>
+  <w:num w:numId="38">
+    <w:abstractNumId w:val="15"/>
+  </w:num>
+  <w:num w:numId="39">
     <w:abstractNumId w:val="40"/>
   </w:num>
-  <w:num w:numId="25">
-    <w:abstractNumId w:val="41"/>
-  </w:num>
-  <w:num w:numId="26">
-    <w:abstractNumId w:val="39"/>
-  </w:num>
-  <w:num w:numId="27">
-    <w:abstractNumId w:val="21"/>
-  </w:num>
-  <w:num w:numId="28">
-    <w:abstractNumId w:val="19"/>
-  </w:num>
-  <w:num w:numId="29">
-    <w:abstractNumId w:val="17"/>
-  </w:num>
-  <w:num w:numId="30">
-    <w:abstractNumId w:val="26"/>
-  </w:num>
-  <w:num w:numId="31">
-    <w:abstractNumId w:val="25"/>
-  </w:num>
-  <w:num w:numId="32">
-    <w:abstractNumId w:val="4"/>
-  </w:num>
-  <w:num w:numId="33">
-    <w:abstractNumId w:val="10"/>
-  </w:num>
-  <w:num w:numId="34">
-    <w:abstractNumId w:val="28"/>
-  </w:num>
-  <w:num w:numId="35">
-    <w:abstractNumId w:val="37"/>
-  </w:num>
-  <w:num w:numId="36">
-    <w:abstractNumId w:val="30"/>
-  </w:num>
-  <w:num w:numId="37">
-    <w:abstractNumId w:val="32"/>
-  </w:num>
-  <w:num w:numId="38">
-    <w:abstractNumId w:val="14"/>
-  </w:num>
-  <w:num w:numId="39">
-    <w:abstractNumId w:val="38"/>
-  </w:num>
   <w:num w:numId="40">
-    <w:abstractNumId w:val="31"/>
+    <w:abstractNumId w:val="33"/>
   </w:num>
   <w:num w:numId="41">
-    <w:abstractNumId w:val="13"/>
+    <w:abstractNumId w:val="14"/>
   </w:num>
   <w:num w:numId="42">
     <w:abstractNumId w:val="3"/>
+  </w:num>
+  <w:num w:numId="43">
+    <w:abstractNumId w:val="17"/>
+  </w:num>
+  <w:num w:numId="44">
+    <w:abstractNumId w:val="4"/>
   </w:num>
 </w:numbering>
 </file>
@@ -18205,7 +17977,7 @@
 </file>
 
 <file path=customXml/itemProps1.xml><?xml version="1.0" encoding="utf-8"?>
-<ds:datastoreItem xmlns:ds="http://schemas.openxmlformats.org/officeDocument/2006/customXml" ds:itemID="{53D93B88-CE50-48FA-9C09-8C3542D888FE}">
+<ds:datastoreItem xmlns:ds="http://schemas.openxmlformats.org/officeDocument/2006/customXml" ds:itemID="{BFBB1D79-8E26-4D8A-91FF-C92E824072A1}">
   <ds:schemaRefs>
     <ds:schemaRef ds:uri="http://schemas.openxmlformats.org/officeDocument/2006/bibliography"/>
   </ds:schemaRefs>

</xml_diff>

<commit_message>
Update ordinea capitolelor și adaugarea unora noi
</commit_message>
<xml_diff>
--- a/Writing/Lucrare de licență.docx
+++ b/Writing/Lucrare de licență.docx
@@ -375,7 +375,7 @@
         <w:pStyle w:val="Heading1"/>
         <w:spacing w:line="360" w:lineRule="auto"/>
       </w:pPr>
-      <w:bookmarkStart w:id="0" w:name="_Toc517049802"/>
+      <w:bookmarkStart w:id="0" w:name="_Toc517120507"/>
       <w:r>
         <w:lastRenderedPageBreak/>
         <w:t>1. Abstract</w:t>
@@ -591,7 +591,7 @@
         </w:rPr>
         <w:br w:type="page"/>
       </w:r>
-      <w:bookmarkStart w:id="1" w:name="_Toc517049803"/>
+      <w:bookmarkStart w:id="1" w:name="_Toc517120508"/>
       <w:r>
         <w:lastRenderedPageBreak/>
         <w:t xml:space="preserve">2. </w:t>
@@ -610,6 +610,7 @@
         <w:rPr>
           <w:rFonts w:asciiTheme="minorHAnsi" w:eastAsiaTheme="minorEastAsia" w:hAnsiTheme="minorHAnsi" w:cstheme="minorBidi"/>
           <w:b w:val="0"/>
+          <w:noProof/>
           <w:sz w:val="22"/>
           <w:lang w:eastAsia="ro-RO" w:bidi="he-IL"/>
         </w:rPr>
@@ -641,50 +642,58 @@
         </w:rPr>
         <w:fldChar w:fldCharType="separate"/>
       </w:r>
-      <w:hyperlink w:anchor="_Toc517049802" w:history="1">
+      <w:hyperlink w:anchor="_Toc517120507" w:history="1">
         <w:r>
           <w:rPr>
             <w:rStyle w:val="Hyperlink"/>
+            <w:noProof/>
           </w:rPr>
           <w:t>1. Abstract</w:t>
         </w:r>
         <w:r>
           <w:rPr>
+            <w:noProof/>
             <w:webHidden/>
           </w:rPr>
           <w:tab/>
         </w:r>
         <w:r>
           <w:rPr>
+            <w:noProof/>
             <w:webHidden/>
           </w:rPr>
           <w:fldChar w:fldCharType="begin"/>
         </w:r>
         <w:r>
           <w:rPr>
+            <w:noProof/>
             <w:webHidden/>
           </w:rPr>
-          <w:instrText xml:space="preserve"> PAGEREF _Toc517049802 \h </w:instrText>
+          <w:instrText xml:space="preserve"> PAGEREF _Toc517120507 \h </w:instrText>
         </w:r>
         <w:r>
           <w:rPr>
+            <w:noProof/>
             <w:webHidden/>
           </w:rPr>
         </w:r>
         <w:r>
           <w:rPr>
+            <w:noProof/>
             <w:webHidden/>
           </w:rPr>
           <w:fldChar w:fldCharType="separate"/>
         </w:r>
         <w:r>
           <w:rPr>
+            <w:noProof/>
             <w:webHidden/>
           </w:rPr>
           <w:t>2</w:t>
         </w:r>
         <w:r>
           <w:rPr>
+            <w:noProof/>
             <w:webHidden/>
           </w:rPr>
           <w:fldChar w:fldCharType="end"/>
@@ -700,54 +709,63 @@
         <w:rPr>
           <w:rFonts w:asciiTheme="minorHAnsi" w:eastAsiaTheme="minorEastAsia" w:hAnsiTheme="minorHAnsi" w:cstheme="minorBidi"/>
           <w:b w:val="0"/>
+          <w:noProof/>
           <w:sz w:val="22"/>
           <w:lang w:eastAsia="ro-RO" w:bidi="he-IL"/>
         </w:rPr>
       </w:pPr>
-      <w:hyperlink w:anchor="_Toc517049803" w:history="1">
+      <w:hyperlink w:anchor="_Toc517120508" w:history="1">
         <w:r>
           <w:rPr>
             <w:rStyle w:val="Hyperlink"/>
+            <w:noProof/>
           </w:rPr>
           <w:t>2. Cuprins</w:t>
         </w:r>
         <w:r>
           <w:rPr>
+            <w:noProof/>
             <w:webHidden/>
           </w:rPr>
           <w:tab/>
         </w:r>
         <w:r>
           <w:rPr>
+            <w:noProof/>
             <w:webHidden/>
           </w:rPr>
           <w:fldChar w:fldCharType="begin"/>
         </w:r>
         <w:r>
           <w:rPr>
+            <w:noProof/>
             <w:webHidden/>
           </w:rPr>
-          <w:instrText xml:space="preserve"> PAGEREF _Toc517049803 \h </w:instrText>
+          <w:instrText xml:space="preserve"> PAGEREF _Toc517120508 \h </w:instrText>
         </w:r>
         <w:r>
           <w:rPr>
+            <w:noProof/>
             <w:webHidden/>
           </w:rPr>
         </w:r>
         <w:r>
           <w:rPr>
+            <w:noProof/>
             <w:webHidden/>
           </w:rPr>
           <w:fldChar w:fldCharType="separate"/>
         </w:r>
         <w:r>
           <w:rPr>
+            <w:noProof/>
             <w:webHidden/>
           </w:rPr>
           <w:t>3</w:t>
         </w:r>
         <w:r>
           <w:rPr>
+            <w:noProof/>
             <w:webHidden/>
           </w:rPr>
           <w:fldChar w:fldCharType="end"/>
@@ -763,54 +781,63 @@
         <w:rPr>
           <w:rFonts w:asciiTheme="minorHAnsi" w:eastAsiaTheme="minorEastAsia" w:hAnsiTheme="minorHAnsi" w:cstheme="minorBidi"/>
           <w:b w:val="0"/>
+          <w:noProof/>
           <w:sz w:val="22"/>
           <w:lang w:eastAsia="ro-RO" w:bidi="he-IL"/>
         </w:rPr>
       </w:pPr>
-      <w:hyperlink w:anchor="_Toc517049804" w:history="1">
+      <w:hyperlink w:anchor="_Toc517120509" w:history="1">
         <w:r>
           <w:rPr>
             <w:rStyle w:val="Hyperlink"/>
+            <w:noProof/>
           </w:rPr>
           <w:t>3. Introducere</w:t>
         </w:r>
         <w:r>
           <w:rPr>
+            <w:noProof/>
             <w:webHidden/>
           </w:rPr>
           <w:tab/>
         </w:r>
         <w:r>
           <w:rPr>
+            <w:noProof/>
             <w:webHidden/>
           </w:rPr>
           <w:fldChar w:fldCharType="begin"/>
         </w:r>
         <w:r>
           <w:rPr>
+            <w:noProof/>
             <w:webHidden/>
           </w:rPr>
-          <w:instrText xml:space="preserve"> PAGEREF _Toc517049804 \h </w:instrText>
+          <w:instrText xml:space="preserve"> PAGEREF _Toc517120509 \h </w:instrText>
         </w:r>
         <w:r>
           <w:rPr>
+            <w:noProof/>
             <w:webHidden/>
           </w:rPr>
         </w:r>
         <w:r>
           <w:rPr>
+            <w:noProof/>
             <w:webHidden/>
           </w:rPr>
           <w:fldChar w:fldCharType="separate"/>
         </w:r>
         <w:r>
           <w:rPr>
+            <w:noProof/>
             <w:webHidden/>
           </w:rPr>
           <w:t>4</w:t>
         </w:r>
         <w:r>
           <w:rPr>
+            <w:noProof/>
             <w:webHidden/>
           </w:rPr>
           <w:fldChar w:fldCharType="end"/>
@@ -826,54 +853,63 @@
         <w:rPr>
           <w:rFonts w:asciiTheme="minorHAnsi" w:eastAsiaTheme="minorEastAsia" w:hAnsiTheme="minorHAnsi" w:cstheme="minorBidi"/>
           <w:b w:val="0"/>
+          <w:noProof/>
           <w:sz w:val="22"/>
           <w:lang w:eastAsia="ro-RO" w:bidi="he-IL"/>
         </w:rPr>
       </w:pPr>
-      <w:hyperlink w:anchor="_Toc517049805" w:history="1">
+      <w:hyperlink w:anchor="_Toc517120510" w:history="1">
         <w:r>
           <w:rPr>
             <w:rStyle w:val="Hyperlink"/>
+            <w:noProof/>
           </w:rPr>
           <w:t>4. Specificarea problemei</w:t>
         </w:r>
         <w:r>
           <w:rPr>
+            <w:noProof/>
             <w:webHidden/>
           </w:rPr>
           <w:tab/>
         </w:r>
         <w:r>
           <w:rPr>
+            <w:noProof/>
             <w:webHidden/>
           </w:rPr>
           <w:fldChar w:fldCharType="begin"/>
         </w:r>
         <w:r>
           <w:rPr>
+            <w:noProof/>
             <w:webHidden/>
           </w:rPr>
-          <w:instrText xml:space="preserve"> PAGEREF _Toc517049805 \h </w:instrText>
+          <w:instrText xml:space="preserve"> PAGEREF _Toc517120510 \h </w:instrText>
         </w:r>
         <w:r>
           <w:rPr>
+            <w:noProof/>
             <w:webHidden/>
           </w:rPr>
         </w:r>
         <w:r>
           <w:rPr>
+            <w:noProof/>
             <w:webHidden/>
           </w:rPr>
           <w:fldChar w:fldCharType="separate"/>
         </w:r>
         <w:r>
           <w:rPr>
+            <w:noProof/>
             <w:webHidden/>
           </w:rPr>
           <w:t>5</w:t>
         </w:r>
         <w:r>
           <w:rPr>
+            <w:noProof/>
             <w:webHidden/>
           </w:rPr>
           <w:fldChar w:fldCharType="end"/>
@@ -889,54 +925,63 @@
         <w:rPr>
           <w:rFonts w:asciiTheme="minorHAnsi" w:eastAsiaTheme="minorEastAsia" w:hAnsiTheme="minorHAnsi" w:cstheme="minorBidi"/>
           <w:b w:val="0"/>
+          <w:noProof/>
           <w:sz w:val="22"/>
           <w:lang w:eastAsia="ro-RO" w:bidi="he-IL"/>
         </w:rPr>
       </w:pPr>
-      <w:hyperlink w:anchor="_Toc517049806" w:history="1">
+      <w:hyperlink w:anchor="_Toc517120511" w:history="1">
         <w:r>
           <w:rPr>
             <w:rStyle w:val="Hyperlink"/>
+            <w:noProof/>
           </w:rPr>
           <w:t>5. Generare procedurală de conținut</w:t>
         </w:r>
         <w:r>
           <w:rPr>
+            <w:noProof/>
             <w:webHidden/>
           </w:rPr>
           <w:tab/>
         </w:r>
         <w:r>
           <w:rPr>
+            <w:noProof/>
             <w:webHidden/>
           </w:rPr>
           <w:fldChar w:fldCharType="begin"/>
         </w:r>
         <w:r>
           <w:rPr>
+            <w:noProof/>
             <w:webHidden/>
           </w:rPr>
-          <w:instrText xml:space="preserve"> PAGEREF _Toc517049806 \h </w:instrText>
+          <w:instrText xml:space="preserve"> PAGEREF _Toc517120511 \h </w:instrText>
         </w:r>
         <w:r>
           <w:rPr>
+            <w:noProof/>
             <w:webHidden/>
           </w:rPr>
         </w:r>
         <w:r>
           <w:rPr>
+            <w:noProof/>
             <w:webHidden/>
           </w:rPr>
           <w:fldChar w:fldCharType="separate"/>
         </w:r>
         <w:r>
           <w:rPr>
+            <w:noProof/>
             <w:webHidden/>
           </w:rPr>
           <w:t>6</w:t>
         </w:r>
         <w:r>
           <w:rPr>
+            <w:noProof/>
             <w:webHidden/>
           </w:rPr>
           <w:fldChar w:fldCharType="end"/>
@@ -951,54 +996,63 @@
         </w:tabs>
         <w:rPr>
           <w:rFonts w:asciiTheme="minorHAnsi" w:eastAsiaTheme="minorEastAsia" w:hAnsiTheme="minorHAnsi" w:cstheme="minorBidi"/>
+          <w:noProof/>
           <w:sz w:val="22"/>
           <w:lang w:eastAsia="ro-RO" w:bidi="he-IL"/>
         </w:rPr>
       </w:pPr>
-      <w:hyperlink w:anchor="_Toc517049807" w:history="1">
+      <w:hyperlink w:anchor="_Toc517120512" w:history="1">
         <w:r>
           <w:rPr>
             <w:rStyle w:val="Hyperlink"/>
+            <w:noProof/>
           </w:rPr>
           <w:t>5.1. Generarea procedurală de conținut în jocurile video</w:t>
         </w:r>
         <w:r>
           <w:rPr>
+            <w:noProof/>
             <w:webHidden/>
           </w:rPr>
           <w:tab/>
         </w:r>
         <w:r>
           <w:rPr>
+            <w:noProof/>
             <w:webHidden/>
           </w:rPr>
           <w:fldChar w:fldCharType="begin"/>
         </w:r>
         <w:r>
           <w:rPr>
+            <w:noProof/>
             <w:webHidden/>
           </w:rPr>
-          <w:instrText xml:space="preserve"> PAGEREF _Toc517049807 \h </w:instrText>
+          <w:instrText xml:space="preserve"> PAGEREF _Toc517120512 \h </w:instrText>
         </w:r>
         <w:r>
           <w:rPr>
+            <w:noProof/>
             <w:webHidden/>
           </w:rPr>
         </w:r>
         <w:r>
           <w:rPr>
+            <w:noProof/>
             <w:webHidden/>
           </w:rPr>
           <w:fldChar w:fldCharType="separate"/>
         </w:r>
         <w:r>
           <w:rPr>
+            <w:noProof/>
             <w:webHidden/>
           </w:rPr>
           <w:t>7</w:t>
         </w:r>
         <w:r>
           <w:rPr>
+            <w:noProof/>
             <w:webHidden/>
           </w:rPr>
           <w:fldChar w:fldCharType="end"/>
@@ -1013,54 +1067,63 @@
         </w:tabs>
         <w:rPr>
           <w:rFonts w:asciiTheme="minorHAnsi" w:eastAsiaTheme="minorEastAsia" w:hAnsiTheme="minorHAnsi" w:cstheme="minorBidi"/>
+          <w:noProof/>
           <w:sz w:val="22"/>
           <w:lang w:eastAsia="ro-RO" w:bidi="he-IL"/>
         </w:rPr>
       </w:pPr>
-      <w:hyperlink w:anchor="_Toc517049808" w:history="1">
+      <w:hyperlink w:anchor="_Toc517120513" w:history="1">
         <w:r>
           <w:rPr>
             <w:rStyle w:val="Hyperlink"/>
+            <w:noProof/>
           </w:rPr>
           <w:t>5.2. Cazuri de utilizare pentru PCG</w:t>
         </w:r>
         <w:r>
           <w:rPr>
+            <w:noProof/>
             <w:webHidden/>
           </w:rPr>
           <w:tab/>
         </w:r>
         <w:r>
           <w:rPr>
+            <w:noProof/>
             <w:webHidden/>
           </w:rPr>
           <w:fldChar w:fldCharType="begin"/>
         </w:r>
         <w:r>
           <w:rPr>
+            <w:noProof/>
             <w:webHidden/>
           </w:rPr>
-          <w:instrText xml:space="preserve"> PAGEREF _Toc517049808 \h </w:instrText>
+          <w:instrText xml:space="preserve"> PAGEREF _Toc517120513 \h </w:instrText>
         </w:r>
         <w:r>
           <w:rPr>
+            <w:noProof/>
             <w:webHidden/>
           </w:rPr>
         </w:r>
         <w:r>
           <w:rPr>
+            <w:noProof/>
             <w:webHidden/>
           </w:rPr>
           <w:fldChar w:fldCharType="separate"/>
         </w:r>
         <w:r>
           <w:rPr>
+            <w:noProof/>
             <w:webHidden/>
           </w:rPr>
           <w:t>9</w:t>
         </w:r>
         <w:r>
           <w:rPr>
+            <w:noProof/>
             <w:webHidden/>
           </w:rPr>
           <w:fldChar w:fldCharType="end"/>
@@ -1076,54 +1139,63 @@
         <w:rPr>
           <w:rFonts w:asciiTheme="minorHAnsi" w:eastAsiaTheme="minorEastAsia" w:hAnsiTheme="minorHAnsi" w:cstheme="minorBidi"/>
           <w:b w:val="0"/>
+          <w:noProof/>
           <w:sz w:val="22"/>
           <w:lang w:eastAsia="ro-RO" w:bidi="he-IL"/>
         </w:rPr>
       </w:pPr>
-      <w:hyperlink w:anchor="_Toc517049809" w:history="1">
+      <w:hyperlink w:anchor="_Toc517120514" w:history="1">
         <w:r>
           <w:rPr>
             <w:rStyle w:val="Hyperlink"/>
+            <w:noProof/>
           </w:rPr>
           <w:t>6. Inteligența artificială</w:t>
         </w:r>
         <w:r>
           <w:rPr>
+            <w:noProof/>
             <w:webHidden/>
           </w:rPr>
           <w:tab/>
         </w:r>
         <w:r>
           <w:rPr>
+            <w:noProof/>
             <w:webHidden/>
           </w:rPr>
           <w:fldChar w:fldCharType="begin"/>
         </w:r>
         <w:r>
           <w:rPr>
+            <w:noProof/>
             <w:webHidden/>
           </w:rPr>
-          <w:instrText xml:space="preserve"> PAGEREF _Toc517049809 \h </w:instrText>
+          <w:instrText xml:space="preserve"> PAGEREF _Toc517120514 \h </w:instrText>
         </w:r>
         <w:r>
           <w:rPr>
+            <w:noProof/>
             <w:webHidden/>
           </w:rPr>
         </w:r>
         <w:r>
           <w:rPr>
+            <w:noProof/>
             <w:webHidden/>
           </w:rPr>
           <w:fldChar w:fldCharType="separate"/>
         </w:r>
         <w:r>
           <w:rPr>
+            <w:noProof/>
             <w:webHidden/>
           </w:rPr>
           <w:t>10</w:t>
         </w:r>
         <w:r>
           <w:rPr>
+            <w:noProof/>
             <w:webHidden/>
           </w:rPr>
           <w:fldChar w:fldCharType="end"/>
@@ -1138,54 +1210,63 @@
         </w:tabs>
         <w:rPr>
           <w:rFonts w:asciiTheme="minorHAnsi" w:eastAsiaTheme="minorEastAsia" w:hAnsiTheme="minorHAnsi" w:cstheme="minorBidi"/>
+          <w:noProof/>
           <w:sz w:val="22"/>
           <w:lang w:eastAsia="ro-RO" w:bidi="he-IL"/>
         </w:rPr>
       </w:pPr>
-      <w:hyperlink w:anchor="_Toc517049810" w:history="1">
+      <w:hyperlink w:anchor="_Toc517120515" w:history="1">
         <w:r>
           <w:rPr>
             <w:rStyle w:val="Hyperlink"/>
+            <w:noProof/>
           </w:rPr>
           <w:t>6.1. Machine Learning</w:t>
         </w:r>
         <w:r>
           <w:rPr>
+            <w:noProof/>
             <w:webHidden/>
           </w:rPr>
           <w:tab/>
         </w:r>
         <w:r>
           <w:rPr>
+            <w:noProof/>
             <w:webHidden/>
           </w:rPr>
           <w:fldChar w:fldCharType="begin"/>
         </w:r>
         <w:r>
           <w:rPr>
+            <w:noProof/>
             <w:webHidden/>
           </w:rPr>
-          <w:instrText xml:space="preserve"> PAGEREF _Toc517049810 \h </w:instrText>
+          <w:instrText xml:space="preserve"> PAGEREF _Toc517120515 \h </w:instrText>
         </w:r>
         <w:r>
           <w:rPr>
+            <w:noProof/>
             <w:webHidden/>
           </w:rPr>
         </w:r>
         <w:r>
           <w:rPr>
+            <w:noProof/>
             <w:webHidden/>
           </w:rPr>
           <w:fldChar w:fldCharType="separate"/>
         </w:r>
         <w:r>
           <w:rPr>
+            <w:noProof/>
             <w:webHidden/>
           </w:rPr>
           <w:t>12</w:t>
         </w:r>
         <w:r>
           <w:rPr>
+            <w:noProof/>
             <w:webHidden/>
           </w:rPr>
           <w:fldChar w:fldCharType="end"/>
@@ -1200,54 +1281,63 @@
         </w:tabs>
         <w:rPr>
           <w:rFonts w:asciiTheme="minorHAnsi" w:eastAsiaTheme="minorEastAsia" w:hAnsiTheme="minorHAnsi" w:cstheme="minorBidi"/>
+          <w:noProof/>
           <w:sz w:val="22"/>
           <w:lang w:eastAsia="ro-RO" w:bidi="he-IL"/>
         </w:rPr>
       </w:pPr>
-      <w:hyperlink w:anchor="_Toc517049811" w:history="1">
+      <w:hyperlink w:anchor="_Toc517120516" w:history="1">
         <w:r>
           <w:rPr>
             <w:rStyle w:val="Hyperlink"/>
+            <w:noProof/>
           </w:rPr>
           <w:t>6.2. Rețele neuronale artificiale</w:t>
         </w:r>
         <w:r>
           <w:rPr>
+            <w:noProof/>
             <w:webHidden/>
           </w:rPr>
           <w:tab/>
         </w:r>
         <w:r>
           <w:rPr>
+            <w:noProof/>
             <w:webHidden/>
           </w:rPr>
           <w:fldChar w:fldCharType="begin"/>
         </w:r>
         <w:r>
           <w:rPr>
+            <w:noProof/>
             <w:webHidden/>
           </w:rPr>
-          <w:instrText xml:space="preserve"> PAGEREF _Toc517049811 \h </w:instrText>
+          <w:instrText xml:space="preserve"> PAGEREF _Toc517120516 \h </w:instrText>
         </w:r>
         <w:r>
           <w:rPr>
+            <w:noProof/>
             <w:webHidden/>
           </w:rPr>
         </w:r>
         <w:r>
           <w:rPr>
+            <w:noProof/>
             <w:webHidden/>
           </w:rPr>
           <w:fldChar w:fldCharType="separate"/>
         </w:r>
         <w:r>
           <w:rPr>
+            <w:noProof/>
             <w:webHidden/>
           </w:rPr>
           <w:t>13</w:t>
         </w:r>
         <w:r>
           <w:rPr>
+            <w:noProof/>
             <w:webHidden/>
           </w:rPr>
           <w:fldChar w:fldCharType="end"/>
@@ -1262,54 +1352,63 @@
         </w:tabs>
         <w:rPr>
           <w:rFonts w:asciiTheme="minorHAnsi" w:eastAsiaTheme="minorEastAsia" w:hAnsiTheme="minorHAnsi" w:cstheme="minorBidi"/>
+          <w:noProof/>
           <w:sz w:val="22"/>
           <w:lang w:eastAsia="ro-RO" w:bidi="he-IL"/>
         </w:rPr>
       </w:pPr>
-      <w:hyperlink w:anchor="_Toc517049812" w:history="1">
+      <w:hyperlink w:anchor="_Toc517120517" w:history="1">
         <w:r>
           <w:rPr>
             <w:rStyle w:val="Hyperlink"/>
+            <w:noProof/>
           </w:rPr>
           <w:t>6.3. Rețele neuronale recursive</w:t>
         </w:r>
         <w:r>
           <w:rPr>
+            <w:noProof/>
             <w:webHidden/>
           </w:rPr>
           <w:tab/>
         </w:r>
         <w:r>
           <w:rPr>
+            <w:noProof/>
             <w:webHidden/>
           </w:rPr>
           <w:fldChar w:fldCharType="begin"/>
         </w:r>
         <w:r>
           <w:rPr>
+            <w:noProof/>
             <w:webHidden/>
           </w:rPr>
-          <w:instrText xml:space="preserve"> PAGEREF _Toc517049812 \h </w:instrText>
+          <w:instrText xml:space="preserve"> PAGEREF _Toc517120517 \h </w:instrText>
         </w:r>
         <w:r>
           <w:rPr>
+            <w:noProof/>
             <w:webHidden/>
           </w:rPr>
         </w:r>
         <w:r>
           <w:rPr>
+            <w:noProof/>
             <w:webHidden/>
           </w:rPr>
           <w:fldChar w:fldCharType="separate"/>
         </w:r>
         <w:r>
           <w:rPr>
+            <w:noProof/>
             <w:webHidden/>
           </w:rPr>
           <w:t>14</w:t>
         </w:r>
         <w:r>
           <w:rPr>
+            <w:noProof/>
             <w:webHidden/>
           </w:rPr>
           <w:fldChar w:fldCharType="end"/>
@@ -1324,54 +1423,63 @@
         </w:tabs>
         <w:rPr>
           <w:rFonts w:asciiTheme="minorHAnsi" w:eastAsiaTheme="minorEastAsia" w:hAnsiTheme="minorHAnsi" w:cstheme="minorBidi"/>
+          <w:noProof/>
           <w:sz w:val="22"/>
           <w:lang w:eastAsia="ro-RO" w:bidi="he-IL"/>
         </w:rPr>
       </w:pPr>
-      <w:hyperlink w:anchor="_Toc517049813" w:history="1">
+      <w:hyperlink w:anchor="_Toc517120518" w:history="1">
         <w:r>
           <w:rPr>
             <w:rStyle w:val="Hyperlink"/>
+            <w:noProof/>
           </w:rPr>
           <w:t>6.4. LSTM</w:t>
         </w:r>
         <w:r>
           <w:rPr>
+            <w:noProof/>
             <w:webHidden/>
           </w:rPr>
           <w:tab/>
         </w:r>
         <w:r>
           <w:rPr>
+            <w:noProof/>
             <w:webHidden/>
           </w:rPr>
           <w:fldChar w:fldCharType="begin"/>
         </w:r>
         <w:r>
           <w:rPr>
+            <w:noProof/>
             <w:webHidden/>
           </w:rPr>
-          <w:instrText xml:space="preserve"> PAGEREF _Toc517049813 \h </w:instrText>
+          <w:instrText xml:space="preserve"> PAGEREF _Toc517120518 \h </w:instrText>
         </w:r>
         <w:r>
           <w:rPr>
+            <w:noProof/>
             <w:webHidden/>
           </w:rPr>
         </w:r>
         <w:r>
           <w:rPr>
+            <w:noProof/>
             <w:webHidden/>
           </w:rPr>
           <w:fldChar w:fldCharType="separate"/>
         </w:r>
         <w:r>
           <w:rPr>
+            <w:noProof/>
             <w:webHidden/>
           </w:rPr>
           <w:t>15</w:t>
         </w:r>
         <w:r>
           <w:rPr>
+            <w:noProof/>
             <w:webHidden/>
           </w:rPr>
           <w:fldChar w:fldCharType="end"/>
@@ -1380,61 +1488,68 @@
     </w:p>
     <w:p>
       <w:pPr>
-        <w:pStyle w:val="TOC1"/>
+        <w:pStyle w:val="TOC3"/>
         <w:tabs>
           <w:tab w:val="right" w:leader="dot" w:pos="9394"/>
         </w:tabs>
         <w:rPr>
           <w:rFonts w:asciiTheme="minorHAnsi" w:eastAsiaTheme="minorEastAsia" w:hAnsiTheme="minorHAnsi" w:cstheme="minorBidi"/>
-          <w:b w:val="0"/>
-          <w:sz w:val="22"/>
+          <w:noProof/>
           <w:lang w:eastAsia="ro-RO" w:bidi="he-IL"/>
         </w:rPr>
       </w:pPr>
-      <w:hyperlink w:anchor="_Toc517049814" w:history="1">
+      <w:hyperlink w:anchor="_Toc517120519" w:history="1">
         <w:r>
           <w:rPr>
             <w:rStyle w:val="Hyperlink"/>
+            <w:noProof/>
           </w:rPr>
-          <w:t>7. Benchmarks</w:t>
+          <w:t>6.4.1. Descrierea rețelelor LSTM</w:t>
         </w:r>
         <w:r>
           <w:rPr>
+            <w:noProof/>
             <w:webHidden/>
           </w:rPr>
           <w:tab/>
         </w:r>
         <w:r>
           <w:rPr>
+            <w:noProof/>
             <w:webHidden/>
           </w:rPr>
           <w:fldChar w:fldCharType="begin"/>
         </w:r>
         <w:r>
           <w:rPr>
+            <w:noProof/>
             <w:webHidden/>
           </w:rPr>
-          <w:instrText xml:space="preserve"> PAGEREF _Toc517049814 \h </w:instrText>
+          <w:instrText xml:space="preserve"> PAGEREF _Toc517120519 \h </w:instrText>
         </w:r>
         <w:r>
           <w:rPr>
+            <w:noProof/>
             <w:webHidden/>
           </w:rPr>
         </w:r>
         <w:r>
           <w:rPr>
+            <w:noProof/>
             <w:webHidden/>
           </w:rPr>
           <w:fldChar w:fldCharType="separate"/>
         </w:r>
         <w:r>
           <w:rPr>
+            <w:noProof/>
             <w:webHidden/>
           </w:rPr>
-          <w:t>17</w:t>
+          <w:t>15</w:t>
         </w:r>
         <w:r>
           <w:rPr>
+            <w:noProof/>
             <w:webHidden/>
           </w:rPr>
           <w:fldChar w:fldCharType="end"/>
@@ -1443,61 +1558,68 @@
     </w:p>
     <w:p>
       <w:pPr>
-        <w:pStyle w:val="TOC1"/>
+        <w:pStyle w:val="TOC3"/>
         <w:tabs>
           <w:tab w:val="right" w:leader="dot" w:pos="9394"/>
         </w:tabs>
         <w:rPr>
           <w:rFonts w:asciiTheme="minorHAnsi" w:eastAsiaTheme="minorEastAsia" w:hAnsiTheme="minorHAnsi" w:cstheme="minorBidi"/>
-          <w:b w:val="0"/>
-          <w:sz w:val="22"/>
+          <w:noProof/>
           <w:lang w:eastAsia="ro-RO" w:bidi="he-IL"/>
         </w:rPr>
       </w:pPr>
-      <w:hyperlink w:anchor="_Toc517049815" w:history="1">
+      <w:hyperlink w:anchor="_Toc517120520" w:history="1">
         <w:r>
           <w:rPr>
             <w:rStyle w:val="Hyperlink"/>
+            <w:noProof/>
           </w:rPr>
-          <w:t>8. Aplicația</w:t>
+          <w:t>6.4.2. Modul de funcționare al rețelelor LSTM</w:t>
         </w:r>
         <w:r>
           <w:rPr>
+            <w:noProof/>
             <w:webHidden/>
           </w:rPr>
           <w:tab/>
         </w:r>
         <w:r>
           <w:rPr>
+            <w:noProof/>
             <w:webHidden/>
           </w:rPr>
           <w:fldChar w:fldCharType="begin"/>
         </w:r>
         <w:r>
           <w:rPr>
+            <w:noProof/>
             <w:webHidden/>
           </w:rPr>
-          <w:instrText xml:space="preserve"> PAGEREF _Toc517049815 \h </w:instrText>
+          <w:instrText xml:space="preserve"> PAGEREF _Toc517120520 \h </w:instrText>
         </w:r>
         <w:r>
           <w:rPr>
+            <w:noProof/>
             <w:webHidden/>
           </w:rPr>
         </w:r>
         <w:r>
           <w:rPr>
+            <w:noProof/>
             <w:webHidden/>
           </w:rPr>
           <w:fldChar w:fldCharType="separate"/>
         </w:r>
         <w:r>
           <w:rPr>
+            <w:noProof/>
             <w:webHidden/>
           </w:rPr>
-          <w:t>20</w:t>
+          <w:t>16</w:t>
         </w:r>
         <w:r>
           <w:rPr>
+            <w:noProof/>
             <w:webHidden/>
           </w:rPr>
           <w:fldChar w:fldCharType="end"/>
@@ -1513,54 +1635,63 @@
         <w:rPr>
           <w:rFonts w:asciiTheme="minorHAnsi" w:eastAsiaTheme="minorEastAsia" w:hAnsiTheme="minorHAnsi" w:cstheme="minorBidi"/>
           <w:b w:val="0"/>
+          <w:noProof/>
           <w:sz w:val="22"/>
           <w:lang w:eastAsia="ro-RO" w:bidi="he-IL"/>
         </w:rPr>
       </w:pPr>
-      <w:hyperlink w:anchor="_Toc517049816" w:history="1">
+      <w:hyperlink w:anchor="_Toc517120521" w:history="1">
         <w:r>
           <w:rPr>
             <w:rStyle w:val="Hyperlink"/>
+            <w:noProof/>
           </w:rPr>
-          <w:t>11. Bibliografie</w:t>
+          <w:t>7. Benchmarks</w:t>
         </w:r>
         <w:r>
           <w:rPr>
+            <w:noProof/>
             <w:webHidden/>
           </w:rPr>
           <w:tab/>
         </w:r>
         <w:r>
           <w:rPr>
+            <w:noProof/>
             <w:webHidden/>
           </w:rPr>
           <w:fldChar w:fldCharType="begin"/>
         </w:r>
         <w:r>
           <w:rPr>
+            <w:noProof/>
             <w:webHidden/>
           </w:rPr>
-          <w:instrText xml:space="preserve"> PAGEREF _Toc517049816 \h </w:instrText>
+          <w:instrText xml:space="preserve"> PAGEREF _Toc517120521 \h </w:instrText>
         </w:r>
         <w:r>
           <w:rPr>
+            <w:noProof/>
             <w:webHidden/>
           </w:rPr>
         </w:r>
         <w:r>
           <w:rPr>
+            <w:noProof/>
             <w:webHidden/>
           </w:rPr>
           <w:fldChar w:fldCharType="separate"/>
         </w:r>
         <w:r>
           <w:rPr>
+            <w:noProof/>
             <w:webHidden/>
           </w:rPr>
-          <w:t>21</w:t>
+          <w:t>17</w:t>
         </w:r>
         <w:r>
           <w:rPr>
+            <w:noProof/>
             <w:webHidden/>
           </w:rPr>
           <w:fldChar w:fldCharType="end"/>
@@ -1569,6 +1700,78 @@
     </w:p>
     <w:p>
       <w:pPr>
+        <w:pStyle w:val="TOC1"/>
+        <w:tabs>
+          <w:tab w:val="right" w:leader="dot" w:pos="9394"/>
+        </w:tabs>
+        <w:rPr>
+          <w:rFonts w:asciiTheme="minorHAnsi" w:eastAsiaTheme="minorEastAsia" w:hAnsiTheme="minorHAnsi" w:cstheme="minorBidi"/>
+          <w:b w:val="0"/>
+          <w:noProof/>
+          <w:sz w:val="22"/>
+          <w:lang w:eastAsia="ro-RO" w:bidi="he-IL"/>
+        </w:rPr>
+      </w:pPr>
+      <w:hyperlink w:anchor="_Toc517120522" w:history="1">
+        <w:r>
+          <w:rPr>
+            <w:rStyle w:val="Hyperlink"/>
+            <w:noProof/>
+          </w:rPr>
+          <w:t>11. Bibliografie</w:t>
+        </w:r>
+        <w:r>
+          <w:rPr>
+            <w:noProof/>
+            <w:webHidden/>
+          </w:rPr>
+          <w:tab/>
+        </w:r>
+        <w:r>
+          <w:rPr>
+            <w:noProof/>
+            <w:webHidden/>
+          </w:rPr>
+          <w:fldChar w:fldCharType="begin"/>
+        </w:r>
+        <w:r>
+          <w:rPr>
+            <w:noProof/>
+            <w:webHidden/>
+          </w:rPr>
+          <w:instrText xml:space="preserve"> PAGEREF _Toc517120522 \h </w:instrText>
+        </w:r>
+        <w:r>
+          <w:rPr>
+            <w:noProof/>
+            <w:webHidden/>
+          </w:rPr>
+        </w:r>
+        <w:r>
+          <w:rPr>
+            <w:noProof/>
+            <w:webHidden/>
+          </w:rPr>
+          <w:fldChar w:fldCharType="separate"/>
+        </w:r>
+        <w:r>
+          <w:rPr>
+            <w:noProof/>
+            <w:webHidden/>
+          </w:rPr>
+          <w:t>21</w:t>
+        </w:r>
+        <w:r>
+          <w:rPr>
+            <w:noProof/>
+            <w:webHidden/>
+          </w:rPr>
+          <w:fldChar w:fldCharType="end"/>
+        </w:r>
+      </w:hyperlink>
+    </w:p>
+    <w:p>
+      <w:pPr>
         <w:spacing w:line="360" w:lineRule="auto"/>
       </w:pPr>
       <w:r>
@@ -1595,7 +1798,7 @@
         </w:rPr>
         <w:br w:type="page"/>
       </w:r>
-      <w:bookmarkStart w:id="2" w:name="_Toc517049804"/>
+      <w:bookmarkStart w:id="2" w:name="_Toc517120509"/>
       <w:r>
         <w:lastRenderedPageBreak/>
         <w:t>3</w:t>
@@ -1619,7 +1822,7 @@
       <w:r>
         <w:br w:type="page"/>
       </w:r>
-      <w:bookmarkStart w:id="3" w:name="_Toc517049805"/>
+      <w:bookmarkStart w:id="3" w:name="_Toc517120510"/>
       <w:r>
         <w:lastRenderedPageBreak/>
         <w:t xml:space="preserve">4. </w:t>
@@ -1642,7 +1845,7 @@
       <w:r>
         <w:br w:type="page"/>
       </w:r>
-      <w:bookmarkStart w:id="4" w:name="_Toc517049806"/>
+      <w:bookmarkStart w:id="4" w:name="_Toc517120511"/>
       <w:r>
         <w:lastRenderedPageBreak/>
         <w:t xml:space="preserve">5. </w:t>
@@ -1817,7 +2020,7 @@
       <w:r>
         <w:br w:type="page"/>
       </w:r>
-      <w:bookmarkStart w:id="5" w:name="_Toc517049807"/>
+      <w:bookmarkStart w:id="5" w:name="_Toc517120512"/>
       <w:r>
         <w:lastRenderedPageBreak/>
         <w:t>5.1</w:t>
@@ -3461,7 +3664,7 @@
           <w:rStyle w:val="BookTitle"/>
         </w:rPr>
       </w:pPr>
-      <w:bookmarkStart w:id="11" w:name="_Toc517049808"/>
+      <w:bookmarkStart w:id="11" w:name="_Toc517120513"/>
       <w:r>
         <w:lastRenderedPageBreak/>
         <w:t>5.2. Cazuri de utilizare pentru PCG</w:t>
@@ -5043,7 +5246,7 @@
           <w:szCs w:val="24"/>
         </w:rPr>
       </w:pPr>
-      <w:bookmarkStart w:id="16" w:name="_Toc517049809"/>
+      <w:bookmarkStart w:id="16" w:name="_Toc517120514"/>
       <w:r>
         <w:drawing>
           <wp:anchor distT="0" distB="0" distL="114300" distR="114300" simplePos="0" relativeHeight="251664384" behindDoc="0" locked="0" layoutInCell="1" allowOverlap="1" wp14:anchorId="78717332" wp14:editId="6DB78617">
@@ -5794,7 +5997,7 @@
         <w:pStyle w:val="Heading2"/>
         <w:spacing w:line="360" w:lineRule="auto"/>
       </w:pPr>
-      <w:bookmarkStart w:id="21" w:name="_Toc517049810"/>
+      <w:bookmarkStart w:id="21" w:name="_Toc517120515"/>
       <w:r>
         <w:lastRenderedPageBreak/>
         <w:t>6.1. Machine Learning</w:t>
@@ -6234,7 +6437,7 @@
         <w:pStyle w:val="Heading2"/>
         <w:spacing w:line="360" w:lineRule="auto"/>
       </w:pPr>
-      <w:bookmarkStart w:id="22" w:name="_Toc517049811"/>
+      <w:bookmarkStart w:id="22" w:name="_Toc517120516"/>
       <w:r>
         <w:lastRenderedPageBreak/>
         <w:t>6.2. Rețele neuronale artificiale</w:t>
@@ -7265,7 +7468,7 @@
         <w:pStyle w:val="Heading2"/>
         <w:spacing w:line="360" w:lineRule="auto"/>
       </w:pPr>
-      <w:bookmarkStart w:id="25" w:name="_Toc517049812"/>
+      <w:bookmarkStart w:id="25" w:name="_Toc517120517"/>
       <w:r>
         <w:lastRenderedPageBreak/>
         <w:t>6.3. Rețele neuronale recursive</w:t>
@@ -8209,7 +8412,7 @@
         <w:pStyle w:val="Heading2"/>
         <w:spacing w:line="360" w:lineRule="auto"/>
       </w:pPr>
-      <w:bookmarkStart w:id="28" w:name="_Toc517049813"/>
+      <w:bookmarkStart w:id="28" w:name="_Toc517120518"/>
       <w:r>
         <w:lastRenderedPageBreak/>
         <w:t>6.4. LSTM</w:t>
@@ -8715,6 +8918,22 @@
     </w:p>
     <w:p>
       <w:pPr>
+        <w:pStyle w:val="Heading3"/>
+      </w:pPr>
+      <w:bookmarkStart w:id="31" w:name="_Toc517120519"/>
+      <w:r>
+        <w:t>6.4.1</w:t>
+      </w:r>
+      <w:r>
+        <w:t>.</w:t>
+      </w:r>
+      <w:r>
+        <w:t xml:space="preserve"> Descrierea</w:t>
+      </w:r>
+      <w:bookmarkEnd w:id="31"/>
+    </w:p>
+    <w:p>
+      <w:pPr>
         <w:keepNext/>
         <w:tabs>
           <w:tab w:val="left" w:pos="0"/>
@@ -8778,7 +8997,7 @@
                                 <w:szCs w:val="28"/>
                               </w:rPr>
                             </w:pPr>
-                            <w:bookmarkStart w:id="31" w:name="_Ref517049836"/>
+                            <w:bookmarkStart w:id="32" w:name="_Ref517049836"/>
                             <w:r>
                               <w:rPr>
                                 <w:i w:val="0"/>
@@ -8834,7 +9053,7 @@
                               </w:rPr>
                               <w:fldChar w:fldCharType="end"/>
                             </w:r>
-                            <w:bookmarkEnd w:id="31"/>
+                            <w:bookmarkEnd w:id="32"/>
                             <w:r>
                               <w:rPr>
                                 <w:i w:val="0"/>
@@ -8886,7 +9105,7 @@
                           <w:szCs w:val="28"/>
                         </w:rPr>
                       </w:pPr>
-                      <w:bookmarkStart w:id="32" w:name="_Ref517049836"/>
+                      <w:bookmarkStart w:id="33" w:name="_Ref517049836"/>
                       <w:r>
                         <w:rPr>
                           <w:i w:val="0"/>
@@ -8942,7 +9161,7 @@
                         </w:rPr>
                         <w:fldChar w:fldCharType="end"/>
                       </w:r>
-                      <w:bookmarkEnd w:id="32"/>
+                      <w:bookmarkEnd w:id="33"/>
                       <w:r>
                         <w:rPr>
                           <w:i w:val="0"/>
@@ -9220,7 +9439,16 @@
           <w:sz w:val="24"/>
           <w:szCs w:val="24"/>
         </w:rPr>
-        <w:t xml:space="preserve">, ele vin cu ceva nou în ceea ce privește structura internă a fiecărui modul. În loc de o rețea neuronală cu un singur strat, LSTM conține patru straturi ce </w:t>
+        <w:t xml:space="preserve">, ele vin cu ceva nou în ceea ce privește structura </w:t>
+      </w:r>
+      <w:r>
+        <w:rPr>
+          <w:bCs/>
+          <w:sz w:val="24"/>
+          <w:szCs w:val="24"/>
+        </w:rPr>
+        <w:lastRenderedPageBreak/>
+        <w:t xml:space="preserve">internă a fiecărui modul. În loc de o rețea neuronală cu un singur strat, LSTM conține patru straturi ce </w:t>
       </w:r>
       <w:r>
         <w:rPr>
@@ -9308,12 +9536,19 @@
         </w:rPr>
         <w:t xml:space="preserve">. </w:t>
       </w:r>
-      <w:r>
-        <w:rPr>
-          <w:b/>
-        </w:rPr>
-        <w:br w:type="page"/>
-      </w:r>
+    </w:p>
+    <w:p>
+      <w:pPr>
+        <w:pStyle w:val="Heading3"/>
+      </w:pPr>
+      <w:bookmarkStart w:id="34" w:name="_Toc517120520"/>
+      <w:r>
+        <w:t xml:space="preserve">6.4.2. </w:t>
+      </w:r>
+      <w:r>
+        <w:t>Modul de funcționare</w:t>
+      </w:r>
+      <w:bookmarkEnd w:id="34"/>
     </w:p>
     <w:p>
       <w:pPr>
@@ -9328,34 +9563,6 @@
           <w:bCs/>
           <w:sz w:val="24"/>
           <w:szCs w:val="24"/>
-          <w:u w:val="single"/>
-        </w:rPr>
-      </w:pPr>
-      <w:r>
-        <w:rPr>
-          <w:rFonts w:asciiTheme="majorBidi" w:hAnsiTheme="majorBidi" w:cstheme="majorBidi"/>
-          <w:bCs/>
-          <w:sz w:val="24"/>
-          <w:szCs w:val="24"/>
-          <w:u w:val="single"/>
-        </w:rPr>
-        <w:lastRenderedPageBreak/>
-        <w:t>Modul de funcționare al rețelelor LSTM</w:t>
-      </w:r>
-    </w:p>
-    <w:p>
-      <w:pPr>
-        <w:keepNext/>
-        <w:tabs>
-          <w:tab w:val="left" w:pos="0"/>
-        </w:tabs>
-        <w:spacing w:line="360" w:lineRule="auto"/>
-        <w:jc w:val="both"/>
-        <w:rPr>
-          <w:rFonts w:asciiTheme="majorBidi" w:hAnsiTheme="majorBidi" w:cstheme="majorBidi"/>
-          <w:bCs/>
-          <w:sz w:val="24"/>
-          <w:szCs w:val="24"/>
         </w:rPr>
       </w:pPr>
       <w:r>
@@ -9438,18 +9645,16 @@
           <w:sz w:val="24"/>
           <w:szCs w:val="24"/>
         </w:rPr>
-        <w:t xml:space="preserve"> fiecare linie reprezintă un vector de valori, călătorind de la input-ul unui nod  până la output-ul acestuia și input-ul următorului nod. Cercurile cu roz reprezintă operații pe vectori precum înmulțirea sau adunarea, și dreptunghiurile galbene simbolizează straturi neuronale. Starea internă a celulei este reprezentată de linia orizontală din porțiunea superioară. Celula adaugă sau șterge informații din acest vector la trecerea prin </w:t>
+        <w:t xml:space="preserve"> fiecare linie reprezintă un vector de valori, călătorind de la input-ul unui nod  până la output-ul acestuia și input-ul următorului nod. Cercurile cu roz reprezintă operații pe vectori și dreptunghiurile galbene simbolizează straturi neuronale. Starea internă a celulei este reprezentată de linia</w:t>
       </w:r>
       <w:r>
         <w:rPr>
           <w:rFonts w:asciiTheme="majorBidi" w:hAnsiTheme="majorBidi" w:cstheme="majorBidi"/>
           <w:bCs/>
-          <w:i/>
-          <w:iCs/>
-          <w:sz w:val="24"/>
-          <w:szCs w:val="24"/>
-        </w:rPr>
-        <w:t>porți.</w:t>
+          <w:sz w:val="24"/>
+          <w:szCs w:val="24"/>
+        </w:rPr>
+        <w:t xml:space="preserve"> din partea superioară, la ea se adaugă sau se șterg informații la trecerea prin porți.</w:t>
       </w:r>
       <w:r>
         <w:rPr>
@@ -9809,7 +10014,7 @@
           <w:sz w:val="24"/>
           <w:szCs w:val="24"/>
         </w:rPr>
-        <w:t xml:space="preserve"> pregătește noi candidați ce ar putea fi adăugați. Rezultatele celor două părți  formând </w:t>
+        <w:t xml:space="preserve"> pregătește noi candidați ce ar putea fi adăugați. Rezultatele</w:t>
       </w:r>
       <w:r>
         <w:rPr>
@@ -9818,7 +10023,7 @@
           <w:sz w:val="24"/>
           <w:szCs w:val="24"/>
         </w:rPr>
-        <w:t>î</w:t>
+        <w:t xml:space="preserve"> formează vectorul ce va actualiza starea internă</w:t>
       </w:r>
       <w:r>
         <w:rPr>
@@ -9827,7 +10032,7 @@
           <w:sz w:val="24"/>
           <w:szCs w:val="24"/>
         </w:rPr>
-        <w:t>n cele din urmă vectorul ce va actualiza starea celu</w:t>
+        <w:t>.</w:t>
       </w:r>
       <w:r>
         <w:rPr>
@@ -9836,7 +10041,7 @@
           <w:sz w:val="24"/>
           <w:szCs w:val="24"/>
         </w:rPr>
-        <w:t>lei.</w:t>
+        <w:t xml:space="preserve"> </w:t>
       </w:r>
       <m:oMath>
         <m:sSub>
@@ -10622,7 +10827,7 @@
           <w:sz w:val="24"/>
           <w:szCs w:val="24"/>
         </w:rPr>
-        <w:t xml:space="preserve">Returnarea rezultatului – ultimul pas îl constituie calcularea și returnarea rezultatului. Și acest proces este la rândul lui format din două parți. Primul strat cu activare sigmoidală decide ce elemente din starea internă a celulei vom returna, în timp ce al doilea strat cu activare </w:t>
+        <w:t xml:space="preserve">Returnarea rezultatului – ultimul pas îl constituie calcularea și returnarea rezultatului. Primul strat cu activare sigmoidală decide ce elemente din starea internă a celulei vom returna, în timp ce al doilea strat cu activare </w:t>
       </w:r>
       <w:r>
         <w:rPr>
@@ -10660,7 +10865,16 @@
           <w:sz w:val="24"/>
           <w:szCs w:val="24"/>
         </w:rPr>
-        <w:t>ntre valorile 0 și 1. În cele din urmă cele doua rezultate formează outputul celulei respective, output ce va fi totodată și unul dintre inputurile următoarei celule.</w:t>
+        <w:t>ntre valorile 0 și 1.</w:t>
+      </w:r>
+      <w:r>
+        <w:rPr>
+          <w:rFonts w:asciiTheme="majorBidi" w:hAnsiTheme="majorBidi" w:cstheme="majorBidi"/>
+          <w:bCs/>
+          <w:sz w:val="24"/>
+          <w:szCs w:val="24"/>
+        </w:rPr>
+        <w:t xml:space="preserve"> La final cele două rezultate se înmulțesc între ele.</w:t>
       </w:r>
     </w:p>
     <w:p>
@@ -11107,7 +11321,7 @@
           <w:szCs w:val="24"/>
         </w:rPr>
       </w:pPr>
-      <w:bookmarkStart w:id="33" w:name="_Toc517049814"/>
+      <w:bookmarkStart w:id="35" w:name="_Toc517120521"/>
       <w:r>
         <w:lastRenderedPageBreak/>
         <w:t xml:space="preserve">7. </w:t>
@@ -11118,7 +11332,7 @@
       <w:r>
         <w:t>s</w:t>
       </w:r>
-      <w:bookmarkEnd w:id="33"/>
+      <w:bookmarkEnd w:id="35"/>
     </w:p>
     <w:p>
       <w:pPr>
@@ -11356,8 +11570,6 @@
         </w:rPr>
         <w:t>Reprezentarea datelor</w:t>
       </w:r>
-      <w:bookmarkStart w:id="34" w:name="_GoBack"/>
-      <w:bookmarkEnd w:id="34"/>
     </w:p>
     <w:p>
       <w:pPr>
@@ -11424,13 +11636,7 @@
     </w:p>
     <w:p>
       <w:pPr>
-        <w:pStyle w:val="ListParagraph"/>
-        <w:numPr>
-          <w:ilvl w:val="0"/>
-          <w:numId w:val="48"/>
-        </w:numPr>
-        <w:spacing w:line="360" w:lineRule="auto"/>
-        <w:jc w:val="both"/>
+        <w:pStyle w:val="Heading3"/>
         <w:rPr>
           <w:bCs/>
           <w:sz w:val="22"/>
@@ -11438,13 +11644,9 @@
         </w:rPr>
       </w:pPr>
       <w:r>
-        <w:rPr>
-          <w:b/>
-          <w:i/>
-          <w:iCs/>
-          <w:sz w:val="24"/>
-          <w:szCs w:val="24"/>
-        </w:rPr>
+        <w:t xml:space="preserve">7.1. </w:t>
+      </w:r>
+      <w:r>
         <w:t>Reprezentare Secvențială</w:t>
       </w:r>
     </w:p>
@@ -11711,8 +11913,8 @@
                                 <w:szCs w:val="28"/>
                               </w:rPr>
                             </w:pPr>
-                            <w:bookmarkStart w:id="35" w:name="_Ref517107974"/>
-                            <w:bookmarkStart w:id="36" w:name="_Ref517107979"/>
+                            <w:bookmarkStart w:id="36" w:name="_Ref517107974"/>
+                            <w:bookmarkStart w:id="37" w:name="_Ref517107979"/>
                             <w:r>
                               <w:rPr>
                                 <w:i w:val="0"/>
@@ -11768,7 +11970,7 @@
                               </w:rPr>
                               <w:fldChar w:fldCharType="end"/>
                             </w:r>
-                            <w:bookmarkEnd w:id="36"/>
+                            <w:bookmarkEnd w:id="37"/>
                             <w:r>
                               <w:rPr>
                                 <w:i w:val="0"/>
@@ -11787,7 +11989,7 @@
                               </w:rPr>
                               <w:t xml:space="preserve"> publicat în 13 septembrie 1985 de către Nintendo Creative Department</w:t>
                             </w:r>
-                            <w:bookmarkEnd w:id="35"/>
+                            <w:bookmarkEnd w:id="36"/>
                           </w:p>
                         </w:txbxContent>
                       </wps:txbx>
@@ -11821,8 +12023,8 @@
                           <w:szCs w:val="28"/>
                         </w:rPr>
                       </w:pPr>
-                      <w:bookmarkStart w:id="37" w:name="_Ref517107974"/>
-                      <w:bookmarkStart w:id="38" w:name="_Ref517107979"/>
+                      <w:bookmarkStart w:id="38" w:name="_Ref517107974"/>
+                      <w:bookmarkStart w:id="39" w:name="_Ref517107979"/>
                       <w:r>
                         <w:rPr>
                           <w:i w:val="0"/>
@@ -11878,7 +12080,7 @@
                         </w:rPr>
                         <w:fldChar w:fldCharType="end"/>
                       </w:r>
-                      <w:bookmarkEnd w:id="38"/>
+                      <w:bookmarkEnd w:id="39"/>
                       <w:r>
                         <w:rPr>
                           <w:i w:val="0"/>
@@ -11897,7 +12099,7 @@
                         </w:rPr>
                         <w:t xml:space="preserve"> publicat în 13 septembrie 1985 de către Nintendo Creative Department</w:t>
                       </w:r>
-                      <w:bookmarkEnd w:id="37"/>
+                      <w:bookmarkEnd w:id="38"/>
                     </w:p>
                   </w:txbxContent>
                 </v:textbox>
@@ -12283,7 +12485,7 @@
                                 <w:szCs w:val="28"/>
                               </w:rPr>
                             </w:pPr>
-                            <w:bookmarkStart w:id="39" w:name="_Ref517115229"/>
+                            <w:bookmarkStart w:id="40" w:name="_Ref517115229"/>
                             <w:r>
                               <w:rPr>
                                 <w:i w:val="0"/>
@@ -12339,7 +12541,7 @@
                               </w:rPr>
                               <w:fldChar w:fldCharType="end"/>
                             </w:r>
-                            <w:bookmarkEnd w:id="39"/>
+                            <w:bookmarkEnd w:id="40"/>
                             <w:r>
                               <w:rPr>
                                 <w:i w:val="0"/>
@@ -12441,7 +12643,7 @@
                           <w:szCs w:val="28"/>
                         </w:rPr>
                       </w:pPr>
-                      <w:bookmarkStart w:id="40" w:name="_Ref517115229"/>
+                      <w:bookmarkStart w:id="41" w:name="_Ref517115229"/>
                       <w:r>
                         <w:rPr>
                           <w:i w:val="0"/>
@@ -12497,7 +12699,7 @@
                         </w:rPr>
                         <w:fldChar w:fldCharType="end"/>
                       </w:r>
-                      <w:bookmarkEnd w:id="40"/>
+                      <w:bookmarkEnd w:id="41"/>
                       <w:r>
                         <w:rPr>
                           <w:i w:val="0"/>
@@ -12994,7 +13196,7 @@
                                 <w:szCs w:val="22"/>
                               </w:rPr>
                             </w:pPr>
-                            <w:bookmarkStart w:id="41" w:name="_Ref517115282"/>
+                            <w:bookmarkStart w:id="42" w:name="_Ref517115282"/>
                             <w:r>
                               <w:rPr>
                                 <w:i w:val="0"/>
@@ -13050,7 +13252,7 @@
                               </w:rPr>
                               <w:fldChar w:fldCharType="end"/>
                             </w:r>
-                            <w:bookmarkEnd w:id="41"/>
+                            <w:bookmarkEnd w:id="42"/>
                             <w:r>
                               <w:rPr>
                                 <w:i w:val="0"/>
@@ -13183,7 +13385,7 @@
                           <w:szCs w:val="22"/>
                         </w:rPr>
                       </w:pPr>
-                      <w:bookmarkStart w:id="42" w:name="_Ref517115282"/>
+                      <w:bookmarkStart w:id="43" w:name="_Ref517115282"/>
                       <w:r>
                         <w:rPr>
                           <w:i w:val="0"/>
@@ -13239,7 +13441,7 @@
                         </w:rPr>
                         <w:fldChar w:fldCharType="end"/>
                       </w:r>
-                      <w:bookmarkEnd w:id="42"/>
+                      <w:bookmarkEnd w:id="43"/>
                       <w:r>
                         <w:rPr>
                           <w:i w:val="0"/>
@@ -13608,7 +13810,7 @@
                                 <w:szCs w:val="28"/>
                               </w:rPr>
                             </w:pPr>
-                            <w:bookmarkStart w:id="43" w:name="_Ref517118246"/>
+                            <w:bookmarkStart w:id="44" w:name="_Ref517118246"/>
                             <w:r>
                               <w:rPr>
                                 <w:i w:val="0"/>
@@ -13663,7 +13865,7 @@
                               </w:rPr>
                               <w:fldChar w:fldCharType="end"/>
                             </w:r>
-                            <w:bookmarkEnd w:id="43"/>
+                            <w:bookmarkEnd w:id="44"/>
                             <w:r>
                               <w:rPr>
                                 <w:i w:val="0"/>
@@ -13704,7 +13906,7 @@
                           <w:szCs w:val="28"/>
                         </w:rPr>
                       </w:pPr>
-                      <w:bookmarkStart w:id="44" w:name="_Ref517118246"/>
+                      <w:bookmarkStart w:id="45" w:name="_Ref517118246"/>
                       <w:r>
                         <w:rPr>
                           <w:i w:val="0"/>
@@ -13759,7 +13961,7 @@
                         </w:rPr>
                         <w:fldChar w:fldCharType="end"/>
                       </w:r>
-                      <w:bookmarkEnd w:id="44"/>
+                      <w:bookmarkEnd w:id="45"/>
                       <w:r>
                         <w:rPr>
                           <w:i w:val="0"/>
@@ -13894,14 +14096,7 @@
           <w:sz w:val="24"/>
           <w:szCs w:val="24"/>
         </w:rPr>
-        <w:t xml:space="preserve"> Modelul creat de Morgan Milewicz</w:t>
-      </w:r>
-      <w:r>
-        <w:rPr>
-          <w:sz w:val="24"/>
-          <w:szCs w:val="24"/>
-        </w:rPr>
-        <w:t xml:space="preserve">, după ce a fost antrenat pe un set întreg de cărți de joc, a reușit să genereze cărți noi </w:t>
+        <w:t xml:space="preserve"> Modelul creat de Morgan Milewicz, după ce a fost antrenat pe un set întreg de cărți de joc, a reușit să genereze cărți noi </w:t>
       </w:r>
       <w:sdt>
         <w:sdtPr>
@@ -13936,7 +14131,6 @@
           </w:r>
           <w:r>
             <w:rPr>
-              <w:noProof/>
               <w:sz w:val="24"/>
               <w:szCs w:val="24"/>
             </w:rPr>
@@ -14009,11 +14203,19 @@
     </w:p>
     <w:p>
       <w:pPr>
-        <w:pStyle w:val="ListParagraph"/>
-        <w:numPr>
-          <w:ilvl w:val="0"/>
-          <w:numId w:val="49"/>
-        </w:numPr>
+        <w:pStyle w:val="Heading3"/>
+      </w:pPr>
+      <w:r>
+        <w:t xml:space="preserve">7.2. </w:t>
+      </w:r>
+      <w:bookmarkStart w:id="46" w:name="_GoBack"/>
+      <w:bookmarkEnd w:id="46"/>
+      <w:r>
+        <w:t>Reprezentare sub formă de grilă</w:t>
+      </w:r>
+    </w:p>
+    <w:p>
+      <w:pPr>
         <w:spacing w:line="360" w:lineRule="auto"/>
         <w:jc w:val="both"/>
         <w:rPr>
@@ -14023,94 +14225,34 @@
       </w:pPr>
       <w:r>
         <w:rPr>
-          <w:b/>
+          <w:sz w:val="24"/>
+          <w:szCs w:val="24"/>
+        </w:rPr>
+        <w:t xml:space="preserve">Majoritatea nivelelor din jocuri 2D pot fi reprezentate folosind grile cu două dimensiuni. Câteodată această reprezentare nu se potrivește perfect din cauza formelor sau a alinierii unor elemente de </w:t>
+      </w:r>
+      <w:r>
+        <w:rPr>
+          <w:sz w:val="24"/>
+          <w:szCs w:val="24"/>
+        </w:rPr>
+        <w:lastRenderedPageBreak/>
+        <w:t xml:space="preserve">conținut, dar în același timp putem spune că această reprezentare este cea mai naturală pentru multe tipuri de nivele precum temnițe, hărți strategice chiar și jocuri platformă. </w:t>
+      </w:r>
+    </w:p>
+    <w:p>
+      <w:pPr>
+        <w:spacing w:line="360" w:lineRule="auto"/>
+        <w:jc w:val="both"/>
+      </w:pPr>
+    </w:p>
+    <w:p>
+      <w:pPr>
+        <w:spacing w:line="360" w:lineRule="auto"/>
+        <w:jc w:val="both"/>
+        <w:rPr>
           <w:bCs/>
           <w:i/>
           <w:iCs/>
-          <w:sz w:val="24"/>
-          <w:szCs w:val="24"/>
-        </w:rPr>
-        <w:t>Reprezentare sub formă de grilă</w:t>
-      </w:r>
-    </w:p>
-    <w:p>
-      <w:pPr>
-        <w:spacing w:line="360" w:lineRule="auto"/>
-        <w:jc w:val="both"/>
-        <w:rPr>
-          <w:sz w:val="24"/>
-          <w:szCs w:val="24"/>
-        </w:rPr>
-      </w:pPr>
-      <w:r>
-        <w:rPr>
-          <w:sz w:val="24"/>
-          <w:szCs w:val="24"/>
-        </w:rPr>
-        <w:t xml:space="preserve">Majoritatea nivelelor din jocuri 2D pot fi reprezentate folosind grile cu două dimensiuni. Câteodată această reprezentare nu se potrivește perfect din cauza formelor sau a alinierii unor elemente de conținut, dar în același timp putem spune că această reprezentare este cea mai naturală pentru multe tipuri de nivele precum temnițe, hărți strategice chiar și jocuri platformă. </w:t>
-      </w:r>
-    </w:p>
-    <w:p>
-      <w:pPr>
-        <w:spacing w:line="360" w:lineRule="auto"/>
-        <w:ind w:firstLine="360"/>
-        <w:jc w:val="both"/>
-      </w:pPr>
-    </w:p>
-    <w:p>
-      <w:pPr>
-        <w:spacing w:line="360" w:lineRule="auto"/>
-        <w:ind w:firstLine="360"/>
-        <w:jc w:val="both"/>
-      </w:pPr>
-    </w:p>
-    <w:p>
-      <w:pPr>
-        <w:spacing w:line="360" w:lineRule="auto"/>
-        <w:ind w:firstLine="360"/>
-        <w:jc w:val="both"/>
-        <w:rPr>
-          <w:bCs/>
-          <w:i/>
-          <w:iCs/>
-          <w:sz w:val="24"/>
-          <w:szCs w:val="24"/>
-        </w:rPr>
-      </w:pPr>
-      <w:r>
-        <w:br w:type="page"/>
-      </w:r>
-      <w:bookmarkStart w:id="45" w:name="_Toc517049815"/>
-      <w:r>
-        <w:lastRenderedPageBreak/>
-        <w:t>8.</w:t>
-      </w:r>
-      <w:r>
-        <w:t xml:space="preserve"> </w:t>
-      </w:r>
-      <w:r>
-        <w:t>Aplicația</w:t>
-      </w:r>
-      <w:bookmarkEnd w:id="45"/>
-      <w:r>
-        <w:t xml:space="preserve"> </w:t>
-      </w:r>
-    </w:p>
-    <w:p>
-      <w:pPr>
-        <w:spacing w:line="360" w:lineRule="auto"/>
-        <w:rPr>
-          <w:bCs/>
-          <w:sz w:val="24"/>
-          <w:szCs w:val="24"/>
-        </w:rPr>
-      </w:pPr>
-    </w:p>
-    <w:p>
-      <w:pPr>
-        <w:spacing w:line="360" w:lineRule="auto"/>
-        <w:rPr>
-          <w:bCs/>
           <w:sz w:val="24"/>
           <w:szCs w:val="24"/>
         </w:rPr>
@@ -14124,7 +14266,7 @@
         <w:br w:type="page"/>
       </w:r>
     </w:p>
-    <w:bookmarkStart w:id="46" w:name="_Toc517049816" w:displacedByCustomXml="next"/>
+    <w:bookmarkStart w:id="47" w:name="_Toc517120522" w:displacedByCustomXml="next"/>
     <w:sdt>
       <w:sdtPr>
         <w:rPr>
@@ -14150,7 +14292,7 @@
           <w:r>
             <w:t>fie</w:t>
           </w:r>
-          <w:bookmarkEnd w:id="46"/>
+          <w:bookmarkEnd w:id="47"/>
         </w:p>
         <w:sdt>
           <w:sdtPr>
@@ -14162,8 +14304,7 @@
               <w:pPr>
                 <w:spacing w:line="360" w:lineRule="auto"/>
                 <w:rPr>
-                  <w:noProof/>
-                  <w:lang w:val="en-US" w:bidi="he-IL"/>
+                  <w:lang w:bidi="he-IL"/>
                 </w:rPr>
               </w:pPr>
               <w:r>
@@ -14206,15 +14347,11 @@
                     <w:pPr>
                       <w:pStyle w:val="Bibliography"/>
                       <w:rPr>
-                        <w:noProof/>
                         <w:sz w:val="24"/>
                         <w:szCs w:val="24"/>
                       </w:rPr>
                     </w:pPr>
                     <w:r>
-                      <w:rPr>
-                        <w:noProof/>
-                      </w:rPr>
                       <w:t xml:space="preserve">[1] </w:t>
                     </w:r>
                   </w:p>
@@ -14227,15 +14364,57 @@
                   <w:p>
                     <w:pPr>
                       <w:pStyle w:val="Bibliography"/>
-                      <w:rPr>
-                        <w:noProof/>
-                      </w:rPr>
                     </w:pPr>
                     <w:r>
-                      <w:rPr>
-                        <w:noProof/>
-                      </w:rPr>
-                      <w:t xml:space="preserve">N. Shaker, J. Togelius și M. J. Nelson, Procedural Content Generation in Games: A Textbook and an Overview of Current Research, Springer, 2016. </w:t>
+                      <w:t xml:space="preserve">N. Shaker, J. Togelius și M. J. Nelson, Procedural Content Generation in </w:t>
+                    </w:r>
+                    <w:proofErr w:type="spellStart"/>
+                    <w:r>
+                      <w:t>Games</w:t>
+                    </w:r>
+                    <w:proofErr w:type="spellEnd"/>
+                    <w:r>
+                      <w:t xml:space="preserve">: A </w:t>
+                    </w:r>
+                    <w:proofErr w:type="spellStart"/>
+                    <w:r>
+                      <w:t>Textbook</w:t>
+                    </w:r>
+                    <w:proofErr w:type="spellEnd"/>
+                    <w:r>
+                      <w:t xml:space="preserve"> </w:t>
+                    </w:r>
+                    <w:proofErr w:type="spellStart"/>
+                    <w:r>
+                      <w:t>and</w:t>
+                    </w:r>
+                    <w:proofErr w:type="spellEnd"/>
+                    <w:r>
+                      <w:t xml:space="preserve"> an </w:t>
+                    </w:r>
+                    <w:proofErr w:type="spellStart"/>
+                    <w:r>
+                      <w:t>Overview</w:t>
+                    </w:r>
+                    <w:proofErr w:type="spellEnd"/>
+                    <w:r>
+                      <w:t xml:space="preserve"> of </w:t>
+                    </w:r>
+                    <w:proofErr w:type="spellStart"/>
+                    <w:r>
+                      <w:t>Current</w:t>
+                    </w:r>
+                    <w:proofErr w:type="spellEnd"/>
+                    <w:r>
+                      <w:t xml:space="preserve"> </w:t>
+                    </w:r>
+                    <w:proofErr w:type="spellStart"/>
+                    <w:r>
+                      <w:t>Research</w:t>
+                    </w:r>
+                    <w:proofErr w:type="spellEnd"/>
+                    <w:r>
+                      <w:t xml:space="preserve">, Springer, 2016. </w:t>
                     </w:r>
                   </w:p>
                 </w:tc>
@@ -14253,14 +14432,8 @@
                   <w:p>
                     <w:pPr>
                       <w:pStyle w:val="Bibliography"/>
-                      <w:rPr>
-                        <w:noProof/>
-                      </w:rPr>
                     </w:pPr>
                     <w:r>
-                      <w:rPr>
-                        <w:noProof/>
-                      </w:rPr>
                       <w:t xml:space="preserve">[2] </w:t>
                     </w:r>
                   </w:p>
@@ -14273,28 +14446,122 @@
                   <w:p>
                     <w:pPr>
                       <w:pStyle w:val="Bibliography"/>
-                      <w:rPr>
-                        <w:noProof/>
-                      </w:rPr>
                     </w:pPr>
                     <w:r>
-                      <w:rPr>
-                        <w:noProof/>
-                      </w:rPr>
-                      <w:t xml:space="preserve">A. M. Smith și M. Mateas, „Answer set programming for procedural content generation: A design space approach,” </w:t>
+                      <w:t>A. M. Smith și M. Mateas, „</w:t>
+                    </w:r>
+                    <w:proofErr w:type="spellStart"/>
+                    <w:r>
+                      <w:t>Answer</w:t>
+                    </w:r>
+                    <w:proofErr w:type="spellEnd"/>
+                    <w:r>
+                      <w:t xml:space="preserve"> set </w:t>
+                    </w:r>
+                    <w:proofErr w:type="spellStart"/>
+                    <w:r>
+                      <w:t>programming</w:t>
+                    </w:r>
+                    <w:proofErr w:type="spellEnd"/>
+                    <w:r>
+                      <w:t xml:space="preserve"> for procedural content </w:t>
+                    </w:r>
+                    <w:proofErr w:type="spellStart"/>
+                    <w:r>
+                      <w:t>generation</w:t>
+                    </w:r>
+                    <w:proofErr w:type="spellEnd"/>
+                    <w:r>
+                      <w:t xml:space="preserve">: A design </w:t>
+                    </w:r>
+                    <w:proofErr w:type="spellStart"/>
+                    <w:r>
+                      <w:t>space</w:t>
+                    </w:r>
+                    <w:proofErr w:type="spellEnd"/>
+                    <w:r>
+                      <w:t xml:space="preserve"> </w:t>
+                    </w:r>
+                    <w:proofErr w:type="spellStart"/>
+                    <w:r>
+                      <w:t>approach</w:t>
+                    </w:r>
+                    <w:proofErr w:type="spellEnd"/>
+                    <w:r>
+                      <w:t xml:space="preserve">,” </w:t>
                     </w:r>
                     <w:r>
                       <w:rPr>
                         <w:i/>
                         <w:iCs/>
-                        <w:noProof/>
                       </w:rPr>
-                      <w:t xml:space="preserve">IEEE Transactions on Computational Intelligence and AI in Games, </w:t>
-                    </w:r>
+                      <w:t xml:space="preserve">IEEE </w:t>
+                    </w:r>
+                    <w:proofErr w:type="spellStart"/>
                     <w:r>
                       <w:rPr>
-                        <w:noProof/>
+                        <w:i/>
+                        <w:iCs/>
                       </w:rPr>
+                      <w:t>Transactions</w:t>
+                    </w:r>
+                    <w:proofErr w:type="spellEnd"/>
+                    <w:r>
+                      <w:rPr>
+                        <w:i/>
+                        <w:iCs/>
+                      </w:rPr>
+                      <w:t xml:space="preserve"> on </w:t>
+                    </w:r>
+                    <w:proofErr w:type="spellStart"/>
+                    <w:r>
+                      <w:rPr>
+                        <w:i/>
+                        <w:iCs/>
+                      </w:rPr>
+                      <w:t>Computational</w:t>
+                    </w:r>
+                    <w:proofErr w:type="spellEnd"/>
+                    <w:r>
+                      <w:rPr>
+                        <w:i/>
+                        <w:iCs/>
+                      </w:rPr>
+                      <w:t xml:space="preserve"> Intelligence </w:t>
+                    </w:r>
+                    <w:proofErr w:type="spellStart"/>
+                    <w:r>
+                      <w:rPr>
+                        <w:i/>
+                        <w:iCs/>
+                      </w:rPr>
+                      <w:t>and</w:t>
+                    </w:r>
+                    <w:proofErr w:type="spellEnd"/>
+                    <w:r>
+                      <w:rPr>
+                        <w:i/>
+                        <w:iCs/>
+                      </w:rPr>
+                      <w:t xml:space="preserve"> AI in </w:t>
+                    </w:r>
+                    <w:proofErr w:type="spellStart"/>
+                    <w:r>
+                      <w:rPr>
+                        <w:i/>
+                        <w:iCs/>
+                      </w:rPr>
+                      <w:t>Games</w:t>
+                    </w:r>
+                    <w:proofErr w:type="spellEnd"/>
+                    <w:r>
+                      <w:rPr>
+                        <w:i/>
+                        <w:iCs/>
+                      </w:rPr>
+                      <w:t xml:space="preserve">, </w:t>
+                    </w:r>
+                    <w:r>
                       <w:t xml:space="preserve">vol. 3, pp. 187-200, 2011. </w:t>
                     </w:r>
                   </w:p>
@@ -14313,14 +14580,8 @@
                   <w:p>
                     <w:pPr>
                       <w:pStyle w:val="Bibliography"/>
-                      <w:rPr>
-                        <w:noProof/>
-                      </w:rPr>
                     </w:pPr>
                     <w:r>
-                      <w:rPr>
-                        <w:noProof/>
-                      </w:rPr>
                       <w:t xml:space="preserve">[3] </w:t>
                     </w:r>
                   </w:p>
@@ -14333,28 +14594,130 @@
                   <w:p>
                     <w:pPr>
                       <w:pStyle w:val="Bibliography"/>
-                      <w:rPr>
-                        <w:noProof/>
-                      </w:rPr>
                     </w:pPr>
                     <w:r>
-                      <w:rPr>
-                        <w:noProof/>
-                      </w:rPr>
-                      <w:t xml:space="preserve">J. Togelius, G. N. Yannakakis, K. O. Stanley și C. Browne, „Search-based procedural content generation: A taxonomy and survey,” </w:t>
+                      <w:t xml:space="preserve">J. Togelius, G. N. Yannakakis, K. O. Stanley și C. </w:t>
+                    </w:r>
+                    <w:proofErr w:type="spellStart"/>
+                    <w:r>
+                      <w:t>Browne</w:t>
+                    </w:r>
+                    <w:proofErr w:type="spellEnd"/>
+                    <w:r>
+                      <w:t>, „</w:t>
+                    </w:r>
+                    <w:proofErr w:type="spellStart"/>
+                    <w:r>
+                      <w:t>Search-based</w:t>
+                    </w:r>
+                    <w:proofErr w:type="spellEnd"/>
+                    <w:r>
+                      <w:t xml:space="preserve"> procedural content </w:t>
+                    </w:r>
+                    <w:proofErr w:type="spellStart"/>
+                    <w:r>
+                      <w:t>generation</w:t>
+                    </w:r>
+                    <w:proofErr w:type="spellEnd"/>
+                    <w:r>
+                      <w:t xml:space="preserve">: A </w:t>
+                    </w:r>
+                    <w:proofErr w:type="spellStart"/>
+                    <w:r>
+                      <w:t>taxonomy</w:t>
+                    </w:r>
+                    <w:proofErr w:type="spellEnd"/>
+                    <w:r>
+                      <w:t xml:space="preserve"> </w:t>
+                    </w:r>
+                    <w:proofErr w:type="spellStart"/>
+                    <w:r>
+                      <w:t>and</w:t>
+                    </w:r>
+                    <w:proofErr w:type="spellEnd"/>
+                    <w:r>
+                      <w:t xml:space="preserve"> </w:t>
+                    </w:r>
+                    <w:proofErr w:type="spellStart"/>
+                    <w:r>
+                      <w:t>survey</w:t>
+                    </w:r>
+                    <w:proofErr w:type="spellEnd"/>
+                    <w:r>
+                      <w:t xml:space="preserve">,” </w:t>
                     </w:r>
                     <w:r>
                       <w:rPr>
                         <w:i/>
                         <w:iCs/>
-                        <w:noProof/>
                       </w:rPr>
-                      <w:t xml:space="preserve">IEEE Transactions on Computational Intelligence and AI in Games, </w:t>
-                    </w:r>
+                      <w:t xml:space="preserve">IEEE </w:t>
+                    </w:r>
+                    <w:proofErr w:type="spellStart"/>
                     <w:r>
                       <w:rPr>
-                        <w:noProof/>
+                        <w:i/>
+                        <w:iCs/>
                       </w:rPr>
+                      <w:t>Transactions</w:t>
+                    </w:r>
+                    <w:proofErr w:type="spellEnd"/>
+                    <w:r>
+                      <w:rPr>
+                        <w:i/>
+                        <w:iCs/>
+                      </w:rPr>
+                      <w:t xml:space="preserve"> on </w:t>
+                    </w:r>
+                    <w:proofErr w:type="spellStart"/>
+                    <w:r>
+                      <w:rPr>
+                        <w:i/>
+                        <w:iCs/>
+                      </w:rPr>
+                      <w:t>Computational</w:t>
+                    </w:r>
+                    <w:proofErr w:type="spellEnd"/>
+                    <w:r>
+                      <w:rPr>
+                        <w:i/>
+                        <w:iCs/>
+                      </w:rPr>
+                      <w:t xml:space="preserve"> Intelligence </w:t>
+                    </w:r>
+                    <w:proofErr w:type="spellStart"/>
+                    <w:r>
+                      <w:rPr>
+                        <w:i/>
+                        <w:iCs/>
+                      </w:rPr>
+                      <w:t>and</w:t>
+                    </w:r>
+                    <w:proofErr w:type="spellEnd"/>
+                    <w:r>
+                      <w:rPr>
+                        <w:i/>
+                        <w:iCs/>
+                      </w:rPr>
+                      <w:t xml:space="preserve"> AI in </w:t>
+                    </w:r>
+                    <w:proofErr w:type="spellStart"/>
+                    <w:r>
+                      <w:rPr>
+                        <w:i/>
+                        <w:iCs/>
+                      </w:rPr>
+                      <w:t>Games</w:t>
+                    </w:r>
+                    <w:proofErr w:type="spellEnd"/>
+                    <w:r>
+                      <w:rPr>
+                        <w:i/>
+                        <w:iCs/>
+                      </w:rPr>
+                      <w:t xml:space="preserve">, </w:t>
+                    </w:r>
+                    <w:r>
                       <w:t xml:space="preserve">vol. III, pp. 172-186, 2011. </w:t>
                     </w:r>
                   </w:p>
@@ -14373,14 +14736,8 @@
                   <w:p>
                     <w:pPr>
                       <w:pStyle w:val="Bibliography"/>
-                      <w:rPr>
-                        <w:noProof/>
-                      </w:rPr>
                     </w:pPr>
                     <w:r>
-                      <w:rPr>
-                        <w:noProof/>
-                      </w:rPr>
                       <w:t xml:space="preserve">[4] </w:t>
                     </w:r>
                   </w:p>
@@ -14393,15 +14750,25 @@
                   <w:p>
                     <w:pPr>
                       <w:pStyle w:val="Bibliography"/>
-                      <w:rPr>
-                        <w:noProof/>
-                      </w:rPr>
                     </w:pPr>
                     <w:r>
-                      <w:rPr>
-                        <w:noProof/>
-                      </w:rPr>
-                      <w:t xml:space="preserve">E. J. Aarseth, Cybertext: perspectives on ergodic literature, JHU Press, 1997. </w:t>
+                      <w:t xml:space="preserve">E. J. Aarseth, Cybertext: </w:t>
+                    </w:r>
+                    <w:proofErr w:type="spellStart"/>
+                    <w:r>
+                      <w:t>perspectives</w:t>
+                    </w:r>
+                    <w:proofErr w:type="spellEnd"/>
+                    <w:r>
+                      <w:t xml:space="preserve"> on ergodic </w:t>
+                    </w:r>
+                    <w:proofErr w:type="spellStart"/>
+                    <w:r>
+                      <w:t>literature</w:t>
+                    </w:r>
+                    <w:proofErr w:type="spellEnd"/>
+                    <w:r>
+                      <w:t xml:space="preserve">, JHU Press, 1997. </w:t>
                     </w:r>
                   </w:p>
                 </w:tc>
@@ -14419,14 +14786,8 @@
                   <w:p>
                     <w:pPr>
                       <w:pStyle w:val="Bibliography"/>
-                      <w:rPr>
-                        <w:noProof/>
-                      </w:rPr>
                     </w:pPr>
                     <w:r>
-                      <w:rPr>
-                        <w:noProof/>
-                      </w:rPr>
                       <w:t xml:space="preserve">[5] </w:t>
                     </w:r>
                   </w:p>
@@ -14439,28 +14800,18 @@
                   <w:p>
                     <w:pPr>
                       <w:pStyle w:val="Bibliography"/>
-                      <w:rPr>
-                        <w:noProof/>
-                      </w:rPr>
                     </w:pPr>
                     <w:r>
-                      <w:rPr>
-                        <w:noProof/>
-                      </w:rPr>
                       <w:t xml:space="preserve">T. Adams, „Dwarf Fortress,” </w:t>
                     </w:r>
                     <w:r>
                       <w:rPr>
                         <w:i/>
                         <w:iCs/>
-                        <w:noProof/>
                       </w:rPr>
                       <w:t xml:space="preserve">Game [Windows, Mac, Linux], Bay, </w:t>
                     </w:r>
                     <w:r>
-                      <w:rPr>
-                        <w:noProof/>
-                      </w:rPr>
                       <w:t xml:space="preserve">vol. 12, 2006. </w:t>
                     </w:r>
                   </w:p>
@@ -14479,14 +14830,8 @@
                   <w:p>
                     <w:pPr>
                       <w:pStyle w:val="Bibliography"/>
-                      <w:rPr>
-                        <w:noProof/>
-                      </w:rPr>
                     </w:pPr>
                     <w:r>
-                      <w:rPr>
-                        <w:noProof/>
-                      </w:rPr>
                       <w:t xml:space="preserve">[6] </w:t>
                     </w:r>
                   </w:p>
@@ -14499,15 +14844,17 @@
                   <w:p>
                     <w:pPr>
                       <w:pStyle w:val="Bibliography"/>
-                      <w:rPr>
-                        <w:noProof/>
-                      </w:rPr>
                     </w:pPr>
                     <w:r>
-                      <w:rPr>
-                        <w:noProof/>
-                      </w:rPr>
-                      <w:t>„Dwarf Fortress Online,” [Interactiv]. Available: https://dfsuknfbz46oq.cloudfront.net/p/screenshots/dwarffortress-523e07c2-780b-4831-b95b-3ede852e96e3.png.</w:t>
+                      <w:t xml:space="preserve">„Dwarf Fortress Online,” [Interactiv]. </w:t>
+                    </w:r>
+                    <w:proofErr w:type="spellStart"/>
+                    <w:r>
+                      <w:t>Available</w:t>
+                    </w:r>
+                    <w:proofErr w:type="spellEnd"/>
+                    <w:r>
+                      <w:t>: https://dfsuknfbz46oq.cloudfront.net/p/screenshots/dwarffortress-523e07c2-780b-4831-b95b-3ede852e96e3.png.</w:t>
                     </w:r>
                   </w:p>
                 </w:tc>
@@ -14525,14 +14872,8 @@
                   <w:p>
                     <w:pPr>
                       <w:pStyle w:val="Bibliography"/>
-                      <w:rPr>
-                        <w:noProof/>
-                      </w:rPr>
                     </w:pPr>
                     <w:r>
-                      <w:rPr>
-                        <w:noProof/>
-                      </w:rPr>
                       <w:t xml:space="preserve">[7] </w:t>
                     </w:r>
                   </w:p>
@@ -14545,15 +14886,49 @@
                   <w:p>
                     <w:pPr>
                       <w:pStyle w:val="Bibliography"/>
-                      <w:rPr>
-                        <w:noProof/>
-                      </w:rPr>
                     </w:pPr>
                     <w:r>
-                      <w:rPr>
-                        <w:noProof/>
-                      </w:rPr>
-                      <w:t>S. Samit, „A brief tour of a tiny corner of No Man's Sky,” 1 Aprilie 2016. [Interactiv]. Available: https://www.gamesradar.com/no-mans-sky-sheds-light-just-what-youll-do-its-vast-universe/. [Accesat 14 Mai 2018].</w:t>
+                      <w:t xml:space="preserve">S. </w:t>
+                    </w:r>
+                    <w:proofErr w:type="spellStart"/>
+                    <w:r>
+                      <w:t>Samit</w:t>
+                    </w:r>
+                    <w:proofErr w:type="spellEnd"/>
+                    <w:r>
+                      <w:t xml:space="preserve">, „A </w:t>
+                    </w:r>
+                    <w:proofErr w:type="spellStart"/>
+                    <w:r>
+                      <w:t>brief</w:t>
+                    </w:r>
+                    <w:proofErr w:type="spellEnd"/>
+                    <w:r>
+                      <w:t xml:space="preserve"> </w:t>
+                    </w:r>
+                    <w:proofErr w:type="spellStart"/>
+                    <w:r>
+                      <w:t>tour</w:t>
+                    </w:r>
+                    <w:proofErr w:type="spellEnd"/>
+                    <w:r>
+                      <w:t xml:space="preserve"> of a </w:t>
+                    </w:r>
+                    <w:proofErr w:type="spellStart"/>
+                    <w:r>
+                      <w:t>tiny</w:t>
+                    </w:r>
+                    <w:proofErr w:type="spellEnd"/>
+                    <w:r>
+                      <w:t xml:space="preserve"> corner of No Man's Sky,” 1 Aprilie 2016. [Interactiv]. </w:t>
+                    </w:r>
+                    <w:proofErr w:type="spellStart"/>
+                    <w:r>
+                      <w:t>Available</w:t>
+                    </w:r>
+                    <w:proofErr w:type="spellEnd"/>
+                    <w:r>
+                      <w:t>: https://www.gamesradar.com/no-mans-sky-sheds-light-just-what-youll-do-its-vast-universe/. [Accesat 14 Mai 2018].</w:t>
                     </w:r>
                   </w:p>
                 </w:tc>
@@ -14571,14 +14946,8 @@
                   <w:p>
                     <w:pPr>
                       <w:pStyle w:val="Bibliography"/>
-                      <w:rPr>
-                        <w:noProof/>
-                      </w:rPr>
                     </w:pPr>
                     <w:r>
-                      <w:rPr>
-                        <w:noProof/>
-                      </w:rPr>
                       <w:t xml:space="preserve">[8] </w:t>
                     </w:r>
                   </w:p>
@@ -14591,28 +14960,107 @@
                   <w:p>
                     <w:pPr>
                       <w:pStyle w:val="Bibliography"/>
-                      <w:rPr>
-                        <w:noProof/>
-                      </w:rPr>
                     </w:pPr>
                     <w:r>
-                      <w:rPr>
-                        <w:noProof/>
-                      </w:rPr>
-                      <w:t xml:space="preserve">X.-J. Mao, C. Shen și Y.-B. Yang, „Image restoration using convolutional auto-encoders with symmetric skip connections. arXiv preprint,” </w:t>
-                    </w:r>
+                      <w:t xml:space="preserve">X.-J. Mao, C. </w:t>
+                    </w:r>
+                    <w:proofErr w:type="spellStart"/>
+                    <w:r>
+                      <w:t>Shen</w:t>
+                    </w:r>
+                    <w:proofErr w:type="spellEnd"/>
+                    <w:r>
+                      <w:t xml:space="preserve"> și Y.-B. Yang, „</w:t>
+                    </w:r>
+                    <w:proofErr w:type="spellStart"/>
+                    <w:r>
+                      <w:t>Image</w:t>
+                    </w:r>
+                    <w:proofErr w:type="spellEnd"/>
+                    <w:r>
+                      <w:t xml:space="preserve"> </w:t>
+                    </w:r>
+                    <w:proofErr w:type="spellStart"/>
+                    <w:r>
+                      <w:t>restoration</w:t>
+                    </w:r>
+                    <w:proofErr w:type="spellEnd"/>
+                    <w:r>
+                      <w:t xml:space="preserve"> using </w:t>
+                    </w:r>
+                    <w:proofErr w:type="spellStart"/>
+                    <w:r>
+                      <w:t>convolutional</w:t>
+                    </w:r>
+                    <w:proofErr w:type="spellEnd"/>
+                    <w:r>
+                      <w:t xml:space="preserve"> auto-</w:t>
+                    </w:r>
+                    <w:proofErr w:type="spellStart"/>
+                    <w:r>
+                      <w:t>encoders</w:t>
+                    </w:r>
+                    <w:proofErr w:type="spellEnd"/>
+                    <w:r>
+                      <w:t xml:space="preserve"> </w:t>
+                    </w:r>
+                    <w:proofErr w:type="spellStart"/>
+                    <w:r>
+                      <w:t>with</w:t>
+                    </w:r>
+                    <w:proofErr w:type="spellEnd"/>
+                    <w:r>
+                      <w:t xml:space="preserve"> </w:t>
+                    </w:r>
+                    <w:proofErr w:type="spellStart"/>
+                    <w:r>
+                      <w:t>symmetric</w:t>
+                    </w:r>
+                    <w:proofErr w:type="spellEnd"/>
+                    <w:r>
+                      <w:t xml:space="preserve"> </w:t>
+                    </w:r>
+                    <w:proofErr w:type="spellStart"/>
+                    <w:r>
+                      <w:t>skip</w:t>
+                    </w:r>
+                    <w:proofErr w:type="spellEnd"/>
+                    <w:r>
+                      <w:t xml:space="preserve"> </w:t>
+                    </w:r>
+                    <w:proofErr w:type="spellStart"/>
+                    <w:r>
+                      <w:t>connections</w:t>
+                    </w:r>
+                    <w:proofErr w:type="spellEnd"/>
+                    <w:r>
+                      <w:t xml:space="preserve">. </w:t>
+                    </w:r>
+                    <w:proofErr w:type="spellStart"/>
+                    <w:r>
+                      <w:t>arXiv</w:t>
+                    </w:r>
+                    <w:proofErr w:type="spellEnd"/>
+                    <w:r>
+                      <w:t xml:space="preserve"> preprint,” </w:t>
+                    </w:r>
+                    <w:proofErr w:type="spellStart"/>
                     <w:r>
                       <w:rPr>
                         <w:i/>
                         <w:iCs/>
-                        <w:noProof/>
                       </w:rPr>
-                      <w:t xml:space="preserve">arXiv preprint arXiv:1606.08921, </w:t>
-                    </w:r>
+                      <w:t>arXiv</w:t>
+                    </w:r>
+                    <w:proofErr w:type="spellEnd"/>
                     <w:r>
                       <w:rPr>
-                        <w:noProof/>
+                        <w:i/>
+                        <w:iCs/>
                       </w:rPr>
+                      <w:t xml:space="preserve"> preprint arXiv:1606.08921, </w:t>
+                    </w:r>
+                    <w:r>
                       <w:t xml:space="preserve">vol. 2, 2016. </w:t>
                     </w:r>
                   </w:p>
@@ -14631,14 +15079,8 @@
                   <w:p>
                     <w:pPr>
                       <w:pStyle w:val="Bibliography"/>
-                      <w:rPr>
-                        <w:noProof/>
-                      </w:rPr>
                     </w:pPr>
                     <w:r>
-                      <w:rPr>
-                        <w:noProof/>
-                      </w:rPr>
                       <w:t xml:space="preserve">[9] </w:t>
                     </w:r>
                   </w:p>
@@ -14651,15 +15093,41 @@
                   <w:p>
                     <w:pPr>
                       <w:pStyle w:val="Bibliography"/>
-                      <w:rPr>
-                        <w:noProof/>
-                      </w:rPr>
                     </w:pPr>
                     <w:r>
-                      <w:rPr>
-                        <w:noProof/>
-                      </w:rPr>
-                      <w:t xml:space="preserve">S. J. Russell și P. Norvig, Artificial intelligence: a modern approach, Malaysia; Pearson Education Limited, 2016. </w:t>
+                      <w:t xml:space="preserve">S. J. </w:t>
+                    </w:r>
+                    <w:proofErr w:type="spellStart"/>
+                    <w:r>
+                      <w:t>Russell</w:t>
+                    </w:r>
+                    <w:proofErr w:type="spellEnd"/>
+                    <w:r>
+                      <w:t xml:space="preserve"> și P. Norvig, Artificial intelligence: a modern </w:t>
+                    </w:r>
+                    <w:proofErr w:type="spellStart"/>
+                    <w:r>
+                      <w:t>approach</w:t>
+                    </w:r>
+                    <w:proofErr w:type="spellEnd"/>
+                    <w:r>
+                      <w:t xml:space="preserve">, Malaysia; </w:t>
+                    </w:r>
+                    <w:proofErr w:type="spellStart"/>
+                    <w:r>
+                      <w:t>Pearson</w:t>
+                    </w:r>
+                    <w:proofErr w:type="spellEnd"/>
+                    <w:r>
+                      <w:t xml:space="preserve"> </w:t>
+                    </w:r>
+                    <w:proofErr w:type="spellStart"/>
+                    <w:r>
+                      <w:t>Education</w:t>
+                    </w:r>
+                    <w:proofErr w:type="spellEnd"/>
+                    <w:r>
+                      <w:t xml:space="preserve"> Limited, 2016. </w:t>
                     </w:r>
                   </w:p>
                 </w:tc>
@@ -14677,14 +15145,8 @@
                   <w:p>
                     <w:pPr>
                       <w:pStyle w:val="Bibliography"/>
-                      <w:rPr>
-                        <w:noProof/>
-                      </w:rPr>
                     </w:pPr>
                     <w:r>
-                      <w:rPr>
-                        <w:noProof/>
-                      </w:rPr>
                       <w:t xml:space="preserve">[10] </w:t>
                     </w:r>
                   </w:p>
@@ -14697,15 +15159,65 @@
                   <w:p>
                     <w:pPr>
                       <w:pStyle w:val="Bibliography"/>
-                      <w:rPr>
-                        <w:noProof/>
-                      </w:rPr>
                     </w:pPr>
                     <w:r>
-                      <w:rPr>
-                        <w:noProof/>
-                      </w:rPr>
-                      <w:t xml:space="preserve">N. J. Nilsson, Introduction to machine learning: An early draft of a proposed textbook, USA; Stanford University, 1996. </w:t>
+                      <w:t xml:space="preserve">N. J. </w:t>
+                    </w:r>
+                    <w:proofErr w:type="spellStart"/>
+                    <w:r>
+                      <w:t>Nilsson</w:t>
+                    </w:r>
+                    <w:proofErr w:type="spellEnd"/>
+                    <w:r>
+                      <w:t xml:space="preserve">, </w:t>
+                    </w:r>
+                    <w:proofErr w:type="spellStart"/>
+                    <w:r>
+                      <w:t>Introduction</w:t>
+                    </w:r>
+                    <w:proofErr w:type="spellEnd"/>
+                    <w:r>
+                      <w:t xml:space="preserve"> </w:t>
+                    </w:r>
+                    <w:proofErr w:type="spellStart"/>
+                    <w:r>
+                      <w:t>to</w:t>
+                    </w:r>
+                    <w:proofErr w:type="spellEnd"/>
+                    <w:r>
+                      <w:t xml:space="preserve"> machine learning: An </w:t>
+                    </w:r>
+                    <w:proofErr w:type="spellStart"/>
+                    <w:r>
+                      <w:t>early</w:t>
+                    </w:r>
+                    <w:proofErr w:type="spellEnd"/>
+                    <w:r>
+                      <w:t xml:space="preserve"> </w:t>
+                    </w:r>
+                    <w:proofErr w:type="spellStart"/>
+                    <w:r>
+                      <w:t>draft</w:t>
+                    </w:r>
+                    <w:proofErr w:type="spellEnd"/>
+                    <w:r>
+                      <w:t xml:space="preserve"> of a </w:t>
+                    </w:r>
+                    <w:proofErr w:type="spellStart"/>
+                    <w:r>
+                      <w:t>proposed</w:t>
+                    </w:r>
+                    <w:proofErr w:type="spellEnd"/>
+                    <w:r>
+                      <w:t xml:space="preserve"> </w:t>
+                    </w:r>
+                    <w:proofErr w:type="spellStart"/>
+                    <w:r>
+                      <w:t>textbook</w:t>
+                    </w:r>
+                    <w:proofErr w:type="spellEnd"/>
+                    <w:r>
+                      <w:t xml:space="preserve">, USA; Stanford University, 1996. </w:t>
                     </w:r>
                   </w:p>
                 </w:tc>
@@ -14723,14 +15235,8 @@
                   <w:p>
                     <w:pPr>
                       <w:pStyle w:val="Bibliography"/>
-                      <w:rPr>
-                        <w:noProof/>
-                      </w:rPr>
                     </w:pPr>
                     <w:r>
-                      <w:rPr>
-                        <w:noProof/>
-                      </w:rPr>
                       <w:t xml:space="preserve">[11] </w:t>
                     </w:r>
                   </w:p>
@@ -14743,15 +15249,25 @@
                   <w:p>
                     <w:pPr>
                       <w:pStyle w:val="Bibliography"/>
-                      <w:rPr>
-                        <w:noProof/>
-                      </w:rPr>
                     </w:pPr>
                     <w:r>
-                      <w:rPr>
-                        <w:noProof/>
-                      </w:rPr>
-                      <w:t xml:space="preserve">I. Goodfellow, Y. Bengio, A. Courville și Y. Bengio, Deep learning, MIT press Cambridge, 2016. </w:t>
+                      <w:t xml:space="preserve">I. </w:t>
+                    </w:r>
+                    <w:proofErr w:type="spellStart"/>
+                    <w:r>
+                      <w:t>Goodfellow</w:t>
+                    </w:r>
+                    <w:proofErr w:type="spellEnd"/>
+                    <w:r>
+                      <w:t xml:space="preserve">, Y. Bengio, A. Courville și Y. Bengio, Deep learning, MIT </w:t>
+                    </w:r>
+                    <w:proofErr w:type="spellStart"/>
+                    <w:r>
+                      <w:t>press</w:t>
+                    </w:r>
+                    <w:proofErr w:type="spellEnd"/>
+                    <w:r>
+                      <w:t xml:space="preserve"> Cambridge, 2016. </w:t>
                     </w:r>
                   </w:p>
                 </w:tc>
@@ -14769,14 +15285,8 @@
                   <w:p>
                     <w:pPr>
                       <w:pStyle w:val="Bibliography"/>
-                      <w:rPr>
-                        <w:noProof/>
-                      </w:rPr>
                     </w:pPr>
                     <w:r>
-                      <w:rPr>
-                        <w:noProof/>
-                      </w:rPr>
                       <w:t xml:space="preserve">[12] </w:t>
                     </w:r>
                   </w:p>
@@ -14789,15 +15299,33 @@
                   <w:p>
                     <w:pPr>
                       <w:pStyle w:val="Bibliography"/>
-                      <w:rPr>
-                        <w:noProof/>
-                      </w:rPr>
                     </w:pPr>
                     <w:r>
-                      <w:rPr>
-                        <w:noProof/>
-                      </w:rPr>
-                      <w:t xml:space="preserve">B. Yegnanarayana, Artificial neural networks, PHI Learning Pvt. Ltd., 2009. </w:t>
+                      <w:t xml:space="preserve">B. </w:t>
+                    </w:r>
+                    <w:proofErr w:type="spellStart"/>
+                    <w:r>
+                      <w:t>Yegnanarayana</w:t>
+                    </w:r>
+                    <w:proofErr w:type="spellEnd"/>
+                    <w:r>
+                      <w:t xml:space="preserve">, Artificial neural </w:t>
+                    </w:r>
+                    <w:proofErr w:type="spellStart"/>
+                    <w:r>
+                      <w:t>networks</w:t>
+                    </w:r>
+                    <w:proofErr w:type="spellEnd"/>
+                    <w:r>
+                      <w:t xml:space="preserve">, PHI Learning </w:t>
+                    </w:r>
+                    <w:proofErr w:type="spellStart"/>
+                    <w:r>
+                      <w:t>Pvt</w:t>
+                    </w:r>
+                    <w:proofErr w:type="spellEnd"/>
+                    <w:r>
+                      <w:t xml:space="preserve">. Ltd., 2009. </w:t>
                     </w:r>
                   </w:p>
                 </w:tc>
@@ -14815,14 +15343,8 @@
                   <w:p>
                     <w:pPr>
                       <w:pStyle w:val="Bibliography"/>
-                      <w:rPr>
-                        <w:noProof/>
-                      </w:rPr>
                     </w:pPr>
                     <w:r>
-                      <w:rPr>
-                        <w:noProof/>
-                      </w:rPr>
                       <w:t xml:space="preserve">[13] </w:t>
                     </w:r>
                   </w:p>
@@ -14835,15 +15357,33 @@
                   <w:p>
                     <w:pPr>
                       <w:pStyle w:val="Bibliography"/>
-                      <w:rPr>
-                        <w:noProof/>
-                      </w:rPr>
                     </w:pPr>
                     <w:r>
-                      <w:rPr>
-                        <w:noProof/>
-                      </w:rPr>
-                      <w:t xml:space="preserve">R. J. Schalkoff, Artificial neural networks, McGraw-Hill New York, 1997. </w:t>
+                      <w:t xml:space="preserve">R. J. </w:t>
+                    </w:r>
+                    <w:proofErr w:type="spellStart"/>
+                    <w:r>
+                      <w:t>Schalkoff</w:t>
+                    </w:r>
+                    <w:proofErr w:type="spellEnd"/>
+                    <w:r>
+                      <w:t xml:space="preserve">, Artificial neural </w:t>
+                    </w:r>
+                    <w:proofErr w:type="spellStart"/>
+                    <w:r>
+                      <w:t>networks</w:t>
+                    </w:r>
+                    <w:proofErr w:type="spellEnd"/>
+                    <w:r>
+                      <w:t xml:space="preserve">, </w:t>
+                    </w:r>
+                    <w:proofErr w:type="spellStart"/>
+                    <w:r>
+                      <w:t>McGraw</w:t>
+                    </w:r>
+                    <w:proofErr w:type="spellEnd"/>
+                    <w:r>
+                      <w:t xml:space="preserve">-Hill New York, 1997. </w:t>
                     </w:r>
                   </w:p>
                 </w:tc>
@@ -14861,14 +15401,8 @@
                   <w:p>
                     <w:pPr>
                       <w:pStyle w:val="Bibliography"/>
-                      <w:rPr>
-                        <w:noProof/>
-                      </w:rPr>
                     </w:pPr>
                     <w:r>
-                      <w:rPr>
-                        <w:noProof/>
-                      </w:rPr>
                       <w:t xml:space="preserve">[14] </w:t>
                     </w:r>
                   </w:p>
@@ -14881,28 +15415,82 @@
                   <w:p>
                     <w:pPr>
                       <w:pStyle w:val="Bibliography"/>
-                      <w:rPr>
-                        <w:noProof/>
-                      </w:rPr>
                     </w:pPr>
                     <w:r>
-                      <w:rPr>
-                        <w:noProof/>
-                      </w:rPr>
-                      <w:t xml:space="preserve">L. Medsker și L. Jain, „Recurrent neural networks,” </w:t>
+                      <w:t xml:space="preserve">L. </w:t>
+                    </w:r>
+                    <w:proofErr w:type="spellStart"/>
+                    <w:r>
+                      <w:t>Medsker</w:t>
+                    </w:r>
+                    <w:proofErr w:type="spellEnd"/>
+                    <w:r>
+                      <w:t xml:space="preserve"> și L. </w:t>
+                    </w:r>
+                    <w:proofErr w:type="spellStart"/>
+                    <w:r>
+                      <w:t>Jain</w:t>
+                    </w:r>
+                    <w:proofErr w:type="spellEnd"/>
+                    <w:r>
+                      <w:t>, „</w:t>
+                    </w:r>
+                    <w:proofErr w:type="spellStart"/>
+                    <w:r>
+                      <w:t>Recurrent</w:t>
+                    </w:r>
+                    <w:proofErr w:type="spellEnd"/>
+                    <w:r>
+                      <w:t xml:space="preserve"> neural </w:t>
+                    </w:r>
+                    <w:proofErr w:type="spellStart"/>
+                    <w:r>
+                      <w:t>networks</w:t>
+                    </w:r>
+                    <w:proofErr w:type="spellEnd"/>
+                    <w:r>
+                      <w:t xml:space="preserve">,” </w:t>
                     </w:r>
                     <w:r>
                       <w:rPr>
                         <w:i/>
                         <w:iCs/>
-                        <w:noProof/>
                       </w:rPr>
-                      <w:t xml:space="preserve">Design and Applications, </w:t>
-                    </w:r>
+                      <w:t xml:space="preserve">Design </w:t>
+                    </w:r>
+                    <w:proofErr w:type="spellStart"/>
                     <w:r>
                       <w:rPr>
-                        <w:noProof/>
+                        <w:i/>
+                        <w:iCs/>
                       </w:rPr>
+                      <w:t>and</w:t>
+                    </w:r>
+                    <w:proofErr w:type="spellEnd"/>
+                    <w:r>
+                      <w:rPr>
+                        <w:i/>
+                        <w:iCs/>
+                      </w:rPr>
+                      <w:t xml:space="preserve"> </w:t>
+                    </w:r>
+                    <w:proofErr w:type="spellStart"/>
+                    <w:r>
+                      <w:rPr>
+                        <w:i/>
+                        <w:iCs/>
+                      </w:rPr>
+                      <w:t>Applications</w:t>
+                    </w:r>
+                    <w:proofErr w:type="spellEnd"/>
+                    <w:r>
+                      <w:rPr>
+                        <w:i/>
+                        <w:iCs/>
+                      </w:rPr>
+                      <w:t xml:space="preserve">, </w:t>
+                    </w:r>
+                    <w:r>
                       <w:t xml:space="preserve">vol. 5, 2001. </w:t>
                     </w:r>
                   </w:p>
@@ -14921,14 +15509,8 @@
                   <w:p>
                     <w:pPr>
                       <w:pStyle w:val="Bibliography"/>
-                      <w:rPr>
-                        <w:noProof/>
-                      </w:rPr>
                     </w:pPr>
                     <w:r>
-                      <w:rPr>
-                        <w:noProof/>
-                      </w:rPr>
                       <w:t xml:space="preserve">[15] </w:t>
                     </w:r>
                   </w:p>
@@ -14941,15 +15523,17 @@
                   <w:p>
                     <w:pPr>
                       <w:pStyle w:val="Bibliography"/>
-                      <w:rPr>
-                        <w:noProof/>
-                      </w:rPr>
                     </w:pPr>
                     <w:r>
-                      <w:rPr>
-                        <w:noProof/>
-                      </w:rPr>
-                      <w:t>„RNN,” [Interactiv]. Available: http://www.wildml.com/wp-content/uploads/2015/09/rnn.jpg.</w:t>
+                      <w:t xml:space="preserve">„RNN,” [Interactiv]. </w:t>
+                    </w:r>
+                    <w:proofErr w:type="spellStart"/>
+                    <w:r>
+                      <w:t>Available</w:t>
+                    </w:r>
+                    <w:proofErr w:type="spellEnd"/>
+                    <w:r>
+                      <w:t>: http://www.wildml.com/wp-content/uploads/2015/09/rnn.jpg.</w:t>
                     </w:r>
                   </w:p>
                 </w:tc>
@@ -14967,14 +15551,8 @@
                   <w:p>
                     <w:pPr>
                       <w:pStyle w:val="Bibliography"/>
-                      <w:rPr>
-                        <w:noProof/>
-                      </w:rPr>
                     </w:pPr>
                     <w:r>
-                      <w:rPr>
-                        <w:noProof/>
-                      </w:rPr>
                       <w:t xml:space="preserve">[16] </w:t>
                     </w:r>
                   </w:p>
@@ -14987,15 +15565,73 @@
                   <w:p>
                     <w:pPr>
                       <w:pStyle w:val="Bibliography"/>
-                      <w:rPr>
-                        <w:noProof/>
-                      </w:rPr>
                     </w:pPr>
                     <w:r>
-                      <w:rPr>
-                        <w:noProof/>
-                      </w:rPr>
-                      <w:t xml:space="preserve">F. A. Gers, J. Schmidhuber și F. Cummins, Learning to forget: Continual prediction with LSTM, IET, 1999. </w:t>
+                      <w:t xml:space="preserve">F. A. </w:t>
+                    </w:r>
+                    <w:proofErr w:type="spellStart"/>
+                    <w:r>
+                      <w:t>Gers</w:t>
+                    </w:r>
+                    <w:proofErr w:type="spellEnd"/>
+                    <w:r>
+                      <w:t xml:space="preserve">, J. </w:t>
+                    </w:r>
+                    <w:proofErr w:type="spellStart"/>
+                    <w:r>
+                      <w:t>Schmidhuber</w:t>
+                    </w:r>
+                    <w:proofErr w:type="spellEnd"/>
+                    <w:r>
+                      <w:t xml:space="preserve"> și F. </w:t>
+                    </w:r>
+                    <w:proofErr w:type="spellStart"/>
+                    <w:r>
+                      <w:t>Cummins</w:t>
+                    </w:r>
+                    <w:proofErr w:type="spellEnd"/>
+                    <w:r>
+                      <w:t xml:space="preserve">, Learning </w:t>
+                    </w:r>
+                    <w:proofErr w:type="spellStart"/>
+                    <w:r>
+                      <w:t>to</w:t>
+                    </w:r>
+                    <w:proofErr w:type="spellEnd"/>
+                    <w:r>
+                      <w:t xml:space="preserve"> </w:t>
+                    </w:r>
+                    <w:proofErr w:type="spellStart"/>
+                    <w:r>
+                      <w:t>forget</w:t>
+                    </w:r>
+                    <w:proofErr w:type="spellEnd"/>
+                    <w:r>
+                      <w:t xml:space="preserve">: </w:t>
+                    </w:r>
+                    <w:proofErr w:type="spellStart"/>
+                    <w:r>
+                      <w:t>Continual</w:t>
+                    </w:r>
+                    <w:proofErr w:type="spellEnd"/>
+                    <w:r>
+                      <w:t xml:space="preserve"> </w:t>
+                    </w:r>
+                    <w:proofErr w:type="spellStart"/>
+                    <w:r>
+                      <w:t>prediction</w:t>
+                    </w:r>
+                    <w:proofErr w:type="spellEnd"/>
+                    <w:r>
+                      <w:t xml:space="preserve"> </w:t>
+                    </w:r>
+                    <w:proofErr w:type="spellStart"/>
+                    <w:r>
+                      <w:t>with</w:t>
+                    </w:r>
+                    <w:proofErr w:type="spellEnd"/>
+                    <w:r>
+                      <w:t xml:space="preserve"> LSTM, IET, 1999. </w:t>
                     </w:r>
                   </w:p>
                 </w:tc>
@@ -15013,14 +15649,8 @@
                   <w:p>
                     <w:pPr>
                       <w:pStyle w:val="Bibliography"/>
-                      <w:rPr>
-                        <w:noProof/>
-                      </w:rPr>
                     </w:pPr>
                     <w:r>
-                      <w:rPr>
-                        <w:noProof/>
-                      </w:rPr>
                       <w:t xml:space="preserve">[17] </w:t>
                     </w:r>
                   </w:p>
@@ -15033,28 +15663,43 @@
                   <w:p>
                     <w:pPr>
                       <w:pStyle w:val="Bibliography"/>
-                      <w:rPr>
-                        <w:noProof/>
-                      </w:rPr>
                     </w:pPr>
                     <w:r>
-                      <w:rPr>
-                        <w:noProof/>
-                      </w:rPr>
                       <w:t xml:space="preserve">S. M. Bros, </w:t>
                     </w:r>
+                    <w:proofErr w:type="spellStart"/>
                     <w:r>
                       <w:rPr>
                         <w:i/>
                         <w:iCs/>
-                        <w:noProof/>
                       </w:rPr>
-                      <w:t xml:space="preserve">Instruction Booklet, </w:t>
-                    </w:r>
+                      <w:t>Instruction</w:t>
+                    </w:r>
+                    <w:proofErr w:type="spellEnd"/>
                     <w:r>
                       <w:rPr>
-                        <w:noProof/>
+                        <w:i/>
+                        <w:iCs/>
                       </w:rPr>
+                      <w:t xml:space="preserve"> </w:t>
+                    </w:r>
+                    <w:proofErr w:type="spellStart"/>
+                    <w:r>
+                      <w:rPr>
+                        <w:i/>
+                        <w:iCs/>
+                      </w:rPr>
+                      <w:t>Booklet</w:t>
+                    </w:r>
+                    <w:proofErr w:type="spellEnd"/>
+                    <w:r>
+                      <w:rPr>
+                        <w:i/>
+                        <w:iCs/>
+                      </w:rPr>
+                      <w:t xml:space="preserve">, </w:t>
+                    </w:r>
+                    <w:r>
                       <w:t xml:space="preserve">Nintendo, 1985. </w:t>
                     </w:r>
                   </w:p>
@@ -15073,14 +15718,8 @@
                   <w:p>
                     <w:pPr>
                       <w:pStyle w:val="Bibliography"/>
-                      <w:rPr>
-                        <w:noProof/>
-                      </w:rPr>
                     </w:pPr>
                     <w:r>
-                      <w:rPr>
-                        <w:noProof/>
-                      </w:rPr>
                       <w:t xml:space="preserve">[18] </w:t>
                     </w:r>
                   </w:p>
@@ -15093,28 +15732,75 @@
                   <w:p>
                     <w:pPr>
                       <w:pStyle w:val="Bibliography"/>
-                      <w:rPr>
-                        <w:noProof/>
-                      </w:rPr>
                     </w:pPr>
                     <w:r>
-                      <w:rPr>
-                        <w:noProof/>
-                      </w:rPr>
-                      <w:t xml:space="preserve">S. Dahlskog, J. Togelius și M. J. Nelson, „Linear levels through n-grams,” în </w:t>
-                    </w:r>
+                      <w:t xml:space="preserve">S. Dahlskog, J. Togelius și M. J. Nelson, „Linear </w:t>
+                    </w:r>
+                    <w:proofErr w:type="spellStart"/>
+                    <w:r>
+                      <w:t>levels</w:t>
+                    </w:r>
+                    <w:proofErr w:type="spellEnd"/>
+                    <w:r>
+                      <w:t xml:space="preserve"> </w:t>
+                    </w:r>
+                    <w:proofErr w:type="spellStart"/>
+                    <w:r>
+                      <w:t>through</w:t>
+                    </w:r>
+                    <w:proofErr w:type="spellEnd"/>
+                    <w:r>
+                      <w:t xml:space="preserve"> n-grams,” în </w:t>
+                    </w:r>
+                    <w:proofErr w:type="spellStart"/>
                     <w:r>
                       <w:rPr>
                         <w:i/>
                         <w:iCs/>
-                        <w:noProof/>
                       </w:rPr>
-                      <w:t>Proceedings of the 18th International Academic MindTrek Conference: Media Business, Management, Content &amp; Services</w:t>
-                    </w:r>
+                      <w:t>Proceedings</w:t>
+                    </w:r>
+                    <w:proofErr w:type="spellEnd"/>
                     <w:r>
                       <w:rPr>
-                        <w:noProof/>
+                        <w:i/>
+                        <w:iCs/>
                       </w:rPr>
+                      <w:t xml:space="preserve"> of </w:t>
+                    </w:r>
+                    <w:proofErr w:type="spellStart"/>
+                    <w:r>
+                      <w:rPr>
+                        <w:i/>
+                        <w:iCs/>
+                      </w:rPr>
+                      <w:t>the</w:t>
+                    </w:r>
+                    <w:proofErr w:type="spellEnd"/>
+                    <w:r>
+                      <w:rPr>
+                        <w:i/>
+                        <w:iCs/>
+                      </w:rPr>
+                      <w:t xml:space="preserve"> 18th International Academic MindTrek </w:t>
+                    </w:r>
+                    <w:proofErr w:type="spellStart"/>
+                    <w:r>
+                      <w:rPr>
+                        <w:i/>
+                        <w:iCs/>
+                      </w:rPr>
+                      <w:t>Conference</w:t>
+                    </w:r>
+                    <w:proofErr w:type="spellEnd"/>
+                    <w:r>
+                      <w:rPr>
+                        <w:i/>
+                        <w:iCs/>
+                      </w:rPr>
+                      <w:t>: Media Business, Management, Content &amp; Services</w:t>
+                    </w:r>
+                    <w:r>
                       <w:t xml:space="preserve">, 2014. </w:t>
                     </w:r>
                   </w:p>
@@ -15133,14 +15819,8 @@
                   <w:p>
                     <w:pPr>
                       <w:pStyle w:val="Bibliography"/>
-                      <w:rPr>
-                        <w:noProof/>
-                      </w:rPr>
                     </w:pPr>
                     <w:r>
-                      <w:rPr>
-                        <w:noProof/>
-                      </w:rPr>
                       <w:t xml:space="preserve">[19] </w:t>
                     </w:r>
                   </w:p>
@@ -15153,28 +15833,75 @@
                   <w:p>
                     <w:pPr>
                       <w:pStyle w:val="Bibliography"/>
-                      <w:rPr>
-                        <w:noProof/>
-                      </w:rPr>
                     </w:pPr>
                     <w:r>
-                      <w:rPr>
-                        <w:noProof/>
-                      </w:rPr>
-                      <w:t xml:space="preserve">A. Summerville și M. Mateas, „Super mario as a string: Platformer level generation via lstms,” </w:t>
-                    </w:r>
+                      <w:t xml:space="preserve">A. Summerville și M. Mateas, „Super </w:t>
+                    </w:r>
+                    <w:proofErr w:type="spellStart"/>
+                    <w:r>
+                      <w:t>mario</w:t>
+                    </w:r>
+                    <w:proofErr w:type="spellEnd"/>
+                    <w:r>
+                      <w:t xml:space="preserve"> as a </w:t>
+                    </w:r>
+                    <w:proofErr w:type="spellStart"/>
+                    <w:r>
+                      <w:t>string</w:t>
+                    </w:r>
+                    <w:proofErr w:type="spellEnd"/>
+                    <w:r>
+                      <w:t xml:space="preserve">: </w:t>
+                    </w:r>
+                    <w:proofErr w:type="spellStart"/>
+                    <w:r>
+                      <w:t>Platformer</w:t>
+                    </w:r>
+                    <w:proofErr w:type="spellEnd"/>
+                    <w:r>
+                      <w:t xml:space="preserve"> </w:t>
+                    </w:r>
+                    <w:proofErr w:type="spellStart"/>
+                    <w:r>
+                      <w:t>level</w:t>
+                    </w:r>
+                    <w:proofErr w:type="spellEnd"/>
+                    <w:r>
+                      <w:t xml:space="preserve"> </w:t>
+                    </w:r>
+                    <w:proofErr w:type="spellStart"/>
+                    <w:r>
+                      <w:t>generation</w:t>
+                    </w:r>
+                    <w:proofErr w:type="spellEnd"/>
+                    <w:r>
+                      <w:t xml:space="preserve"> via </w:t>
+                    </w:r>
+                    <w:proofErr w:type="spellStart"/>
+                    <w:r>
+                      <w:t>lstms</w:t>
+                    </w:r>
+                    <w:proofErr w:type="spellEnd"/>
+                    <w:r>
+                      <w:t xml:space="preserve">,” </w:t>
+                    </w:r>
+                    <w:proofErr w:type="spellStart"/>
                     <w:r>
                       <w:rPr>
                         <w:i/>
                         <w:iCs/>
-                        <w:noProof/>
                       </w:rPr>
-                      <w:t xml:space="preserve">arXiv preprint arXiv:1603.00930, </w:t>
-                    </w:r>
+                      <w:t>arXiv</w:t>
+                    </w:r>
+                    <w:proofErr w:type="spellEnd"/>
                     <w:r>
                       <w:rPr>
-                        <w:noProof/>
+                        <w:i/>
+                        <w:iCs/>
                       </w:rPr>
+                      <w:t xml:space="preserve"> preprint arXiv:1603.00930, </w:t>
+                    </w:r>
+                    <w:r>
                       <w:t xml:space="preserve">2016. </w:t>
                     </w:r>
                   </w:p>
@@ -15193,14 +15920,8 @@
                   <w:p>
                     <w:pPr>
                       <w:pStyle w:val="Bibliography"/>
-                      <w:rPr>
-                        <w:noProof/>
-                      </w:rPr>
                     </w:pPr>
                     <w:r>
-                      <w:rPr>
-                        <w:noProof/>
-                      </w:rPr>
                       <w:t xml:space="preserve">[20] </w:t>
                     </w:r>
                   </w:p>
@@ -15213,15 +15934,17 @@
                   <w:p>
                     <w:pPr>
                       <w:pStyle w:val="Bibliography"/>
-                      <w:rPr>
-                        <w:noProof/>
-                      </w:rPr>
                     </w:pPr>
                     <w:r>
-                      <w:rPr>
-                        <w:noProof/>
-                      </w:rPr>
-                      <w:t>M. Morgan, „RoboRosewater,” 2016. [Interactiv]. Available: https://twitter.com/roborosewater?lang=en.</w:t>
+                      <w:t xml:space="preserve">M. Morgan, „RoboRosewater,” 2016. [Interactiv]. </w:t>
+                    </w:r>
+                    <w:proofErr w:type="spellStart"/>
+                    <w:r>
+                      <w:t>Available</w:t>
+                    </w:r>
+                    <w:proofErr w:type="spellEnd"/>
+                    <w:r>
+                      <w:t>: https://twitter.com/roborosewater?lang=en.</w:t>
                     </w:r>
                   </w:p>
                 </w:tc>
@@ -15232,7 +15955,6 @@
                 <w:divId w:val="1083452768"/>
                 <w:rPr>
                   <w:rFonts w:eastAsia="Times New Roman"/>
-                  <w:noProof/>
                 </w:rPr>
               </w:pPr>
             </w:p>
@@ -20081,18 +20803,16 @@
     <w:basedOn w:val="Normal"/>
     <w:next w:val="Normal"/>
     <w:qFormat/>
-    <w:rsid w:val="006673F2"/>
+    <w:rsid w:val="005D6EA1"/>
     <w:pPr>
       <w:keepNext/>
-      <w:pBdr>
-        <w:bottom w:val="single" w:sz="4" w:space="1" w:color="AEAAAA" w:themeColor="background2" w:themeShade="BF"/>
-      </w:pBdr>
       <w:spacing w:before="240" w:after="360"/>
       <w:jc w:val="center"/>
       <w:outlineLvl w:val="2"/>
     </w:pPr>
     <w:rPr>
       <w:sz w:val="32"/>
+      <w:u w:val="single"/>
     </w:rPr>
   </w:style>
   <w:style w:type="paragraph" w:styleId="Heading4">
@@ -21391,7 +22111,7 @@
 </file>
 
 <file path=customXml/itemProps1.xml><?xml version="1.0" encoding="utf-8"?>
-<ds:datastoreItem xmlns:ds="http://schemas.openxmlformats.org/officeDocument/2006/customXml" ds:itemID="{BBF21942-AB07-4CD2-9930-DC122F90DBB7}">
+<ds:datastoreItem xmlns:ds="http://schemas.openxmlformats.org/officeDocument/2006/customXml" ds:itemID="{F42AA886-CDBE-4C01-8642-029CD3DC7C23}">
   <ds:schemaRefs>
     <ds:schemaRef ds:uri="http://schemas.openxmlformats.org/officeDocument/2006/bibliography"/>
   </ds:schemaRefs>

</xml_diff>